<commit_message>
updates to export manual
</commit_message>
<xml_diff>
--- a/docs/export_manual.docx
+++ b/docs/export_manual.docx
@@ -36,7 +36,7 @@
           <w:sz w:val="24"/>
           <w:szCs w:val="24"/>
         </w:rPr>
-        <w:id w:val="-148987372"/>
+        <w:id w:val="-887494082"/>
         <w:docPartObj>
           <w:docPartGallery w:val="Table of Contents"/>
           <w:docPartUnique/>
@@ -71,7 +71,7 @@
           <w:r>
             <w:fldChar w:fldCharType="separate"/>
           </w:r>
-          <w:hyperlink w:anchor="_Toc498331330" w:history="1">
+          <w:hyperlink w:anchor="_Toc498339758" w:history="1">
             <w:r>
               <w:rPr>
                 <w:rStyle w:val="Hyperlink"/>
@@ -98,7 +98,7 @@
                 <w:noProof/>
                 <w:webHidden/>
               </w:rPr>
-              <w:instrText xml:space="preserve"> PAGEREF _Toc498331330 \h </w:instrText>
+              <w:instrText xml:space="preserve"> PAGEREF _Toc498339758 \h </w:instrText>
             </w:r>
             <w:r>
               <w:rPr>
@@ -139,7 +139,7 @@
               <w:noProof/>
             </w:rPr>
           </w:pPr>
-          <w:hyperlink w:anchor="_Toc498331331" w:history="1">
+          <w:hyperlink w:anchor="_Toc498339759" w:history="1">
             <w:r>
               <w:rPr>
                 <w:rStyle w:val="Hyperlink"/>
@@ -166,7 +166,7 @@
                 <w:noProof/>
                 <w:webHidden/>
               </w:rPr>
-              <w:instrText xml:space="preserve"> PAGEREF _Toc498331331 \h </w:instrText>
+              <w:instrText xml:space="preserve"> PAGEREF _Toc498339759 \h </w:instrText>
             </w:r>
             <w:r>
               <w:rPr>
@@ -207,7 +207,7 @@
               <w:noProof/>
             </w:rPr>
           </w:pPr>
-          <w:hyperlink w:anchor="_Toc498331332" w:history="1">
+          <w:hyperlink w:anchor="_Toc498339760" w:history="1">
             <w:r>
               <w:rPr>
                 <w:rStyle w:val="Hyperlink"/>
@@ -234,7 +234,7 @@
                 <w:noProof/>
                 <w:webHidden/>
               </w:rPr>
-              <w:instrText xml:space="preserve"> PAGEREF _Toc498331332 \h </w:instrText>
+              <w:instrText xml:space="preserve"> PAGEREF _Toc498339760 \h </w:instrText>
             </w:r>
             <w:r>
               <w:rPr>
@@ -275,7 +275,7 @@
               <w:noProof/>
             </w:rPr>
           </w:pPr>
-          <w:hyperlink w:anchor="_Toc498331333" w:history="1">
+          <w:hyperlink w:anchor="_Toc498339761" w:history="1">
             <w:r>
               <w:rPr>
                 <w:rStyle w:val="Hyperlink"/>
@@ -302,7 +302,7 @@
                 <w:noProof/>
                 <w:webHidden/>
               </w:rPr>
-              <w:instrText xml:space="preserve"> PAGEREF _Toc498331333 \h </w:instrText>
+              <w:instrText xml:space="preserve"> PAGEREF _Toc498339761 \h </w:instrText>
             </w:r>
             <w:r>
               <w:rPr>
@@ -322,7 +322,7 @@
                 <w:noProof/>
                 <w:webHidden/>
               </w:rPr>
-              <w:t>11</w:t>
+              <w:t>12</w:t>
             </w:r>
             <w:r>
               <w:rPr>
@@ -416,7 +416,7 @@
         <w:pStyle w:val="Heading2"/>
       </w:pPr>
       <w:bookmarkStart w:id="1" w:name="database-exports"/>
-      <w:bookmarkStart w:id="2" w:name="_Toc498331330"/>
+      <w:bookmarkStart w:id="2" w:name="_Toc498339758"/>
       <w:bookmarkEnd w:id="1"/>
       <w:r>
         <w:t>Database Exports</w:t>
@@ -448,7 +448,7 @@
         <w:pStyle w:val="Heading3"/>
       </w:pPr>
       <w:bookmarkStart w:id="3" w:name="minimum-data-required-to-allow-public-to"/>
-      <w:bookmarkStart w:id="4" w:name="_Toc498331331"/>
+      <w:bookmarkStart w:id="4" w:name="_Toc498339759"/>
       <w:bookmarkEnd w:id="3"/>
       <w:r>
         <w:t>Minimum Data Required to Allow Public to Reproduce Audit Calculations</w:t>
@@ -833,7 +833,7 @@
               <w:pStyle w:val="Compact"/>
             </w:pPr>
             <w:r>
-              <w:t>Combination of scanner, batch and record ids that uniquely identifies the ballot card and may be imprinted on the card when the ballot is scanned</w:t>
+              <w:t>Combination of scanner number, batch number and position within batch that uniquely identifies the ballot card and may be imprinted on the card when the ballot is scanned</w:t>
             </w:r>
           </w:p>
         </w:tc>
@@ -955,24 +955,29 @@
               <w:pStyle w:val="Compact"/>
             </w:pPr>
             <w:r>
-              <w:t>List of Text Strings</w:t>
-            </w:r>
-          </w:p>
-        </w:tc>
-        <w:tc>
-          <w:tcPr>
-            <w:tcW w:w="0" w:type="auto"/>
-          </w:tcPr>
-          <w:p>
-            <w:pPr>
-              <w:pStyle w:val="Compact"/>
-            </w:pPr>
-            <w:r>
-              <w:t xml:space="preserve">List of voter choices in the given contest on the given ballot card, as </w:t>
+              <w:t xml:space="preserve">List of Text </w:t>
             </w:r>
             <w:r>
               <w:lastRenderedPageBreak/>
-              <w:t>interpreted by the vote-tabulat</w:t>
+              <w:t>Strings</w:t>
+            </w:r>
+          </w:p>
+        </w:tc>
+        <w:tc>
+          <w:tcPr>
+            <w:tcW w:w="0" w:type="auto"/>
+          </w:tcPr>
+          <w:p>
+            <w:pPr>
+              <w:pStyle w:val="Compact"/>
+            </w:pPr>
+            <w:r>
+              <w:lastRenderedPageBreak/>
+              <w:t xml:space="preserve">List of voter choices in the given </w:t>
+            </w:r>
+            <w:r>
+              <w:lastRenderedPageBreak/>
+              <w:t>contest on the given ballot card, as interpreted by the vote-tabulat</w:t>
             </w:r>
             <w:r>
               <w:t>ion computer system (note: overvotes recorded as blank votes)</w:t>
@@ -1439,11 +1444,11 @@
               <w:pStyle w:val="Compact"/>
             </w:pPr>
             <w:r>
-              <w:t xml:space="preserve">Maximum number of choices that can be recorded on one ballot in </w:t>
+              <w:t xml:space="preserve">Maximum number of choices that </w:t>
             </w:r>
             <w:r>
               <w:lastRenderedPageBreak/>
-              <w:t>the given contest</w:t>
+              <w:t>can be recorded on one ballot in the given contest</w:t>
             </w:r>
           </w:p>
         </w:tc>
@@ -1904,11 +1909,11 @@
               <w:pStyle w:val="Compact"/>
             </w:pPr>
             <w:r>
-              <w:t xml:space="preserve">COMPARISON, HAND_COUNT, NOT_AUDITABLE or NONE. Note that NOT_AUDITABLE means the </w:t>
+              <w:t xml:space="preserve">COMPARISON, HAND_COUNT, NOT_AUDITABLE or NONE. Note </w:t>
             </w:r>
             <w:r>
               <w:lastRenderedPageBreak/>
-              <w:t>contest can't drive an audit, but it still can be audited opportunisticly.</w:t>
+              <w:t>that NOT_AUDITABLE means the contest can't drive an audit, but it still can be audited opportunisticly.</w:t>
             </w:r>
           </w:p>
         </w:tc>
@@ -2223,6 +2228,7 @@
               <w:pStyle w:val="Compact"/>
             </w:pPr>
             <w:r>
+              <w:lastRenderedPageBreak/>
               <w:t>county_name</w:t>
             </w:r>
           </w:p>
@@ -2236,24 +2242,19 @@
               <w:pStyle w:val="Compact"/>
             </w:pPr>
             <w:r>
-              <w:t xml:space="preserve">Text </w:t>
-            </w:r>
-            <w:r>
-              <w:lastRenderedPageBreak/>
-              <w:t>String</w:t>
-            </w:r>
-          </w:p>
-        </w:tc>
-        <w:tc>
-          <w:tcPr>
-            <w:tcW w:w="0" w:type="auto"/>
-          </w:tcPr>
-          <w:p>
-            <w:pPr>
-              <w:pStyle w:val="Compact"/>
-            </w:pPr>
-            <w:r>
-              <w:lastRenderedPageBreak/>
+              <w:t>Text String</w:t>
+            </w:r>
+          </w:p>
+        </w:tc>
+        <w:tc>
+          <w:tcPr>
+            <w:tcW w:w="0" w:type="auto"/>
+          </w:tcPr>
+          <w:p>
+            <w:pPr>
+              <w:pStyle w:val="Compact"/>
+            </w:pPr>
+            <w:r>
               <w:t>Name of County</w:t>
             </w:r>
           </w:p>
@@ -2269,7 +2270,6 @@
               <w:pStyle w:val="Compact"/>
             </w:pPr>
             <w:r>
-              <w:lastRenderedPageBreak/>
               <w:t>cvr_export_hash</w:t>
             </w:r>
           </w:p>
@@ -2720,7 +2720,7 @@
         <w:pStyle w:val="Heading3"/>
       </w:pPr>
       <w:bookmarkStart w:id="11" w:name="other-data-exports"/>
-      <w:bookmarkStart w:id="12" w:name="_Toc498331332"/>
+      <w:bookmarkStart w:id="12" w:name="_Toc498339760"/>
       <w:bookmarkEnd w:id="11"/>
       <w:r>
         <w:t>Other Data Exports</w:t>
@@ -2832,6 +2832,7 @@
               <w:pStyle w:val="Compact"/>
             </w:pPr>
             <w:r>
+              <w:lastRenderedPageBreak/>
               <w:t>county_name</w:t>
             </w:r>
           </w:p>
@@ -2845,417 +2846,411 @@
               <w:pStyle w:val="Compact"/>
             </w:pPr>
             <w:r>
-              <w:t xml:space="preserve">Text </w:t>
+              <w:t>Text String</w:t>
+            </w:r>
+          </w:p>
+        </w:tc>
+        <w:tc>
+          <w:tcPr>
+            <w:tcW w:w="0" w:type="auto"/>
+          </w:tcPr>
+          <w:p>
+            <w:pPr>
+              <w:pStyle w:val="Compact"/>
+            </w:pPr>
+            <w:r>
+              <w:t>Name of County</w:t>
+            </w:r>
+          </w:p>
+        </w:tc>
+      </w:tr>
+      <w:tr>
+        <w:tc>
+          <w:tcPr>
+            <w:tcW w:w="0" w:type="auto"/>
+          </w:tcPr>
+          <w:p>
+            <w:pPr>
+              <w:pStyle w:val="Compact"/>
+            </w:pPr>
+            <w:r>
+              <w:t>con</w:t>
+            </w:r>
+            <w:r>
+              <w:t>test_name</w:t>
+            </w:r>
+          </w:p>
+        </w:tc>
+        <w:tc>
+          <w:tcPr>
+            <w:tcW w:w="0" w:type="auto"/>
+          </w:tcPr>
+          <w:p>
+            <w:pPr>
+              <w:pStyle w:val="Compact"/>
+            </w:pPr>
+            <w:r>
+              <w:t>Text String</w:t>
+            </w:r>
+          </w:p>
+        </w:tc>
+        <w:tc>
+          <w:tcPr>
+            <w:tcW w:w="0" w:type="auto"/>
+          </w:tcPr>
+          <w:p>
+            <w:pPr>
+              <w:pStyle w:val="Compact"/>
+            </w:pPr>
+            <w:r>
+              <w:t>Name of contest</w:t>
+            </w:r>
+          </w:p>
+        </w:tc>
+      </w:tr>
+      <w:tr>
+        <w:tc>
+          <w:tcPr>
+            <w:tcW w:w="0" w:type="auto"/>
+          </w:tcPr>
+          <w:p>
+            <w:pPr>
+              <w:pStyle w:val="Compact"/>
+            </w:pPr>
+            <w:r>
+              <w:t>audit_reason</w:t>
+            </w:r>
+          </w:p>
+        </w:tc>
+        <w:tc>
+          <w:tcPr>
+            <w:tcW w:w="0" w:type="auto"/>
+          </w:tcPr>
+          <w:p>
+            <w:pPr>
+              <w:pStyle w:val="Compact"/>
+            </w:pPr>
+            <w:r>
+              <w:t>Text String</w:t>
+            </w:r>
+          </w:p>
+        </w:tc>
+        <w:tc>
+          <w:tcPr>
+            <w:tcW w:w="0" w:type="auto"/>
+          </w:tcPr>
+          <w:p>
+            <w:pPr>
+              <w:pStyle w:val="Compact"/>
+            </w:pPr>
+            <w:r>
+              <w:t>Reason for audit (STATE_WIDE_CONTEST and COUNTY_WIDE_CONTEST refer to the types of contests that must be chosen to drive the audit, per Rule 25.2.2(i); other reasons from the Rule include CLOSE_CONTEST, TIED_CONTEST, GEOGRAPHICAL_SCOPE, CONCERN_REGARDING_A</w:t>
+            </w:r>
+            <w:r>
+              <w:t>CCURACY, and COUNTY_CLERK_ABILITY; the audits of other contests on the ballot are OPPORTUNISTIC_BENEFITS)</w:t>
+            </w:r>
+          </w:p>
+        </w:tc>
+      </w:tr>
+      <w:tr>
+        <w:tc>
+          <w:tcPr>
+            <w:tcW w:w="0" w:type="auto"/>
+          </w:tcPr>
+          <w:p>
+            <w:pPr>
+              <w:pStyle w:val="Compact"/>
+            </w:pPr>
+            <w:r>
+              <w:t>votes_allowed</w:t>
+            </w:r>
+          </w:p>
+        </w:tc>
+        <w:tc>
+          <w:tcPr>
+            <w:tcW w:w="0" w:type="auto"/>
+          </w:tcPr>
+          <w:p>
+            <w:pPr>
+              <w:pStyle w:val="Compact"/>
+            </w:pPr>
+            <w:r>
+              <w:t>Integer</w:t>
+            </w:r>
+          </w:p>
+        </w:tc>
+        <w:tc>
+          <w:tcPr>
+            <w:tcW w:w="0" w:type="auto"/>
+          </w:tcPr>
+          <w:p>
+            <w:pPr>
+              <w:pStyle w:val="Compact"/>
+            </w:pPr>
+            <w:r>
+              <w:t>Maximum number of choices that can be recorded on one ballot in the given contest</w:t>
+            </w:r>
+          </w:p>
+        </w:tc>
+      </w:tr>
+      <w:tr>
+        <w:tc>
+          <w:tcPr>
+            <w:tcW w:w="0" w:type="auto"/>
+          </w:tcPr>
+          <w:p>
+            <w:pPr>
+              <w:pStyle w:val="Compact"/>
+            </w:pPr>
+            <w:r>
+              <w:t>winners_allowed</w:t>
+            </w:r>
+          </w:p>
+        </w:tc>
+        <w:tc>
+          <w:tcPr>
+            <w:tcW w:w="0" w:type="auto"/>
+          </w:tcPr>
+          <w:p>
+            <w:pPr>
+              <w:pStyle w:val="Compact"/>
+            </w:pPr>
+            <w:r>
+              <w:t>Integer</w:t>
+            </w:r>
+          </w:p>
+        </w:tc>
+        <w:tc>
+          <w:tcPr>
+            <w:tcW w:w="0" w:type="auto"/>
+          </w:tcPr>
+          <w:p>
+            <w:pPr>
+              <w:pStyle w:val="Compact"/>
+            </w:pPr>
+            <w:r>
+              <w:t>Number of winners al</w:t>
+            </w:r>
+            <w:r>
+              <w:t>lowed for the contest (required to calculate diluted margin)</w:t>
+            </w:r>
+          </w:p>
+        </w:tc>
+      </w:tr>
+      <w:tr>
+        <w:tc>
+          <w:tcPr>
+            <w:tcW w:w="0" w:type="auto"/>
+          </w:tcPr>
+          <w:p>
+            <w:pPr>
+              <w:pStyle w:val="Compact"/>
+            </w:pPr>
+            <w:r>
+              <w:t>winners</w:t>
+            </w:r>
+          </w:p>
+        </w:tc>
+        <w:tc>
+          <w:tcPr>
+            <w:tcW w:w="0" w:type="auto"/>
+          </w:tcPr>
+          <w:p>
+            <w:pPr>
+              <w:pStyle w:val="Compact"/>
+            </w:pPr>
+            <w:r>
+              <w:t>List of Text Strings</w:t>
+            </w:r>
+          </w:p>
+        </w:tc>
+        <w:tc>
+          <w:tcPr>
+            <w:tcW w:w="0" w:type="auto"/>
+          </w:tcPr>
+          <w:p>
+            <w:pPr>
+              <w:pStyle w:val="Compact"/>
+            </w:pPr>
+            <w:r>
+              <w:t>List of all winners of the given contest in the given County. (Note that for multi-county contests this list includes the highest vote-getters within the County, eve</w:t>
+            </w:r>
+            <w:r>
+              <w:t>n if these were not the winners across all Counties.)</w:t>
+            </w:r>
+          </w:p>
+        </w:tc>
+      </w:tr>
+      <w:tr>
+        <w:tc>
+          <w:tcPr>
+            <w:tcW w:w="0" w:type="auto"/>
+          </w:tcPr>
+          <w:p>
+            <w:pPr>
+              <w:pStyle w:val="Compact"/>
+            </w:pPr>
+            <w:r>
+              <w:t>min_margin</w:t>
+            </w:r>
+          </w:p>
+        </w:tc>
+        <w:tc>
+          <w:tcPr>
+            <w:tcW w:w="0" w:type="auto"/>
+          </w:tcPr>
+          <w:p>
+            <w:pPr>
+              <w:pStyle w:val="Compact"/>
+            </w:pPr>
+            <w:r>
+              <w:t>Integer</w:t>
+            </w:r>
+          </w:p>
+        </w:tc>
+        <w:tc>
+          <w:tcPr>
+            <w:tcW w:w="0" w:type="auto"/>
+          </w:tcPr>
+          <w:p>
+            <w:pPr>
+              <w:pStyle w:val="Compact"/>
+            </w:pPr>
+            <w:r>
+              <w:t>The smallest margin between any winner and any loser</w:t>
+            </w:r>
+          </w:p>
+        </w:tc>
+      </w:tr>
+      <w:tr>
+        <w:tc>
+          <w:tcPr>
+            <w:tcW w:w="0" w:type="auto"/>
+          </w:tcPr>
+          <w:p>
+            <w:pPr>
+              <w:pStyle w:val="Compact"/>
+            </w:pPr>
+            <w:r>
+              <w:t>county_ballot_card_count</w:t>
+            </w:r>
+          </w:p>
+        </w:tc>
+        <w:tc>
+          <w:tcPr>
+            <w:tcW w:w="0" w:type="auto"/>
+          </w:tcPr>
+          <w:p>
+            <w:pPr>
+              <w:pStyle w:val="Compact"/>
+            </w:pPr>
+            <w:r>
+              <w:t>Integer</w:t>
+            </w:r>
+          </w:p>
+        </w:tc>
+        <w:tc>
+          <w:tcPr>
+            <w:tcW w:w="0" w:type="auto"/>
+          </w:tcPr>
+          <w:p>
+            <w:pPr>
+              <w:pStyle w:val="Compact"/>
+            </w:pPr>
+            <w:r>
+              <w:t>The number of ballot cards recorded in the given County in the election (including cards that d</w:t>
+            </w:r>
+            <w:r>
+              <w:t>o not contain the contest in question)</w:t>
+            </w:r>
+          </w:p>
+        </w:tc>
+      </w:tr>
+      <w:tr>
+        <w:tc>
+          <w:tcPr>
+            <w:tcW w:w="0" w:type="auto"/>
+          </w:tcPr>
+          <w:p>
+            <w:pPr>
+              <w:pStyle w:val="Compact"/>
+            </w:pPr>
+            <w:r>
+              <w:t>contest_ballot_card_count</w:t>
+            </w:r>
+          </w:p>
+        </w:tc>
+        <w:tc>
+          <w:tcPr>
+            <w:tcW w:w="0" w:type="auto"/>
+          </w:tcPr>
+          <w:p>
+            <w:pPr>
+              <w:pStyle w:val="Compact"/>
+            </w:pPr>
+            <w:r>
+              <w:t>Integer</w:t>
+            </w:r>
+          </w:p>
+        </w:tc>
+        <w:tc>
+          <w:tcPr>
+            <w:tcW w:w="0" w:type="auto"/>
+          </w:tcPr>
+          <w:p>
+            <w:pPr>
+              <w:pStyle w:val="Compact"/>
+            </w:pPr>
+            <w:r>
+              <w:t>The number of ballot cards recorded in the given County that contain the contest in question</w:t>
+            </w:r>
+          </w:p>
+        </w:tc>
+      </w:tr>
+      <w:tr>
+        <w:tc>
+          <w:tcPr>
+            <w:tcW w:w="0" w:type="auto"/>
+          </w:tcPr>
+          <w:p>
+            <w:pPr>
+              <w:pStyle w:val="Compact"/>
+            </w:pPr>
+            <w:r>
+              <w:t>gamma</w:t>
+            </w:r>
+          </w:p>
+        </w:tc>
+        <w:tc>
+          <w:tcPr>
+            <w:tcW w:w="0" w:type="auto"/>
+          </w:tcPr>
+          <w:p>
+            <w:pPr>
+              <w:pStyle w:val="Compact"/>
+            </w:pPr>
+            <w:r>
+              <w:t>Number</w:t>
+            </w:r>
+          </w:p>
+        </w:tc>
+        <w:tc>
+          <w:tcPr>
+            <w:tcW w:w="0" w:type="auto"/>
+          </w:tcPr>
+          <w:p>
+            <w:pPr>
+              <w:pStyle w:val="Compact"/>
+            </w:pPr>
+            <w:r>
+              <w:t>Error inflation factor defined in Stark'</w:t>
+            </w:r>
+            <w:r>
+              <w:t>s paper, Super-simple simultaneous single-ballot risk-</w:t>
             </w:r>
             <w:r>
               <w:lastRenderedPageBreak/>
-              <w:t>String</w:t>
-            </w:r>
-          </w:p>
-        </w:tc>
-        <w:tc>
-          <w:tcPr>
-            <w:tcW w:w="0" w:type="auto"/>
-          </w:tcPr>
-          <w:p>
-            <w:pPr>
-              <w:pStyle w:val="Compact"/>
-            </w:pPr>
-            <w:r>
-              <w:lastRenderedPageBreak/>
-              <w:t>Name of County</w:t>
-            </w:r>
-          </w:p>
-        </w:tc>
-      </w:tr>
-      <w:tr>
-        <w:tc>
-          <w:tcPr>
-            <w:tcW w:w="0" w:type="auto"/>
-          </w:tcPr>
-          <w:p>
-            <w:pPr>
-              <w:pStyle w:val="Compact"/>
-            </w:pPr>
-            <w:r>
-              <w:lastRenderedPageBreak/>
-              <w:t>con</w:t>
-            </w:r>
-            <w:r>
-              <w:t>test_name</w:t>
-            </w:r>
-          </w:p>
-        </w:tc>
-        <w:tc>
-          <w:tcPr>
-            <w:tcW w:w="0" w:type="auto"/>
-          </w:tcPr>
-          <w:p>
-            <w:pPr>
-              <w:pStyle w:val="Compact"/>
-            </w:pPr>
-            <w:r>
-              <w:t>Text String</w:t>
-            </w:r>
-          </w:p>
-        </w:tc>
-        <w:tc>
-          <w:tcPr>
-            <w:tcW w:w="0" w:type="auto"/>
-          </w:tcPr>
-          <w:p>
-            <w:pPr>
-              <w:pStyle w:val="Compact"/>
-            </w:pPr>
-            <w:r>
-              <w:t>Name of contest</w:t>
-            </w:r>
-          </w:p>
-        </w:tc>
-      </w:tr>
-      <w:tr>
-        <w:tc>
-          <w:tcPr>
-            <w:tcW w:w="0" w:type="auto"/>
-          </w:tcPr>
-          <w:p>
-            <w:pPr>
-              <w:pStyle w:val="Compact"/>
-            </w:pPr>
-            <w:r>
-              <w:t>audit_reason</w:t>
-            </w:r>
-          </w:p>
-        </w:tc>
-        <w:tc>
-          <w:tcPr>
-            <w:tcW w:w="0" w:type="auto"/>
-          </w:tcPr>
-          <w:p>
-            <w:pPr>
-              <w:pStyle w:val="Compact"/>
-            </w:pPr>
-            <w:r>
-              <w:t>Text String</w:t>
-            </w:r>
-          </w:p>
-        </w:tc>
-        <w:tc>
-          <w:tcPr>
-            <w:tcW w:w="0" w:type="auto"/>
-          </w:tcPr>
-          <w:p>
-            <w:pPr>
-              <w:pStyle w:val="Compact"/>
-            </w:pPr>
-            <w:r>
-              <w:t>Reason for audit (STATE_WIDE_CONTEST and COUNTY_WIDE_CONTEST refer to the types of contests that must be chosen to drive the audit, per Rule 25.2.2(i); other reasons from the Rule include CLOSE_CONTEST, TIED_CONTEST, GEOGRAPHICAL_SCOPE, CONCERN_REGARDING_A</w:t>
-            </w:r>
-            <w:r>
-              <w:t>CCURACY, and COUNTY_CLERK_ABILITY; the audits of other contests on the ballot are OPPORTUNISTIC_BENEFITS)</w:t>
-            </w:r>
-          </w:p>
-        </w:tc>
-      </w:tr>
-      <w:tr>
-        <w:tc>
-          <w:tcPr>
-            <w:tcW w:w="0" w:type="auto"/>
-          </w:tcPr>
-          <w:p>
-            <w:pPr>
-              <w:pStyle w:val="Compact"/>
-            </w:pPr>
-            <w:r>
-              <w:t>votes_allowed</w:t>
-            </w:r>
-          </w:p>
-        </w:tc>
-        <w:tc>
-          <w:tcPr>
-            <w:tcW w:w="0" w:type="auto"/>
-          </w:tcPr>
-          <w:p>
-            <w:pPr>
-              <w:pStyle w:val="Compact"/>
-            </w:pPr>
-            <w:r>
-              <w:t>Integer</w:t>
-            </w:r>
-          </w:p>
-        </w:tc>
-        <w:tc>
-          <w:tcPr>
-            <w:tcW w:w="0" w:type="auto"/>
-          </w:tcPr>
-          <w:p>
-            <w:pPr>
-              <w:pStyle w:val="Compact"/>
-            </w:pPr>
-            <w:r>
-              <w:t>Maximum number of choices that can be recorded on one ballot in the given contest</w:t>
-            </w:r>
-          </w:p>
-        </w:tc>
-      </w:tr>
-      <w:tr>
-        <w:tc>
-          <w:tcPr>
-            <w:tcW w:w="0" w:type="auto"/>
-          </w:tcPr>
-          <w:p>
-            <w:pPr>
-              <w:pStyle w:val="Compact"/>
-            </w:pPr>
-            <w:r>
-              <w:t>winners_allowed</w:t>
-            </w:r>
-          </w:p>
-        </w:tc>
-        <w:tc>
-          <w:tcPr>
-            <w:tcW w:w="0" w:type="auto"/>
-          </w:tcPr>
-          <w:p>
-            <w:pPr>
-              <w:pStyle w:val="Compact"/>
-            </w:pPr>
-            <w:r>
-              <w:t>Integer</w:t>
-            </w:r>
-          </w:p>
-        </w:tc>
-        <w:tc>
-          <w:tcPr>
-            <w:tcW w:w="0" w:type="auto"/>
-          </w:tcPr>
-          <w:p>
-            <w:pPr>
-              <w:pStyle w:val="Compact"/>
-            </w:pPr>
-            <w:r>
-              <w:t>Number of winners al</w:t>
-            </w:r>
-            <w:r>
-              <w:t>lowed for the contest (required to calculate diluted margin)</w:t>
-            </w:r>
-          </w:p>
-        </w:tc>
-      </w:tr>
-      <w:tr>
-        <w:tc>
-          <w:tcPr>
-            <w:tcW w:w="0" w:type="auto"/>
-          </w:tcPr>
-          <w:p>
-            <w:pPr>
-              <w:pStyle w:val="Compact"/>
-            </w:pPr>
-            <w:r>
-              <w:t>winners</w:t>
-            </w:r>
-          </w:p>
-        </w:tc>
-        <w:tc>
-          <w:tcPr>
-            <w:tcW w:w="0" w:type="auto"/>
-          </w:tcPr>
-          <w:p>
-            <w:pPr>
-              <w:pStyle w:val="Compact"/>
-            </w:pPr>
-            <w:r>
-              <w:t>List of Text Strings</w:t>
-            </w:r>
-          </w:p>
-        </w:tc>
-        <w:tc>
-          <w:tcPr>
-            <w:tcW w:w="0" w:type="auto"/>
-          </w:tcPr>
-          <w:p>
-            <w:pPr>
-              <w:pStyle w:val="Compact"/>
-            </w:pPr>
-            <w:r>
-              <w:t>List of all winners of the given contest in the given County. (Note that for multi-county contests this list includes the highest vote-getters within the County, eve</w:t>
-            </w:r>
-            <w:r>
-              <w:t>n if these were not the winners across all Counties.)</w:t>
-            </w:r>
-          </w:p>
-        </w:tc>
-      </w:tr>
-      <w:tr>
-        <w:tc>
-          <w:tcPr>
-            <w:tcW w:w="0" w:type="auto"/>
-          </w:tcPr>
-          <w:p>
-            <w:pPr>
-              <w:pStyle w:val="Compact"/>
-            </w:pPr>
-            <w:r>
-              <w:t>min_margin</w:t>
-            </w:r>
-          </w:p>
-        </w:tc>
-        <w:tc>
-          <w:tcPr>
-            <w:tcW w:w="0" w:type="auto"/>
-          </w:tcPr>
-          <w:p>
-            <w:pPr>
-              <w:pStyle w:val="Compact"/>
-            </w:pPr>
-            <w:r>
-              <w:t>Integer</w:t>
-            </w:r>
-          </w:p>
-        </w:tc>
-        <w:tc>
-          <w:tcPr>
-            <w:tcW w:w="0" w:type="auto"/>
-          </w:tcPr>
-          <w:p>
-            <w:pPr>
-              <w:pStyle w:val="Compact"/>
-            </w:pPr>
-            <w:r>
-              <w:t>The smallest margin between any winner and any loser</w:t>
-            </w:r>
-          </w:p>
-        </w:tc>
-      </w:tr>
-      <w:tr>
-        <w:tc>
-          <w:tcPr>
-            <w:tcW w:w="0" w:type="auto"/>
-          </w:tcPr>
-          <w:p>
-            <w:pPr>
-              <w:pStyle w:val="Compact"/>
-            </w:pPr>
-            <w:r>
-              <w:t>county_ballot_card_count</w:t>
-            </w:r>
-          </w:p>
-        </w:tc>
-        <w:tc>
-          <w:tcPr>
-            <w:tcW w:w="0" w:type="auto"/>
-          </w:tcPr>
-          <w:p>
-            <w:pPr>
-              <w:pStyle w:val="Compact"/>
-            </w:pPr>
-            <w:r>
-              <w:t>Integer</w:t>
-            </w:r>
-          </w:p>
-        </w:tc>
-        <w:tc>
-          <w:tcPr>
-            <w:tcW w:w="0" w:type="auto"/>
-          </w:tcPr>
-          <w:p>
-            <w:pPr>
-              <w:pStyle w:val="Compact"/>
-            </w:pPr>
-            <w:r>
-              <w:t>The number of ballot cards recorded in the given County in the election (including cards that d</w:t>
-            </w:r>
-            <w:r>
-              <w:t>o not contain the contest in question)</w:t>
-            </w:r>
-          </w:p>
-        </w:tc>
-      </w:tr>
-      <w:tr>
-        <w:tc>
-          <w:tcPr>
-            <w:tcW w:w="0" w:type="auto"/>
-          </w:tcPr>
-          <w:p>
-            <w:pPr>
-              <w:pStyle w:val="Compact"/>
-            </w:pPr>
-            <w:r>
-              <w:t>contest_ballot_card_count</w:t>
-            </w:r>
-          </w:p>
-        </w:tc>
-        <w:tc>
-          <w:tcPr>
-            <w:tcW w:w="0" w:type="auto"/>
-          </w:tcPr>
-          <w:p>
-            <w:pPr>
-              <w:pStyle w:val="Compact"/>
-            </w:pPr>
-            <w:r>
-              <w:t>Integer</w:t>
-            </w:r>
-          </w:p>
-        </w:tc>
-        <w:tc>
-          <w:tcPr>
-            <w:tcW w:w="0" w:type="auto"/>
-          </w:tcPr>
-          <w:p>
-            <w:pPr>
-              <w:pStyle w:val="Compact"/>
-            </w:pPr>
-            <w:r>
-              <w:t>The number of ballot cards recorded in the given County that contain the contest in question</w:t>
-            </w:r>
-          </w:p>
-        </w:tc>
-      </w:tr>
-      <w:tr>
-        <w:tc>
-          <w:tcPr>
-            <w:tcW w:w="0" w:type="auto"/>
-          </w:tcPr>
-          <w:p>
-            <w:pPr>
-              <w:pStyle w:val="Compact"/>
-            </w:pPr>
-            <w:r>
-              <w:t>gamma</w:t>
-            </w:r>
-          </w:p>
-        </w:tc>
-        <w:tc>
-          <w:tcPr>
-            <w:tcW w:w="0" w:type="auto"/>
-          </w:tcPr>
-          <w:p>
-            <w:pPr>
-              <w:pStyle w:val="Compact"/>
-            </w:pPr>
-            <w:r>
-              <w:t>Number</w:t>
-            </w:r>
-          </w:p>
-        </w:tc>
-        <w:tc>
-          <w:tcPr>
-            <w:tcW w:w="0" w:type="auto"/>
-          </w:tcPr>
-          <w:p>
-            <w:pPr>
-              <w:pStyle w:val="Compact"/>
-            </w:pPr>
-            <w:r>
-              <w:t>Error inflation factor defined in Stark'</w:t>
-            </w:r>
-            <w:r>
-              <w:t xml:space="preserve">s paper, Super-simple simultaneous single-ballot risk-limiting audits, which is cited in </w:t>
-            </w:r>
-            <w:r>
-              <w:lastRenderedPageBreak/>
-              <w:t>Lindeman and Stark's paper, A Gentle Introduction to Risk Limiting Audits, which is cited in Rule 25.2.2(j))</w:t>
+              <w:t>limiting audits, which is cited in Lindeman and Stark's paper, A Gentle Introduction to Risk Limiting Audits, which is cited in Rule 25.2.2(j))</w:t>
             </w:r>
           </w:p>
         </w:tc>
@@ -3640,11 +3635,11 @@
               <w:t>The number of ballot cards in the random sequence so far (with duplicates) on which the</w:t>
             </w:r>
             <w:r>
-              <w:t xml:space="preserve">re is a two-vote overstatement (per Lindeman &amp; Stark's A Gentle </w:t>
+              <w:t xml:space="preserve">re is a two-vote overstatement (per </w:t>
             </w:r>
             <w:r>
               <w:lastRenderedPageBreak/>
-              <w:t>Introduction to Risk Limiting Audits).</w:t>
+              <w:t>Lindeman &amp; Stark's A Gentle Introduction to Risk Limiting Audits).</w:t>
             </w:r>
           </w:p>
         </w:tc>
@@ -3908,7 +3903,7 @@
               <w:pStyle w:val="Compact"/>
             </w:pPr>
             <w:r>
-              <w:t>Combination of scanner, batch and record ids that uniquely identifies the ballot card and may be imprinted on the card when the ballot is scanned</w:t>
+              <w:t>Combination of scanner number, batch number and position within batch that uniquely identifies the ballot card and may be imprinted on the card when the ballot is scanned</w:t>
             </w:r>
           </w:p>
         </w:tc>
@@ -3949,10 +3944,10 @@
               <w:pStyle w:val="Compact"/>
             </w:pPr>
             <w:r>
-              <w:t xml:space="preserve">BallotType from Dominion CVR export file, a code for the set of contests that should </w:t>
-            </w:r>
-            <w:r>
-              <w:t xml:space="preserve">be present on the physical ballot card. Often known as </w:t>
+              <w:t>BallotType from Dominion CVR export file, a code for the set</w:t>
+            </w:r>
+            <w:r>
+              <w:t xml:space="preserve"> of contests that should be present on the physical ballot card. Often known as </w:t>
             </w:r>
             <w:r>
               <w:rPr>
@@ -4002,10 +3997,10 @@
               <w:pStyle w:val="Compact"/>
             </w:pPr>
             <w:r>
-              <w:t>Number of times that a discrepancy between the cast vote record with the given imprinted id and the audit board interpretation has been counted towa</w:t>
-            </w:r>
-            <w:r>
-              <w:t>rd the risk level</w:t>
+              <w:t>Number of times that a discrepancy between the cast vote record with the given imprinted id and the audit board interpretat</w:t>
+            </w:r>
+            <w:r>
+              <w:t>ion has been counted toward the risk level</w:t>
             </w:r>
           </w:p>
         </w:tc>
@@ -4046,26 +4041,30 @@
               <w:pStyle w:val="Compact"/>
             </w:pPr>
             <w:r>
-              <w:t>List of voter choices in the given contest on the given ballot card, as interpreted by the vote-tabulation computer system (note: overvotes recorded as blank votes)</w:t>
-            </w:r>
-          </w:p>
-        </w:tc>
-      </w:tr>
-      <w:tr>
-        <w:tc>
-          <w:tcPr>
-            <w:tcW w:w="0" w:type="auto"/>
-          </w:tcPr>
-          <w:p>
-            <w:pPr>
-              <w:pStyle w:val="Compact"/>
-            </w:pPr>
+              <w:t xml:space="preserve">List of voter choices in the given contest on the given ballot card, as interpreted by the vote-tabulation </w:t>
+            </w:r>
             <w:r>
               <w:lastRenderedPageBreak/>
-              <w:t>choices_per_audit_boar</w:t>
-            </w:r>
-            <w:r>
-              <w:t>d</w:t>
+              <w:t>computer system (note: overvotes recorded as blank votes</w:t>
+            </w:r>
+            <w:r>
+              <w:t>)</w:t>
+            </w:r>
+          </w:p>
+        </w:tc>
+      </w:tr>
+      <w:tr>
+        <w:tc>
+          <w:tcPr>
+            <w:tcW w:w="0" w:type="auto"/>
+          </w:tcPr>
+          <w:p>
+            <w:pPr>
+              <w:pStyle w:val="Compact"/>
+            </w:pPr>
+            <w:r>
+              <w:lastRenderedPageBreak/>
+              <w:t>choices_per_audit_board</w:t>
             </w:r>
           </w:p>
         </w:tc>
@@ -4132,10 +4131,10 @@
               <w:pStyle w:val="Compact"/>
             </w:pPr>
             <w:r>
-              <w:t>YES if the Audit Board came to consensus on the interpr</w:t>
-            </w:r>
-            <w:r>
-              <w:t>etation of the given ballot card; NO if not; blank if the card has not been reviewed by the Audit Board.</w:t>
+              <w:t>YES if the Audit Board came to</w:t>
+            </w:r>
+            <w:r>
+              <w:t xml:space="preserve"> consensus on the interpretation of the given ballot card; NO if not; blank if the card has not been reviewed by the Audit Board.</w:t>
             </w:r>
           </w:p>
         </w:tc>
@@ -4271,8 +4270,249 @@
       <w:pPr>
         <w:pStyle w:val="Heading4"/>
       </w:pPr>
-      <w:bookmarkStart w:id="16" w:name="auditboards"/>
+      <w:bookmarkStart w:id="16" w:name="sequence_subsequence"/>
       <w:bookmarkEnd w:id="16"/>
+      <w:r>
+        <w:t>sequence_subsequence</w:t>
+      </w:r>
+    </w:p>
+    <w:tbl>
+      <w:tblPr>
+        <w:tblW w:w="833" w:type="pct"/>
+        <w:tblLook w:val="07E0" w:firstRow="1" w:lastRow="1" w:firstColumn="1" w:lastColumn="1" w:noHBand="1" w:noVBand="1"/>
+      </w:tblPr>
+      <w:tblGrid>
+        <w:gridCol w:w="2161"/>
+        <w:gridCol w:w="1065"/>
+        <w:gridCol w:w="3768"/>
+      </w:tblGrid>
+      <w:tr>
+        <w:tc>
+          <w:tcPr>
+            <w:tcW w:w="0" w:type="auto"/>
+            <w:tcBorders>
+              <w:bottom w:val="single" w:sz="0" w:space="0" w:color="auto"/>
+            </w:tcBorders>
+            <w:vAlign w:val="bottom"/>
+          </w:tcPr>
+          <w:p>
+            <w:pPr>
+              <w:pStyle w:val="Compact"/>
+            </w:pPr>
+            <w:r>
+              <w:t>Field</w:t>
+            </w:r>
+          </w:p>
+        </w:tc>
+        <w:tc>
+          <w:tcPr>
+            <w:tcW w:w="0" w:type="auto"/>
+            <w:tcBorders>
+              <w:bottom w:val="single" w:sz="0" w:space="0" w:color="auto"/>
+            </w:tcBorders>
+            <w:vAlign w:val="bottom"/>
+          </w:tcPr>
+          <w:p>
+            <w:pPr>
+              <w:pStyle w:val="Compact"/>
+            </w:pPr>
+            <w:r>
+              <w:t>Type</w:t>
+            </w:r>
+          </w:p>
+        </w:tc>
+        <w:tc>
+          <w:tcPr>
+            <w:tcW w:w="0" w:type="auto"/>
+            <w:tcBorders>
+              <w:bottom w:val="single" w:sz="0" w:space="0" w:color="auto"/>
+            </w:tcBorders>
+            <w:vAlign w:val="bottom"/>
+          </w:tcPr>
+          <w:p>
+            <w:pPr>
+              <w:pStyle w:val="Compact"/>
+            </w:pPr>
+            <w:r>
+              <w:t>_______________Meaning_______________</w:t>
+            </w:r>
+          </w:p>
+        </w:tc>
+      </w:tr>
+      <w:tr>
+        <w:tc>
+          <w:tcPr>
+            <w:tcW w:w="0" w:type="auto"/>
+          </w:tcPr>
+          <w:p>
+            <w:pPr>
+              <w:pStyle w:val="Compact"/>
+            </w:pPr>
+            <w:r>
+              <w:t>county_id</w:t>
+            </w:r>
+          </w:p>
+        </w:tc>
+        <w:tc>
+          <w:tcPr>
+            <w:tcW w:w="0" w:type="auto"/>
+          </w:tcPr>
+          <w:p>
+            <w:pPr>
+              <w:pStyle w:val="Compact"/>
+            </w:pPr>
+            <w:r>
+              <w:t>Integer</w:t>
+            </w:r>
+          </w:p>
+        </w:tc>
+        <w:tc>
+          <w:tcPr>
+            <w:tcW w:w="0" w:type="auto"/>
+          </w:tcPr>
+          <w:p>
+            <w:pPr>
+              <w:pStyle w:val="Compact"/>
+            </w:pPr>
+            <w:r>
+              <w:t>Number of county in (mostly) alphabetical order within Colorado Counties (1 = Adams, 2 = Alamosa, . . . , 62 = Weld, 63 = Yuma, 64 = Broomfield)</w:t>
+            </w:r>
+          </w:p>
+        </w:tc>
+      </w:tr>
+      <w:tr>
+        <w:tc>
+          <w:tcPr>
+            <w:tcW w:w="0" w:type="auto"/>
+          </w:tcPr>
+          <w:p>
+            <w:pPr>
+              <w:pStyle w:val="Compact"/>
+            </w:pPr>
+            <w:r>
+              <w:t>round_number</w:t>
+            </w:r>
+          </w:p>
+        </w:tc>
+        <w:tc>
+          <w:tcPr>
+            <w:tcW w:w="0" w:type="auto"/>
+          </w:tcPr>
+          <w:p>
+            <w:pPr>
+              <w:pStyle w:val="Compact"/>
+            </w:pPr>
+            <w:r>
+              <w:t>Integer</w:t>
+            </w:r>
+          </w:p>
+        </w:tc>
+        <w:tc>
+          <w:tcPr>
+            <w:tcW w:w="0" w:type="auto"/>
+          </w:tcPr>
+          <w:p>
+            <w:pPr>
+              <w:pStyle w:val="Compact"/>
+            </w:pPr>
+            <w:r>
+              <w:t>Round of the audit</w:t>
+            </w:r>
+          </w:p>
+        </w:tc>
+      </w:tr>
+      <w:tr>
+        <w:tc>
+          <w:tcPr>
+            <w:tcW w:w="0" w:type="auto"/>
+          </w:tcPr>
+          <w:p>
+            <w:pPr>
+              <w:pStyle w:val="Compact"/>
+            </w:pPr>
+            <w:r>
+              <w:t>ballot_sequence</w:t>
+            </w:r>
+          </w:p>
+        </w:tc>
+        <w:tc>
+          <w:tcPr>
+            <w:tcW w:w="0" w:type="auto"/>
+          </w:tcPr>
+          <w:p>
+            <w:pPr>
+              <w:pStyle w:val="Compact"/>
+            </w:pPr>
+            <w:r>
+              <w:t>List of Integers</w:t>
+            </w:r>
+          </w:p>
+        </w:tc>
+        <w:tc>
+          <w:tcPr>
+            <w:tcW w:w="0" w:type="auto"/>
+          </w:tcPr>
+          <w:p>
+            <w:pPr>
+              <w:pStyle w:val="Compact"/>
+            </w:pPr>
+            <w:r>
+              <w:t>List of the internal database ids of the cast vote records presented to the Audit Board for review in the given County in the given round of the audit</w:t>
+            </w:r>
+          </w:p>
+        </w:tc>
+      </w:tr>
+      <w:tr>
+        <w:tc>
+          <w:tcPr>
+            <w:tcW w:w="0" w:type="auto"/>
+          </w:tcPr>
+          <w:p>
+            <w:pPr>
+              <w:pStyle w:val="Compact"/>
+            </w:pPr>
+            <w:r>
+              <w:t>audit_subsequence</w:t>
+            </w:r>
+          </w:p>
+        </w:tc>
+        <w:tc>
+          <w:tcPr>
+            <w:tcW w:w="0" w:type="auto"/>
+          </w:tcPr>
+          <w:p>
+            <w:pPr>
+              <w:pStyle w:val="Compact"/>
+            </w:pPr>
+            <w:r>
+              <w:t>List of Integers</w:t>
+            </w:r>
+          </w:p>
+        </w:tc>
+        <w:tc>
+          <w:tcPr>
+            <w:tcW w:w="0" w:type="auto"/>
+          </w:tcPr>
+          <w:p>
+            <w:pPr>
+              <w:pStyle w:val="Compact"/>
+            </w:pPr>
+            <w:r>
+              <w:t>List of the internal database ids of the portion of the random sequen</w:t>
+            </w:r>
+            <w:r>
+              <w:t>ce (with duplicates) included in the given round in the given County.</w:t>
+            </w:r>
+          </w:p>
+        </w:tc>
+      </w:tr>
+    </w:tbl>
+    <w:p>
+      <w:pPr>
+        <w:pStyle w:val="Heading4"/>
+      </w:pPr>
+      <w:bookmarkStart w:id="17" w:name="auditboards"/>
+      <w:bookmarkEnd w:id="17"/>
       <w:r>
         <w:t>auditboards</w:t>
       </w:r>
@@ -4350,6 +4590,7 @@
               <w:pStyle w:val="Compact"/>
             </w:pPr>
             <w:r>
+              <w:lastRenderedPageBreak/>
               <w:t>county_name</w:t>
             </w:r>
           </w:p>
@@ -4458,10 +4699,7 @@
               <w:pStyle w:val="Compact"/>
             </w:pPr>
             <w:r>
-              <w:t>Beginning of an audit board member'</w:t>
-            </w:r>
-            <w:r>
-              <w:t>s RLA Tool session</w:t>
+              <w:t>Beginning of an audit board member's RLA Tool session</w:t>
             </w:r>
           </w:p>
         </w:tc>
@@ -4512,8 +4750,260 @@
       <w:pPr>
         <w:pStyle w:val="Heading4"/>
       </w:pPr>
-      <w:bookmarkStart w:id="17" w:name="prefix_length"/>
-      <w:bookmarkEnd w:id="17"/>
+      <w:bookmarkStart w:id="18" w:name="compare_manifest_cvr"/>
+      <w:bookmarkEnd w:id="18"/>
+      <w:r>
+        <w:t>compare_manifest_cvr</w:t>
+      </w:r>
+    </w:p>
+    <w:tbl>
+      <w:tblPr>
+        <w:tblW w:w="833" w:type="pct"/>
+        <w:tblLook w:val="07E0" w:firstRow="1" w:lastRow="1" w:firstColumn="1" w:lastColumn="1" w:noHBand="1" w:noVBand="1"/>
+      </w:tblPr>
+      <w:tblGrid>
+        <w:gridCol w:w="2217"/>
+        <w:gridCol w:w="961"/>
+        <w:gridCol w:w="3768"/>
+      </w:tblGrid>
+      <w:tr>
+        <w:tc>
+          <w:tcPr>
+            <w:tcW w:w="0" w:type="auto"/>
+            <w:tcBorders>
+              <w:bottom w:val="single" w:sz="0" w:space="0" w:color="auto"/>
+            </w:tcBorders>
+            <w:vAlign w:val="bottom"/>
+          </w:tcPr>
+          <w:p>
+            <w:pPr>
+              <w:pStyle w:val="Compact"/>
+            </w:pPr>
+            <w:r>
+              <w:t>Field</w:t>
+            </w:r>
+          </w:p>
+        </w:tc>
+        <w:tc>
+          <w:tcPr>
+            <w:tcW w:w="0" w:type="auto"/>
+            <w:tcBorders>
+              <w:bottom w:val="single" w:sz="0" w:space="0" w:color="auto"/>
+            </w:tcBorders>
+            <w:vAlign w:val="bottom"/>
+          </w:tcPr>
+          <w:p>
+            <w:pPr>
+              <w:pStyle w:val="Compact"/>
+            </w:pPr>
+            <w:r>
+              <w:t>Type</w:t>
+            </w:r>
+          </w:p>
+        </w:tc>
+        <w:tc>
+          <w:tcPr>
+            <w:tcW w:w="0" w:type="auto"/>
+            <w:tcBorders>
+              <w:bottom w:val="single" w:sz="0" w:space="0" w:color="auto"/>
+            </w:tcBorders>
+            <w:vAlign w:val="bottom"/>
+          </w:tcPr>
+          <w:p>
+            <w:pPr>
+              <w:pStyle w:val="Compact"/>
+            </w:pPr>
+            <w:r>
+              <w:t>_______________Meaning_______________</w:t>
+            </w:r>
+          </w:p>
+        </w:tc>
+      </w:tr>
+      <w:tr>
+        <w:tc>
+          <w:tcPr>
+            <w:tcW w:w="0" w:type="auto"/>
+          </w:tcPr>
+          <w:p>
+            <w:pPr>
+              <w:pStyle w:val="Compact"/>
+            </w:pPr>
+            <w:r>
+              <w:t>county_id</w:t>
+            </w:r>
+          </w:p>
+        </w:tc>
+        <w:tc>
+          <w:tcPr>
+            <w:tcW w:w="0" w:type="auto"/>
+          </w:tcPr>
+          <w:p>
+            <w:pPr>
+              <w:pStyle w:val="Compact"/>
+            </w:pPr>
+            <w:r>
+              <w:t>Integer</w:t>
+            </w:r>
+          </w:p>
+        </w:tc>
+        <w:tc>
+          <w:tcPr>
+            <w:tcW w:w="0" w:type="auto"/>
+          </w:tcPr>
+          <w:p>
+            <w:pPr>
+              <w:pStyle w:val="Compact"/>
+            </w:pPr>
+            <w:r>
+              <w:t>Number of county in (mostly) alphabetical order within Colorado Counties (1 = Adams, 2 = Alamosa, . . . , 62 = Weld, 63 = Yuma, 64 = Broomfield)</w:t>
+            </w:r>
+          </w:p>
+        </w:tc>
+      </w:tr>
+      <w:tr>
+        <w:tc>
+          <w:tcPr>
+            <w:tcW w:w="0" w:type="auto"/>
+          </w:tcPr>
+          <w:p>
+            <w:pPr>
+              <w:pStyle w:val="Compact"/>
+            </w:pPr>
+            <w:r>
+              <w:t>scanner_id</w:t>
+            </w:r>
+          </w:p>
+        </w:tc>
+        <w:tc>
+          <w:tcPr>
+            <w:tcW w:w="0" w:type="auto"/>
+          </w:tcPr>
+          <w:p>
+            <w:pPr>
+              <w:pStyle w:val="Compact"/>
+            </w:pPr>
+            <w:r>
+              <w:t>Integer</w:t>
+            </w:r>
+          </w:p>
+        </w:tc>
+        <w:tc>
+          <w:tcPr>
+            <w:tcW w:w="0" w:type="auto"/>
+          </w:tcPr>
+          <w:p>
+            <w:pPr>
+              <w:pStyle w:val="Compact"/>
+            </w:pPr>
+            <w:r>
+              <w:t>the identification number of a scanner used to create the cast vote record from the physica</w:t>
+            </w:r>
+            <w:r>
+              <w:t>l ballot card</w:t>
+            </w:r>
+          </w:p>
+        </w:tc>
+      </w:tr>
+      <w:tr>
+        <w:tc>
+          <w:tcPr>
+            <w:tcW w:w="0" w:type="auto"/>
+          </w:tcPr>
+          <w:p>
+            <w:pPr>
+              <w:pStyle w:val="Compact"/>
+            </w:pPr>
+            <w:r>
+              <w:t>batch_id</w:t>
+            </w:r>
+          </w:p>
+        </w:tc>
+        <w:tc>
+          <w:tcPr>
+            <w:tcW w:w="0" w:type="auto"/>
+          </w:tcPr>
+          <w:p>
+            <w:pPr>
+              <w:pStyle w:val="Compact"/>
+            </w:pPr>
+            <w:r>
+              <w:t>Integer</w:t>
+            </w:r>
+          </w:p>
+        </w:tc>
+        <w:tc>
+          <w:tcPr>
+            <w:tcW w:w="0" w:type="auto"/>
+          </w:tcPr>
+          <w:p>
+            <w:pPr>
+              <w:pStyle w:val="Compact"/>
+            </w:pPr>
+            <w:r>
+              <w:t>The identification number of a batch of ballot cards scanned by the given scanner</w:t>
+            </w:r>
+          </w:p>
+        </w:tc>
+      </w:tr>
+      <w:tr>
+        <w:tc>
+          <w:tcPr>
+            <w:tcW w:w="0" w:type="auto"/>
+          </w:tcPr>
+          <w:p>
+            <w:pPr>
+              <w:pStyle w:val="Compact"/>
+            </w:pPr>
+            <w:r>
+              <w:t>count_per_manifest</w:t>
+            </w:r>
+          </w:p>
+        </w:tc>
+        <w:tc>
+          <w:tcPr>
+            <w:tcW w:w="0" w:type="auto"/>
+          </w:tcPr>
+          <w:p>
+            <w:pPr>
+              <w:pStyle w:val="Compact"/>
+            </w:pPr>
+            <w:r>
+              <w:t>Integer</w:t>
+            </w:r>
+          </w:p>
+        </w:tc>
+        <w:tc>
+          <w:tcPr>
+            <w:tcW w:w="0" w:type="auto"/>
+          </w:tcPr>
+          <w:p>
+            <w:pPr>
+              <w:pStyle w:val="Compact"/>
+            </w:pPr>
+            <w:r>
+              <w:t>The number of ballot cards in the given batch on the given scanner,</w:t>
+            </w:r>
+          </w:p>
+        </w:tc>
+      </w:tr>
+    </w:tbl>
+    <w:p>
+      <w:pPr>
+        <w:pStyle w:val="BodyText"/>
+      </w:pPr>
+      <w:r>
+        <w:t>according to the ballot manifest file uploaded by the County count_per_cvr_file | Integer | The number of ballot cards in the given batch on the given scanner, according to the cast-vote-record file export from the voting computer, uploaded by the County d</w:t>
+      </w:r>
+      <w:r>
+        <w:t>ifference | Integer | The difference between the two counts, which will be zero for a correctly tabulated election</w:t>
+      </w:r>
+    </w:p>
+    <w:p>
+      <w:pPr>
+        <w:pStyle w:val="Heading4"/>
+      </w:pPr>
+      <w:bookmarkStart w:id="19" w:name="prefix_length"/>
+      <w:bookmarkEnd w:id="19"/>
       <w:r>
         <w:t>prefix_length</w:t>
       </w:r>
@@ -4668,8 +5158,8 @@
       <w:pPr>
         <w:pStyle w:val="Heading4"/>
       </w:pPr>
-      <w:bookmarkStart w:id="18" w:name="seed"/>
-      <w:bookmarkEnd w:id="18"/>
+      <w:bookmarkStart w:id="20" w:name="seed"/>
+      <w:bookmarkEnd w:id="20"/>
       <w:r>
         <w:t>seed</w:t>
       </w:r>
@@ -4788,8 +5278,8 @@
       <w:pPr>
         <w:pStyle w:val="Heading4"/>
       </w:pPr>
-      <w:bookmarkStart w:id="19" w:name="upload_status"/>
-      <w:bookmarkEnd w:id="19"/>
+      <w:bookmarkStart w:id="21" w:name="upload_status"/>
+      <w:bookmarkEnd w:id="21"/>
       <w:r>
         <w:lastRenderedPageBreak/>
         <w:t>upload_status</w:t>
@@ -5140,7 +5630,10 @@
               <w:pStyle w:val="Compact"/>
             </w:pPr>
             <w:r>
-              <w:t>Date and time of the most recent update to the upload status of the given file</w:t>
+              <w:t>Date and time of the most recent update to the upload status of the giv</w:t>
+            </w:r>
+            <w:r>
+              <w:t>en file</w:t>
             </w:r>
           </w:p>
         </w:tc>
@@ -5150,13 +5643,13 @@
       <w:pPr>
         <w:pStyle w:val="Heading2"/>
       </w:pPr>
-      <w:bookmarkStart w:id="20" w:name="state-and-county-audit-reports"/>
-      <w:bookmarkStart w:id="21" w:name="_Toc498331333"/>
-      <w:bookmarkEnd w:id="20"/>
+      <w:bookmarkStart w:id="22" w:name="state-and-county-audit-reports"/>
+      <w:bookmarkStart w:id="23" w:name="_Toc498339761"/>
+      <w:bookmarkEnd w:id="22"/>
       <w:r>
         <w:t>State and County Audit Reports</w:t>
       </w:r>
-      <w:bookmarkEnd w:id="21"/>
+      <w:bookmarkEnd w:id="23"/>
     </w:p>
     <w:p>
       <w:pPr>
@@ -5249,7 +5742,7 @@
         <w:rStyle w:val="PageNumber"/>
         <w:noProof/>
       </w:rPr>
-      <w:t>11</w:t>
+      <w:t>12</w:t>
     </w:r>
     <w:r>
       <w:rPr>
@@ -5319,7 +5812,7 @@
         <w:noProof/>
       </w:rPr>
       <w:drawing>
-        <wp:anchor distT="152400" distB="152400" distL="152400" distR="152400" simplePos="0" relativeHeight="251659264" behindDoc="1" locked="0" layoutInCell="1" allowOverlap="1" wp14:anchorId="0E482157" wp14:editId="0033C8B2">
+        <wp:anchor distT="152400" distB="152400" distL="152400" distR="152400" simplePos="0" relativeHeight="251659264" behindDoc="1" locked="0" layoutInCell="1" allowOverlap="1" wp14:anchorId="4EF96531" wp14:editId="50ABE0EA">
           <wp:simplePos x="0" y="0"/>
           <wp:positionH relativeFrom="page">
             <wp:posOffset>914400</wp:posOffset>
@@ -5440,9 +5933,9 @@
 <file path=word/numbering.xml><?xml version="1.0" encoding="utf-8"?>
 <w:numbering xmlns:wpc="http://schemas.microsoft.com/office/word/2010/wordprocessingCanvas" xmlns:mo="http://schemas.microsoft.com/office/mac/office/2008/main" xmlns:mc="http://schemas.openxmlformats.org/markup-compatibility/2006" xmlns:mv="urn:schemas-microsoft-com:mac:vml" xmlns:o="urn:schemas-microsoft-com:office:office" xmlns:r="http://schemas.openxmlformats.org/officeDocument/2006/relationships" xmlns:m="http://schemas.openxmlformats.org/officeDocument/2006/math" xmlns:v="urn:schemas-microsoft-com:vml" xmlns:wp14="http://schemas.microsoft.com/office/word/2010/wordprocessingDrawing" xmlns:wp="http://schemas.openxmlformats.org/drawingml/2006/wordprocessingDrawing" xmlns:w10="urn:schemas-microsoft-com:office:word" xmlns:w="http://schemas.openxmlformats.org/wordprocessingml/2006/main" xmlns:w14="http://schemas.microsoft.com/office/word/2010/wordml" xmlns:w15="http://schemas.microsoft.com/office/word/2012/wordml" xmlns:wpg="http://schemas.microsoft.com/office/word/2010/wordprocessingGroup" xmlns:wpi="http://schemas.microsoft.com/office/word/2010/wordprocessingInk" xmlns:wne="http://schemas.microsoft.com/office/word/2006/wordml" xmlns:wps="http://schemas.microsoft.com/office/word/2010/wordprocessingShape" mc:Ignorable="w14 w15 wp14">
   <w:abstractNum w:abstractNumId="0">
-    <w:nsid w:val="91A56E21"/>
+    <w:nsid w:val="E17F69BA"/>
     <w:multiLevelType w:val="multilevel"/>
-    <w:tmpl w:val="8F345112"/>
+    <w:tmpl w:val="30E06C60"/>
     <w:lvl w:ilvl="0">
       <w:numFmt w:val="bullet"/>
       <w:lvlText w:val=" "/>
@@ -5532,12 +6025,337 @@
     </w:lvl>
   </w:abstractNum>
   <w:abstractNum w:abstractNumId="1">
-    <w:nsid w:val="A1C6CC85"/>
+    <w:nsid w:val="FFFFFF1D"/>
     <w:multiLevelType w:val="multilevel"/>
-    <w:tmpl w:val="768EC456"/>
+    <w:tmpl w:val="887C87DC"/>
+    <w:lvl w:ilvl="0">
+      <w:start w:val="1"/>
+      <w:numFmt w:val="bullet"/>
+      <w:lvlText w:val=""/>
+      <w:lvlJc w:val="left"/>
+      <w:pPr>
+        <w:tabs>
+          <w:tab w:val="num" w:pos="0"/>
+        </w:tabs>
+        <w:ind w:left="0" w:firstLine="0"/>
+      </w:pPr>
+      <w:rPr>
+        <w:rFonts w:ascii="Symbol" w:hAnsi="Symbol" w:hint="default"/>
+      </w:rPr>
+    </w:lvl>
+    <w:lvl w:ilvl="1">
+      <w:start w:val="1"/>
+      <w:numFmt w:val="bullet"/>
+      <w:lvlText w:val=""/>
+      <w:lvlJc w:val="left"/>
+      <w:pPr>
+        <w:tabs>
+          <w:tab w:val="num" w:pos="720"/>
+        </w:tabs>
+        <w:ind w:left="1080" w:hanging="360"/>
+      </w:pPr>
+      <w:rPr>
+        <w:rFonts w:ascii="Symbol" w:hAnsi="Symbol" w:hint="default"/>
+      </w:rPr>
+    </w:lvl>
+    <w:lvl w:ilvl="2">
+      <w:start w:val="1"/>
+      <w:numFmt w:val="bullet"/>
+      <w:lvlText w:val="o"/>
+      <w:lvlJc w:val="left"/>
+      <w:pPr>
+        <w:tabs>
+          <w:tab w:val="num" w:pos="1440"/>
+        </w:tabs>
+        <w:ind w:left="1800" w:hanging="360"/>
+      </w:pPr>
+      <w:rPr>
+        <w:rFonts w:ascii="Courier New" w:hAnsi="Courier New" w:cs="Courier New" w:hint="default"/>
+      </w:rPr>
+    </w:lvl>
+    <w:lvl w:ilvl="3">
+      <w:start w:val="1"/>
+      <w:numFmt w:val="bullet"/>
+      <w:lvlText w:val=""/>
+      <w:lvlJc w:val="left"/>
+      <w:pPr>
+        <w:tabs>
+          <w:tab w:val="num" w:pos="2160"/>
+        </w:tabs>
+        <w:ind w:left="2520" w:hanging="360"/>
+      </w:pPr>
+      <w:rPr>
+        <w:rFonts w:ascii="Wingdings" w:hAnsi="Wingdings" w:hint="default"/>
+      </w:rPr>
+    </w:lvl>
+    <w:lvl w:ilvl="4">
+      <w:start w:val="1"/>
+      <w:numFmt w:val="bullet"/>
+      <w:lvlText w:val=""/>
+      <w:lvlJc w:val="left"/>
+      <w:pPr>
+        <w:tabs>
+          <w:tab w:val="num" w:pos="2880"/>
+        </w:tabs>
+        <w:ind w:left="3240" w:hanging="360"/>
+      </w:pPr>
+      <w:rPr>
+        <w:rFonts w:ascii="Wingdings" w:hAnsi="Wingdings" w:hint="default"/>
+      </w:rPr>
+    </w:lvl>
+    <w:lvl w:ilvl="5">
+      <w:start w:val="1"/>
+      <w:numFmt w:val="bullet"/>
+      <w:lvlText w:val=""/>
+      <w:lvlJc w:val="left"/>
+      <w:pPr>
+        <w:tabs>
+          <w:tab w:val="num" w:pos="3600"/>
+        </w:tabs>
+        <w:ind w:left="3960" w:hanging="360"/>
+      </w:pPr>
+      <w:rPr>
+        <w:rFonts w:ascii="Symbol" w:hAnsi="Symbol" w:hint="default"/>
+      </w:rPr>
+    </w:lvl>
+    <w:lvl w:ilvl="6">
+      <w:start w:val="1"/>
+      <w:numFmt w:val="bullet"/>
+      <w:lvlText w:val="o"/>
+      <w:lvlJc w:val="left"/>
+      <w:pPr>
+        <w:tabs>
+          <w:tab w:val="num" w:pos="4320"/>
+        </w:tabs>
+        <w:ind w:left="4680" w:hanging="360"/>
+      </w:pPr>
+      <w:rPr>
+        <w:rFonts w:ascii="Courier New" w:hAnsi="Courier New" w:cs="Courier New" w:hint="default"/>
+      </w:rPr>
+    </w:lvl>
+    <w:lvl w:ilvl="7">
+      <w:start w:val="1"/>
+      <w:numFmt w:val="bullet"/>
+      <w:lvlText w:val=""/>
+      <w:lvlJc w:val="left"/>
+      <w:pPr>
+        <w:tabs>
+          <w:tab w:val="num" w:pos="5040"/>
+        </w:tabs>
+        <w:ind w:left="5400" w:hanging="360"/>
+      </w:pPr>
+      <w:rPr>
+        <w:rFonts w:ascii="Wingdings" w:hAnsi="Wingdings" w:hint="default"/>
+      </w:rPr>
+    </w:lvl>
+    <w:lvl w:ilvl="8">
+      <w:start w:val="1"/>
+      <w:numFmt w:val="bullet"/>
+      <w:lvlText w:val=""/>
+      <w:lvlJc w:val="left"/>
+      <w:pPr>
+        <w:tabs>
+          <w:tab w:val="num" w:pos="5760"/>
+        </w:tabs>
+        <w:ind w:left="6120" w:hanging="360"/>
+      </w:pPr>
+      <w:rPr>
+        <w:rFonts w:ascii="Wingdings" w:hAnsi="Wingdings" w:hint="default"/>
+      </w:rPr>
+    </w:lvl>
+  </w:abstractNum>
+  <w:abstractNum w:abstractNumId="2">
+    <w:nsid w:val="FFFFFF7C"/>
+    <w:multiLevelType w:val="singleLevel"/>
+    <w:tmpl w:val="04EAECD4"/>
+    <w:lvl w:ilvl="0">
+      <w:start w:val="1"/>
+      <w:numFmt w:val="decimal"/>
+      <w:lvlText w:val="%1."/>
+      <w:lvlJc w:val="left"/>
+      <w:pPr>
+        <w:tabs>
+          <w:tab w:val="num" w:pos="1800"/>
+        </w:tabs>
+        <w:ind w:left="1800" w:hanging="360"/>
+      </w:pPr>
+    </w:lvl>
+  </w:abstractNum>
+  <w:abstractNum w:abstractNumId="3">
+    <w:nsid w:val="FFFFFF7D"/>
+    <w:multiLevelType w:val="singleLevel"/>
+    <w:tmpl w:val="FF6ED436"/>
+    <w:lvl w:ilvl="0">
+      <w:start w:val="1"/>
+      <w:numFmt w:val="decimal"/>
+      <w:lvlText w:val="%1."/>
+      <w:lvlJc w:val="left"/>
+      <w:pPr>
+        <w:tabs>
+          <w:tab w:val="num" w:pos="1440"/>
+        </w:tabs>
+        <w:ind w:left="1440" w:hanging="360"/>
+      </w:pPr>
+    </w:lvl>
+  </w:abstractNum>
+  <w:abstractNum w:abstractNumId="4">
+    <w:nsid w:val="FFFFFF7E"/>
+    <w:multiLevelType w:val="singleLevel"/>
+    <w:tmpl w:val="B3625FD6"/>
+    <w:lvl w:ilvl="0">
+      <w:start w:val="1"/>
+      <w:numFmt w:val="decimal"/>
+      <w:lvlText w:val="%1."/>
+      <w:lvlJc w:val="left"/>
+      <w:pPr>
+        <w:tabs>
+          <w:tab w:val="num" w:pos="1080"/>
+        </w:tabs>
+        <w:ind w:left="1080" w:hanging="360"/>
+      </w:pPr>
+    </w:lvl>
+  </w:abstractNum>
+  <w:abstractNum w:abstractNumId="5">
+    <w:nsid w:val="FFFFFF7F"/>
+    <w:multiLevelType w:val="singleLevel"/>
+    <w:tmpl w:val="236A1C82"/>
+    <w:lvl w:ilvl="0">
+      <w:start w:val="1"/>
+      <w:numFmt w:val="decimal"/>
+      <w:lvlText w:val="%1."/>
+      <w:lvlJc w:val="left"/>
+      <w:pPr>
+        <w:tabs>
+          <w:tab w:val="num" w:pos="720"/>
+        </w:tabs>
+        <w:ind w:left="720" w:hanging="360"/>
+      </w:pPr>
+    </w:lvl>
+  </w:abstractNum>
+  <w:abstractNum w:abstractNumId="6">
+    <w:nsid w:val="FFFFFF80"/>
+    <w:multiLevelType w:val="singleLevel"/>
+    <w:tmpl w:val="AFA86018"/>
+    <w:lvl w:ilvl="0">
+      <w:start w:val="1"/>
+      <w:numFmt w:val="bullet"/>
+      <w:lvlText w:val=""/>
+      <w:lvlJc w:val="left"/>
+      <w:pPr>
+        <w:tabs>
+          <w:tab w:val="num" w:pos="1800"/>
+        </w:tabs>
+        <w:ind w:left="1800" w:hanging="360"/>
+      </w:pPr>
+      <w:rPr>
+        <w:rFonts w:ascii="Symbol" w:hAnsi="Symbol" w:hint="default"/>
+      </w:rPr>
+    </w:lvl>
+  </w:abstractNum>
+  <w:abstractNum w:abstractNumId="7">
+    <w:nsid w:val="FFFFFF81"/>
+    <w:multiLevelType w:val="singleLevel"/>
+    <w:tmpl w:val="8592925E"/>
+    <w:lvl w:ilvl="0">
+      <w:start w:val="1"/>
+      <w:numFmt w:val="bullet"/>
+      <w:lvlText w:val=""/>
+      <w:lvlJc w:val="left"/>
+      <w:pPr>
+        <w:tabs>
+          <w:tab w:val="num" w:pos="1440"/>
+        </w:tabs>
+        <w:ind w:left="1440" w:hanging="360"/>
+      </w:pPr>
+      <w:rPr>
+        <w:rFonts w:ascii="Symbol" w:hAnsi="Symbol" w:hint="default"/>
+      </w:rPr>
+    </w:lvl>
+  </w:abstractNum>
+  <w:abstractNum w:abstractNumId="8">
+    <w:nsid w:val="FFFFFF82"/>
+    <w:multiLevelType w:val="singleLevel"/>
+    <w:tmpl w:val="52366B28"/>
+    <w:lvl w:ilvl="0">
+      <w:start w:val="1"/>
+      <w:numFmt w:val="bullet"/>
+      <w:lvlText w:val=""/>
+      <w:lvlJc w:val="left"/>
+      <w:pPr>
+        <w:tabs>
+          <w:tab w:val="num" w:pos="1080"/>
+        </w:tabs>
+        <w:ind w:left="1080" w:hanging="360"/>
+      </w:pPr>
+      <w:rPr>
+        <w:rFonts w:ascii="Symbol" w:hAnsi="Symbol" w:hint="default"/>
+      </w:rPr>
+    </w:lvl>
+  </w:abstractNum>
+  <w:abstractNum w:abstractNumId="9">
+    <w:nsid w:val="FFFFFF83"/>
+    <w:multiLevelType w:val="singleLevel"/>
+    <w:tmpl w:val="3E62B072"/>
+    <w:lvl w:ilvl="0">
+      <w:start w:val="1"/>
+      <w:numFmt w:val="bullet"/>
+      <w:lvlText w:val=""/>
+      <w:lvlJc w:val="left"/>
+      <w:pPr>
+        <w:tabs>
+          <w:tab w:val="num" w:pos="720"/>
+        </w:tabs>
+        <w:ind w:left="720" w:hanging="360"/>
+      </w:pPr>
+      <w:rPr>
+        <w:rFonts w:ascii="Symbol" w:hAnsi="Symbol" w:hint="default"/>
+      </w:rPr>
+    </w:lvl>
+  </w:abstractNum>
+  <w:abstractNum w:abstractNumId="10">
+    <w:nsid w:val="FFFFFF88"/>
+    <w:multiLevelType w:val="singleLevel"/>
+    <w:tmpl w:val="6E681C2C"/>
+    <w:lvl w:ilvl="0">
+      <w:start w:val="1"/>
+      <w:numFmt w:val="decimal"/>
+      <w:lvlText w:val="%1."/>
+      <w:lvlJc w:val="left"/>
+      <w:pPr>
+        <w:tabs>
+          <w:tab w:val="num" w:pos="360"/>
+        </w:tabs>
+        <w:ind w:left="360" w:hanging="360"/>
+      </w:pPr>
+    </w:lvl>
+  </w:abstractNum>
+  <w:abstractNum w:abstractNumId="11">
+    <w:nsid w:val="FFFFFF89"/>
+    <w:multiLevelType w:val="singleLevel"/>
+    <w:tmpl w:val="23025D78"/>
+    <w:lvl w:ilvl="0">
+      <w:start w:val="1"/>
+      <w:numFmt w:val="bullet"/>
+      <w:lvlText w:val=""/>
+      <w:lvlJc w:val="left"/>
+      <w:pPr>
+        <w:tabs>
+          <w:tab w:val="num" w:pos="360"/>
+        </w:tabs>
+        <w:ind w:left="360" w:hanging="360"/>
+      </w:pPr>
+      <w:rPr>
+        <w:rFonts w:ascii="Symbol" w:hAnsi="Symbol" w:hint="default"/>
+      </w:rPr>
+    </w:lvl>
+  </w:abstractNum>
+  <w:abstractNum w:abstractNumId="12">
+    <w:nsid w:val="3D7B9E20"/>
+    <w:multiLevelType w:val="multilevel"/>
+    <w:tmpl w:val="ABB840EA"/>
     <w:lvl w:ilvl="0">
       <w:numFmt w:val="bullet"/>
-      <w:lvlText w:val="•"/>
+      <w:lvlText w:val=" "/>
       <w:lvlJc w:val="left"/>
       <w:pPr>
         <w:tabs>
@@ -5548,7 +6366,7 @@
     </w:lvl>
     <w:lvl w:ilvl="1">
       <w:numFmt w:val="bullet"/>
-      <w:lvlText w:val="–"/>
+      <w:lvlText w:val=" "/>
       <w:lvlJc w:val="left"/>
       <w:pPr>
         <w:tabs>
@@ -5559,7 +6377,7 @@
     </w:lvl>
     <w:lvl w:ilvl="2">
       <w:numFmt w:val="bullet"/>
-      <w:lvlText w:val="•"/>
+      <w:lvlText w:val=" "/>
       <w:lvlJc w:val="left"/>
       <w:pPr>
         <w:tabs>
@@ -5570,7 +6388,7 @@
     </w:lvl>
     <w:lvl w:ilvl="3">
       <w:numFmt w:val="bullet"/>
-      <w:lvlText w:val="–"/>
+      <w:lvlText w:val=" "/>
       <w:lvlJc w:val="left"/>
       <w:pPr>
         <w:tabs>
@@ -5581,7 +6399,7 @@
     </w:lvl>
     <w:lvl w:ilvl="4">
       <w:numFmt w:val="bullet"/>
-      <w:lvlText w:val="•"/>
+      <w:lvlText w:val=" "/>
       <w:lvlJc w:val="left"/>
       <w:pPr>
         <w:tabs>
@@ -5592,7 +6410,7 @@
     </w:lvl>
     <w:lvl w:ilvl="5">
       <w:numFmt w:val="bullet"/>
-      <w:lvlText w:val="–"/>
+      <w:lvlText w:val=" "/>
       <w:lvlJc w:val="left"/>
       <w:pPr>
         <w:tabs>
@@ -5603,7 +6421,7 @@
     </w:lvl>
     <w:lvl w:ilvl="6">
       <w:numFmt w:val="bullet"/>
-      <w:lvlText w:val="•"/>
+      <w:lvlText w:val=" "/>
       <w:lvlJc w:val="left"/>
       <w:pPr>
         <w:tabs>
@@ -5623,13 +6441,13 @@
       <w:lvlJc w:val="left"/>
     </w:lvl>
   </w:abstractNum>
-  <w:abstractNum w:abstractNumId="2">
-    <w:nsid w:val="E17F69BA"/>
+  <w:abstractNum w:abstractNumId="13">
+    <w:nsid w:val="4EB72A15"/>
     <w:multiLevelType w:val="multilevel"/>
-    <w:tmpl w:val="30E06C60"/>
+    <w:tmpl w:val="CFE29150"/>
     <w:lvl w:ilvl="0">
       <w:numFmt w:val="bullet"/>
-      <w:lvlText w:val=" "/>
+      <w:lvlText w:val="•"/>
       <w:lvlJc w:val="left"/>
       <w:pPr>
         <w:tabs>
@@ -5640,7 +6458,7 @@
     </w:lvl>
     <w:lvl w:ilvl="1">
       <w:numFmt w:val="bullet"/>
-      <w:lvlText w:val=" "/>
+      <w:lvlText w:val="–"/>
       <w:lvlJc w:val="left"/>
       <w:pPr>
         <w:tabs>
@@ -5651,7 +6469,7 @@
     </w:lvl>
     <w:lvl w:ilvl="2">
       <w:numFmt w:val="bullet"/>
-      <w:lvlText w:val=" "/>
+      <w:lvlText w:val="•"/>
       <w:lvlJc w:val="left"/>
       <w:pPr>
         <w:tabs>
@@ -5662,7 +6480,7 @@
     </w:lvl>
     <w:lvl w:ilvl="3">
       <w:numFmt w:val="bullet"/>
-      <w:lvlText w:val=" "/>
+      <w:lvlText w:val="–"/>
       <w:lvlJc w:val="left"/>
       <w:pPr>
         <w:tabs>
@@ -5673,7 +6491,7 @@
     </w:lvl>
     <w:lvl w:ilvl="4">
       <w:numFmt w:val="bullet"/>
-      <w:lvlText w:val=" "/>
+      <w:lvlText w:val="•"/>
       <w:lvlJc w:val="left"/>
       <w:pPr>
         <w:tabs>
@@ -5684,7 +6502,7 @@
     </w:lvl>
     <w:lvl w:ilvl="5">
       <w:numFmt w:val="bullet"/>
-      <w:lvlText w:val=" "/>
+      <w:lvlText w:val="–"/>
       <w:lvlJc w:val="left"/>
       <w:pPr>
         <w:tabs>
@@ -5695,7 +6513,7 @@
     </w:lvl>
     <w:lvl w:ilvl="6">
       <w:numFmt w:val="bullet"/>
-      <w:lvlText w:val=" "/>
+      <w:lvlText w:val="•"/>
       <w:lvlJc w:val="left"/>
       <w:pPr>
         <w:tabs>
@@ -5715,372 +6533,47 @@
       <w:lvlJc w:val="left"/>
     </w:lvl>
   </w:abstractNum>
-  <w:abstractNum w:abstractNumId="3">
-    <w:nsid w:val="FFFFFF1D"/>
-    <w:multiLevelType w:val="multilevel"/>
-    <w:tmpl w:val="887C87DC"/>
-    <w:lvl w:ilvl="0">
-      <w:start w:val="1"/>
-      <w:numFmt w:val="bullet"/>
-      <w:lvlText w:val=""/>
-      <w:lvlJc w:val="left"/>
-      <w:pPr>
-        <w:tabs>
-          <w:tab w:val="num" w:pos="0"/>
-        </w:tabs>
-        <w:ind w:left="0" w:firstLine="0"/>
-      </w:pPr>
-      <w:rPr>
-        <w:rFonts w:ascii="Symbol" w:hAnsi="Symbol" w:hint="default"/>
-      </w:rPr>
-    </w:lvl>
-    <w:lvl w:ilvl="1">
-      <w:start w:val="1"/>
-      <w:numFmt w:val="bullet"/>
-      <w:lvlText w:val=""/>
-      <w:lvlJc w:val="left"/>
-      <w:pPr>
-        <w:tabs>
-          <w:tab w:val="num" w:pos="720"/>
-        </w:tabs>
-        <w:ind w:left="1080" w:hanging="360"/>
-      </w:pPr>
-      <w:rPr>
-        <w:rFonts w:ascii="Symbol" w:hAnsi="Symbol" w:hint="default"/>
-      </w:rPr>
-    </w:lvl>
-    <w:lvl w:ilvl="2">
-      <w:start w:val="1"/>
-      <w:numFmt w:val="bullet"/>
-      <w:lvlText w:val="o"/>
-      <w:lvlJc w:val="left"/>
-      <w:pPr>
-        <w:tabs>
-          <w:tab w:val="num" w:pos="1440"/>
-        </w:tabs>
-        <w:ind w:left="1800" w:hanging="360"/>
-      </w:pPr>
-      <w:rPr>
-        <w:rFonts w:ascii="Courier New" w:hAnsi="Courier New" w:cs="Courier New" w:hint="default"/>
-      </w:rPr>
-    </w:lvl>
-    <w:lvl w:ilvl="3">
-      <w:start w:val="1"/>
-      <w:numFmt w:val="bullet"/>
-      <w:lvlText w:val=""/>
-      <w:lvlJc w:val="left"/>
-      <w:pPr>
-        <w:tabs>
-          <w:tab w:val="num" w:pos="2160"/>
-        </w:tabs>
-        <w:ind w:left="2520" w:hanging="360"/>
-      </w:pPr>
-      <w:rPr>
-        <w:rFonts w:ascii="Wingdings" w:hAnsi="Wingdings" w:hint="default"/>
-      </w:rPr>
-    </w:lvl>
-    <w:lvl w:ilvl="4">
-      <w:start w:val="1"/>
-      <w:numFmt w:val="bullet"/>
-      <w:lvlText w:val=""/>
-      <w:lvlJc w:val="left"/>
-      <w:pPr>
-        <w:tabs>
-          <w:tab w:val="num" w:pos="2880"/>
-        </w:tabs>
-        <w:ind w:left="3240" w:hanging="360"/>
-      </w:pPr>
-      <w:rPr>
-        <w:rFonts w:ascii="Wingdings" w:hAnsi="Wingdings" w:hint="default"/>
-      </w:rPr>
-    </w:lvl>
-    <w:lvl w:ilvl="5">
-      <w:start w:val="1"/>
-      <w:numFmt w:val="bullet"/>
-      <w:lvlText w:val=""/>
-      <w:lvlJc w:val="left"/>
-      <w:pPr>
-        <w:tabs>
-          <w:tab w:val="num" w:pos="3600"/>
-        </w:tabs>
-        <w:ind w:left="3960" w:hanging="360"/>
-      </w:pPr>
-      <w:rPr>
-        <w:rFonts w:ascii="Symbol" w:hAnsi="Symbol" w:hint="default"/>
-      </w:rPr>
-    </w:lvl>
-    <w:lvl w:ilvl="6">
-      <w:start w:val="1"/>
-      <w:numFmt w:val="bullet"/>
-      <w:lvlText w:val="o"/>
-      <w:lvlJc w:val="left"/>
-      <w:pPr>
-        <w:tabs>
-          <w:tab w:val="num" w:pos="4320"/>
-        </w:tabs>
-        <w:ind w:left="4680" w:hanging="360"/>
-      </w:pPr>
-      <w:rPr>
-        <w:rFonts w:ascii="Courier New" w:hAnsi="Courier New" w:cs="Courier New" w:hint="default"/>
-      </w:rPr>
-    </w:lvl>
-    <w:lvl w:ilvl="7">
-      <w:start w:val="1"/>
-      <w:numFmt w:val="bullet"/>
-      <w:lvlText w:val=""/>
-      <w:lvlJc w:val="left"/>
-      <w:pPr>
-        <w:tabs>
-          <w:tab w:val="num" w:pos="5040"/>
-        </w:tabs>
-        <w:ind w:left="5400" w:hanging="360"/>
-      </w:pPr>
-      <w:rPr>
-        <w:rFonts w:ascii="Wingdings" w:hAnsi="Wingdings" w:hint="default"/>
-      </w:rPr>
-    </w:lvl>
-    <w:lvl w:ilvl="8">
-      <w:start w:val="1"/>
-      <w:numFmt w:val="bullet"/>
-      <w:lvlText w:val=""/>
-      <w:lvlJc w:val="left"/>
-      <w:pPr>
-        <w:tabs>
-          <w:tab w:val="num" w:pos="5760"/>
-        </w:tabs>
-        <w:ind w:left="6120" w:hanging="360"/>
-      </w:pPr>
-      <w:rPr>
-        <w:rFonts w:ascii="Wingdings" w:hAnsi="Wingdings" w:hint="default"/>
-      </w:rPr>
-    </w:lvl>
-  </w:abstractNum>
-  <w:abstractNum w:abstractNumId="4">
-    <w:nsid w:val="FFFFFF7C"/>
-    <w:multiLevelType w:val="singleLevel"/>
-    <w:tmpl w:val="04EAECD4"/>
-    <w:lvl w:ilvl="0">
-      <w:start w:val="1"/>
-      <w:numFmt w:val="decimal"/>
-      <w:lvlText w:val="%1."/>
-      <w:lvlJc w:val="left"/>
-      <w:pPr>
-        <w:tabs>
-          <w:tab w:val="num" w:pos="1800"/>
-        </w:tabs>
-        <w:ind w:left="1800" w:hanging="360"/>
-      </w:pPr>
-    </w:lvl>
-  </w:abstractNum>
-  <w:abstractNum w:abstractNumId="5">
-    <w:nsid w:val="FFFFFF7D"/>
-    <w:multiLevelType w:val="singleLevel"/>
-    <w:tmpl w:val="FF6ED436"/>
-    <w:lvl w:ilvl="0">
-      <w:start w:val="1"/>
-      <w:numFmt w:val="decimal"/>
-      <w:lvlText w:val="%1."/>
-      <w:lvlJc w:val="left"/>
-      <w:pPr>
-        <w:tabs>
-          <w:tab w:val="num" w:pos="1440"/>
-        </w:tabs>
-        <w:ind w:left="1440" w:hanging="360"/>
-      </w:pPr>
-    </w:lvl>
-  </w:abstractNum>
-  <w:abstractNum w:abstractNumId="6">
-    <w:nsid w:val="FFFFFF7E"/>
-    <w:multiLevelType w:val="singleLevel"/>
-    <w:tmpl w:val="B3625FD6"/>
-    <w:lvl w:ilvl="0">
-      <w:start w:val="1"/>
-      <w:numFmt w:val="decimal"/>
-      <w:lvlText w:val="%1."/>
-      <w:lvlJc w:val="left"/>
-      <w:pPr>
-        <w:tabs>
-          <w:tab w:val="num" w:pos="1080"/>
-        </w:tabs>
-        <w:ind w:left="1080" w:hanging="360"/>
-      </w:pPr>
-    </w:lvl>
-  </w:abstractNum>
-  <w:abstractNum w:abstractNumId="7">
-    <w:nsid w:val="FFFFFF7F"/>
-    <w:multiLevelType w:val="singleLevel"/>
-    <w:tmpl w:val="236A1C82"/>
-    <w:lvl w:ilvl="0">
-      <w:start w:val="1"/>
-      <w:numFmt w:val="decimal"/>
-      <w:lvlText w:val="%1."/>
-      <w:lvlJc w:val="left"/>
-      <w:pPr>
-        <w:tabs>
-          <w:tab w:val="num" w:pos="720"/>
-        </w:tabs>
-        <w:ind w:left="720" w:hanging="360"/>
-      </w:pPr>
-    </w:lvl>
-  </w:abstractNum>
-  <w:abstractNum w:abstractNumId="8">
-    <w:nsid w:val="FFFFFF80"/>
-    <w:multiLevelType w:val="singleLevel"/>
-    <w:tmpl w:val="AFA86018"/>
-    <w:lvl w:ilvl="0">
-      <w:start w:val="1"/>
-      <w:numFmt w:val="bullet"/>
-      <w:lvlText w:val=""/>
-      <w:lvlJc w:val="left"/>
-      <w:pPr>
-        <w:tabs>
-          <w:tab w:val="num" w:pos="1800"/>
-        </w:tabs>
-        <w:ind w:left="1800" w:hanging="360"/>
-      </w:pPr>
-      <w:rPr>
-        <w:rFonts w:ascii="Symbol" w:hAnsi="Symbol" w:hint="default"/>
-      </w:rPr>
-    </w:lvl>
-  </w:abstractNum>
-  <w:abstractNum w:abstractNumId="9">
-    <w:nsid w:val="FFFFFF81"/>
-    <w:multiLevelType w:val="singleLevel"/>
-    <w:tmpl w:val="8592925E"/>
-    <w:lvl w:ilvl="0">
-      <w:start w:val="1"/>
-      <w:numFmt w:val="bullet"/>
-      <w:lvlText w:val=""/>
-      <w:lvlJc w:val="left"/>
-      <w:pPr>
-        <w:tabs>
-          <w:tab w:val="num" w:pos="1440"/>
-        </w:tabs>
-        <w:ind w:left="1440" w:hanging="360"/>
-      </w:pPr>
-      <w:rPr>
-        <w:rFonts w:ascii="Symbol" w:hAnsi="Symbol" w:hint="default"/>
-      </w:rPr>
-    </w:lvl>
-  </w:abstractNum>
-  <w:abstractNum w:abstractNumId="10">
-    <w:nsid w:val="FFFFFF82"/>
-    <w:multiLevelType w:val="singleLevel"/>
-    <w:tmpl w:val="52366B28"/>
-    <w:lvl w:ilvl="0">
-      <w:start w:val="1"/>
-      <w:numFmt w:val="bullet"/>
-      <w:lvlText w:val=""/>
-      <w:lvlJc w:val="left"/>
-      <w:pPr>
-        <w:tabs>
-          <w:tab w:val="num" w:pos="1080"/>
-        </w:tabs>
-        <w:ind w:left="1080" w:hanging="360"/>
-      </w:pPr>
-      <w:rPr>
-        <w:rFonts w:ascii="Symbol" w:hAnsi="Symbol" w:hint="default"/>
-      </w:rPr>
-    </w:lvl>
-  </w:abstractNum>
-  <w:abstractNum w:abstractNumId="11">
-    <w:nsid w:val="FFFFFF83"/>
-    <w:multiLevelType w:val="singleLevel"/>
-    <w:tmpl w:val="3E62B072"/>
-    <w:lvl w:ilvl="0">
-      <w:start w:val="1"/>
-      <w:numFmt w:val="bullet"/>
-      <w:lvlText w:val=""/>
-      <w:lvlJc w:val="left"/>
-      <w:pPr>
-        <w:tabs>
-          <w:tab w:val="num" w:pos="720"/>
-        </w:tabs>
-        <w:ind w:left="720" w:hanging="360"/>
-      </w:pPr>
-      <w:rPr>
-        <w:rFonts w:ascii="Symbol" w:hAnsi="Symbol" w:hint="default"/>
-      </w:rPr>
-    </w:lvl>
-  </w:abstractNum>
-  <w:abstractNum w:abstractNumId="12">
-    <w:nsid w:val="FFFFFF88"/>
-    <w:multiLevelType w:val="singleLevel"/>
-    <w:tmpl w:val="6E681C2C"/>
-    <w:lvl w:ilvl="0">
-      <w:start w:val="1"/>
-      <w:numFmt w:val="decimal"/>
-      <w:lvlText w:val="%1."/>
-      <w:lvlJc w:val="left"/>
-      <w:pPr>
-        <w:tabs>
-          <w:tab w:val="num" w:pos="360"/>
-        </w:tabs>
-        <w:ind w:left="360" w:hanging="360"/>
-      </w:pPr>
-    </w:lvl>
-  </w:abstractNum>
-  <w:abstractNum w:abstractNumId="13">
-    <w:nsid w:val="FFFFFF89"/>
-    <w:multiLevelType w:val="singleLevel"/>
-    <w:tmpl w:val="23025D78"/>
-    <w:lvl w:ilvl="0">
-      <w:start w:val="1"/>
-      <w:numFmt w:val="bullet"/>
-      <w:lvlText w:val=""/>
-      <w:lvlJc w:val="left"/>
-      <w:pPr>
-        <w:tabs>
-          <w:tab w:val="num" w:pos="360"/>
-        </w:tabs>
-        <w:ind w:left="360" w:hanging="360"/>
-      </w:pPr>
-      <w:rPr>
-        <w:rFonts w:ascii="Symbol" w:hAnsi="Symbol" w:hint="default"/>
-      </w:rPr>
-    </w:lvl>
-  </w:abstractNum>
   <w:num w:numId="1">
+    <w:abstractNumId w:val="0"/>
+  </w:num>
+  <w:num w:numId="2">
+    <w:abstractNumId w:val="1"/>
+  </w:num>
+  <w:num w:numId="3">
     <w:abstractNumId w:val="2"/>
   </w:num>
-  <w:num w:numId="2">
+  <w:num w:numId="4">
     <w:abstractNumId w:val="3"/>
   </w:num>
-  <w:num w:numId="3">
+  <w:num w:numId="5">
     <w:abstractNumId w:val="4"/>
   </w:num>
-  <w:num w:numId="4">
+  <w:num w:numId="6">
     <w:abstractNumId w:val="5"/>
   </w:num>
-  <w:num w:numId="5">
+  <w:num w:numId="7">
+    <w:abstractNumId w:val="10"/>
+  </w:num>
+  <w:num w:numId="8">
     <w:abstractNumId w:val="6"/>
   </w:num>
-  <w:num w:numId="6">
+  <w:num w:numId="9">
     <w:abstractNumId w:val="7"/>
   </w:num>
-  <w:num w:numId="7">
+  <w:num w:numId="10">
+    <w:abstractNumId w:val="8"/>
+  </w:num>
+  <w:num w:numId="11">
+    <w:abstractNumId w:val="9"/>
+  </w:num>
+  <w:num w:numId="12">
+    <w:abstractNumId w:val="11"/>
+  </w:num>
+  <w:num w:numId="13">
     <w:abstractNumId w:val="12"/>
   </w:num>
-  <w:num w:numId="8">
-    <w:abstractNumId w:val="8"/>
-  </w:num>
-  <w:num w:numId="9">
-    <w:abstractNumId w:val="9"/>
-  </w:num>
-  <w:num w:numId="10">
-    <w:abstractNumId w:val="10"/>
-  </w:num>
-  <w:num w:numId="11">
-    <w:abstractNumId w:val="11"/>
-  </w:num>
-  <w:num w:numId="12">
+  <w:num w:numId="14">
     <w:abstractNumId w:val="13"/>
-  </w:num>
-  <w:num w:numId="13">
-    <w:abstractNumId w:val="0"/>
-  </w:num>
-  <w:num w:numId="14">
-    <w:abstractNumId w:val="1"/>
   </w:num>
 </w:numbering>
 </file>
@@ -7163,7 +7656,7 @@
     <w:autoRedefine/>
     <w:uiPriority w:val="39"/>
     <w:unhideWhenUsed/>
-    <w:rsid w:val="00C97786"/>
+    <w:rsid w:val="00967EA5"/>
     <w:pPr>
       <w:spacing w:after="100"/>
       <w:ind w:left="240"/>
@@ -7176,7 +7669,7 @@
     <w:autoRedefine/>
     <w:uiPriority w:val="39"/>
     <w:unhideWhenUsed/>
-    <w:rsid w:val="00C97786"/>
+    <w:rsid w:val="00967EA5"/>
     <w:pPr>
       <w:spacing w:after="100"/>
       <w:ind w:left="480"/>

</xml_diff>

<commit_message>
export_manual.pdf export_manual.docx from Stephanie
</commit_message>
<xml_diff>
--- a/docs/export_manual.docx
+++ b/docs/export_manual.docx
@@ -36,7 +36,7 @@
           <w:sz w:val="24"/>
           <w:szCs w:val="24"/>
         </w:rPr>
-        <w:id w:val="-640117662"/>
+        <w:id w:val="2134282691"/>
         <w:docPartObj>
           <w:docPartGallery w:val="Table of Contents"/>
           <w:docPartUnique/>
@@ -71,7 +71,7 @@
           <w:r>
             <w:fldChar w:fldCharType="separate"/>
           </w:r>
-          <w:hyperlink w:anchor="_Toc498376590" w:history="1">
+          <w:hyperlink w:anchor="_Toc498408231" w:history="1">
             <w:r>
               <w:rPr>
                 <w:rStyle w:val="Hyperlink"/>
@@ -98,7 +98,7 @@
                 <w:noProof/>
                 <w:webHidden/>
               </w:rPr>
-              <w:instrText xml:space="preserve"> PAGEREF _Toc498376590 \h </w:instrText>
+              <w:instrText xml:space="preserve"> PAGEREF _Toc498408231 \h </w:instrText>
             </w:r>
             <w:r>
               <w:rPr>
@@ -139,7 +139,7 @@
               <w:noProof/>
             </w:rPr>
           </w:pPr>
-          <w:hyperlink w:anchor="_Toc498376591" w:history="1">
+          <w:hyperlink w:anchor="_Toc498408232" w:history="1">
             <w:r>
               <w:rPr>
                 <w:rStyle w:val="Hyperlink"/>
@@ -166,7 +166,7 @@
                 <w:noProof/>
                 <w:webHidden/>
               </w:rPr>
-              <w:instrText xml:space="preserve"> PAGEREF _Toc498376591 \h </w:instrText>
+              <w:instrText xml:space="preserve"> PAGEREF _Toc498408232 \h </w:instrText>
             </w:r>
             <w:r>
               <w:rPr>
@@ -207,7 +207,7 @@
               <w:noProof/>
             </w:rPr>
           </w:pPr>
-          <w:hyperlink w:anchor="_Toc498376592" w:history="1">
+          <w:hyperlink w:anchor="_Toc498408233" w:history="1">
             <w:r>
               <w:rPr>
                 <w:rStyle w:val="Hyperlink"/>
@@ -234,7 +234,7 @@
                 <w:noProof/>
                 <w:webHidden/>
               </w:rPr>
-              <w:instrText xml:space="preserve"> PAGEREF _Toc498376592 \h </w:instrText>
+              <w:instrText xml:space="preserve"> PAGEREF _Toc498408233 \h </w:instrText>
             </w:r>
             <w:r>
               <w:rPr>
@@ -275,7 +275,7 @@
               <w:noProof/>
             </w:rPr>
           </w:pPr>
-          <w:hyperlink w:anchor="_Toc498376593" w:history="1">
+          <w:hyperlink w:anchor="_Toc498408234" w:history="1">
             <w:r>
               <w:rPr>
                 <w:rStyle w:val="Hyperlink"/>
@@ -302,7 +302,7 @@
                 <w:noProof/>
                 <w:webHidden/>
               </w:rPr>
-              <w:instrText xml:space="preserve"> PAGEREF _Toc498376593 \h </w:instrText>
+              <w:instrText xml:space="preserve"> PAGEREF _Toc498408234 \h </w:instrText>
             </w:r>
             <w:r>
               <w:rPr>
@@ -343,7 +343,7 @@
               <w:noProof/>
             </w:rPr>
           </w:pPr>
-          <w:hyperlink w:anchor="_Toc498376594" w:history="1">
+          <w:hyperlink w:anchor="_Toc498408235" w:history="1">
             <w:r>
               <w:rPr>
                 <w:rStyle w:val="Hyperlink"/>
@@ -370,7 +370,7 @@
                 <w:noProof/>
                 <w:webHidden/>
               </w:rPr>
-              <w:instrText xml:space="preserve"> PAGEREF _Toc498376594 \h </w:instrText>
+              <w:instrText xml:space="preserve"> PAGEREF _Toc498408235 \h </w:instrText>
             </w:r>
             <w:r>
               <w:rPr>
@@ -411,7 +411,7 @@
               <w:noProof/>
             </w:rPr>
           </w:pPr>
-          <w:hyperlink w:anchor="_Toc498376595" w:history="1">
+          <w:hyperlink w:anchor="_Toc498408236" w:history="1">
             <w:r>
               <w:rPr>
                 <w:rStyle w:val="Hyperlink"/>
@@ -438,7 +438,7 @@
                 <w:noProof/>
                 <w:webHidden/>
               </w:rPr>
-              <w:instrText xml:space="preserve"> PAGEREF _Toc498376595 \h </w:instrText>
+              <w:instrText xml:space="preserve"> PAGEREF _Toc498408236 \h </w:instrText>
             </w:r>
             <w:r>
               <w:rPr>
@@ -479,7 +479,7 @@
               <w:noProof/>
             </w:rPr>
           </w:pPr>
-          <w:hyperlink w:anchor="_Toc498376596" w:history="1">
+          <w:hyperlink w:anchor="_Toc498408237" w:history="1">
             <w:r>
               <w:rPr>
                 <w:rStyle w:val="Hyperlink"/>
@@ -506,7 +506,7 @@
                 <w:noProof/>
                 <w:webHidden/>
               </w:rPr>
-              <w:instrText xml:space="preserve"> PAGEREF _Toc498376596 \h </w:instrText>
+              <w:instrText xml:space="preserve"> PAGEREF _Toc498408237 \h </w:instrText>
             </w:r>
             <w:r>
               <w:rPr>
@@ -526,7 +526,7 @@
                 <w:noProof/>
                 <w:webHidden/>
               </w:rPr>
-              <w:t>5</w:t>
+              <w:t>6</w:t>
             </w:r>
             <w:r>
               <w:rPr>
@@ -547,7 +547,7 @@
               <w:noProof/>
             </w:rPr>
           </w:pPr>
-          <w:hyperlink w:anchor="_Toc498376597" w:history="1">
+          <w:hyperlink w:anchor="_Toc498408238" w:history="1">
             <w:r>
               <w:rPr>
                 <w:rStyle w:val="Hyperlink"/>
@@ -574,7 +574,7 @@
                 <w:noProof/>
                 <w:webHidden/>
               </w:rPr>
-              <w:instrText xml:space="preserve"> PAGEREF _Toc498376597 \h </w:instrText>
+              <w:instrText xml:space="preserve"> PAGEREF _Toc498408238 \h </w:instrText>
             </w:r>
             <w:r>
               <w:rPr>
@@ -615,7 +615,7 @@
               <w:noProof/>
             </w:rPr>
           </w:pPr>
-          <w:hyperlink w:anchor="_Toc498376598" w:history="1">
+          <w:hyperlink w:anchor="_Toc498408239" w:history="1">
             <w:r>
               <w:rPr>
                 <w:rStyle w:val="Hyperlink"/>
@@ -642,7 +642,7 @@
                 <w:noProof/>
                 <w:webHidden/>
               </w:rPr>
-              <w:instrText xml:space="preserve"> PAGEREF _Toc498376598 \h </w:instrText>
+              <w:instrText xml:space="preserve"> PAGEREF _Toc498408239 \h </w:instrText>
             </w:r>
             <w:r>
               <w:rPr>
@@ -683,7 +683,7 @@
               <w:noProof/>
             </w:rPr>
           </w:pPr>
-          <w:hyperlink w:anchor="_Toc498376599" w:history="1">
+          <w:hyperlink w:anchor="_Toc498408240" w:history="1">
             <w:r>
               <w:rPr>
                 <w:rStyle w:val="Hyperlink"/>
@@ -710,7 +710,7 @@
                 <w:noProof/>
                 <w:webHidden/>
               </w:rPr>
-              <w:instrText xml:space="preserve"> PAGEREF _Toc498376599 \h </w:instrText>
+              <w:instrText xml:space="preserve"> PAGEREF _Toc498408240 \h </w:instrText>
             </w:r>
             <w:r>
               <w:rPr>
@@ -751,7 +751,7 @@
               <w:noProof/>
             </w:rPr>
           </w:pPr>
-          <w:hyperlink w:anchor="_Toc498376600" w:history="1">
+          <w:hyperlink w:anchor="_Toc498408241" w:history="1">
             <w:r>
               <w:rPr>
                 <w:rStyle w:val="Hyperlink"/>
@@ -778,7 +778,7 @@
                 <w:noProof/>
                 <w:webHidden/>
               </w:rPr>
-              <w:instrText xml:space="preserve"> PAGEREF _Toc498376600 \h </w:instrText>
+              <w:instrText xml:space="preserve"> PAGEREF _Toc498408241 \h </w:instrText>
             </w:r>
             <w:r>
               <w:rPr>
@@ -819,7 +819,7 @@
               <w:noProof/>
             </w:rPr>
           </w:pPr>
-          <w:hyperlink w:anchor="_Toc498376601" w:history="1">
+          <w:hyperlink w:anchor="_Toc498408242" w:history="1">
             <w:r>
               <w:rPr>
                 <w:rStyle w:val="Hyperlink"/>
@@ -846,7 +846,7 @@
                 <w:noProof/>
                 <w:webHidden/>
               </w:rPr>
-              <w:instrText xml:space="preserve"> PAGEREF _Toc498376601 \h </w:instrText>
+              <w:instrText xml:space="preserve"> PAGEREF _Toc498408242 \h </w:instrText>
             </w:r>
             <w:r>
               <w:rPr>
@@ -887,7 +887,7 @@
               <w:noProof/>
             </w:rPr>
           </w:pPr>
-          <w:hyperlink w:anchor="_Toc498376602" w:history="1">
+          <w:hyperlink w:anchor="_Toc498408243" w:history="1">
             <w:r>
               <w:rPr>
                 <w:rStyle w:val="Hyperlink"/>
@@ -914,7 +914,7 @@
                 <w:noProof/>
                 <w:webHidden/>
               </w:rPr>
-              <w:instrText xml:space="preserve"> PAGEREF _Toc498376602 \h </w:instrText>
+              <w:instrText xml:space="preserve"> PAGEREF _Toc498408243 \h </w:instrText>
             </w:r>
             <w:r>
               <w:rPr>
@@ -955,7 +955,7 @@
               <w:noProof/>
             </w:rPr>
           </w:pPr>
-          <w:hyperlink w:anchor="_Toc498376603" w:history="1">
+          <w:hyperlink w:anchor="_Toc498408244" w:history="1">
             <w:r>
               <w:rPr>
                 <w:rStyle w:val="Hyperlink"/>
@@ -982,7 +982,7 @@
                 <w:noProof/>
                 <w:webHidden/>
               </w:rPr>
-              <w:instrText xml:space="preserve"> PAGEREF _Toc498376603 \h </w:instrText>
+              <w:instrText xml:space="preserve"> PAGEREF _Toc498408244 \h </w:instrText>
             </w:r>
             <w:r>
               <w:rPr>
@@ -1023,7 +1023,7 @@
               <w:noProof/>
             </w:rPr>
           </w:pPr>
-          <w:hyperlink w:anchor="_Toc498376604" w:history="1">
+          <w:hyperlink w:anchor="_Toc498408245" w:history="1">
             <w:r>
               <w:rPr>
                 <w:rStyle w:val="Hyperlink"/>
@@ -1050,7 +1050,7 @@
                 <w:noProof/>
                 <w:webHidden/>
               </w:rPr>
-              <w:instrText xml:space="preserve"> PAGEREF _Toc498376604 \h </w:instrText>
+              <w:instrText xml:space="preserve"> PAGEREF _Toc498408245 \h </w:instrText>
             </w:r>
             <w:r>
               <w:rPr>
@@ -1091,7 +1091,7 @@
               <w:noProof/>
             </w:rPr>
           </w:pPr>
-          <w:hyperlink w:anchor="_Toc498376605" w:history="1">
+          <w:hyperlink w:anchor="_Toc498408246" w:history="1">
             <w:r>
               <w:rPr>
                 <w:rStyle w:val="Hyperlink"/>
@@ -1118,7 +1118,7 @@
                 <w:noProof/>
                 <w:webHidden/>
               </w:rPr>
-              <w:instrText xml:space="preserve"> PAGEREF _Toc498376605 \h </w:instrText>
+              <w:instrText xml:space="preserve"> PAGEREF _Toc498408246 \h </w:instrText>
             </w:r>
             <w:r>
               <w:rPr>
@@ -1159,7 +1159,7 @@
               <w:noProof/>
             </w:rPr>
           </w:pPr>
-          <w:hyperlink w:anchor="_Toc498376606" w:history="1">
+          <w:hyperlink w:anchor="_Toc498408247" w:history="1">
             <w:r>
               <w:rPr>
                 <w:rStyle w:val="Hyperlink"/>
@@ -1186,7 +1186,7 @@
                 <w:noProof/>
                 <w:webHidden/>
               </w:rPr>
-              <w:instrText xml:space="preserve"> PAGEREF _Toc498376606 \h </w:instrText>
+              <w:instrText xml:space="preserve"> PAGEREF _Toc498408247 \h </w:instrText>
             </w:r>
             <w:r>
               <w:rPr>
@@ -1227,7 +1227,7 @@
               <w:noProof/>
             </w:rPr>
           </w:pPr>
-          <w:hyperlink w:anchor="_Toc498376607" w:history="1">
+          <w:hyperlink w:anchor="_Toc498408248" w:history="1">
             <w:r>
               <w:rPr>
                 <w:rStyle w:val="Hyperlink"/>
@@ -1254,7 +1254,7 @@
                 <w:noProof/>
                 <w:webHidden/>
               </w:rPr>
-              <w:instrText xml:space="preserve"> PAGEREF _Toc498376607 \h </w:instrText>
+              <w:instrText xml:space="preserve"> PAGEREF _Toc498408248 \h </w:instrText>
             </w:r>
             <w:r>
               <w:rPr>
@@ -1295,7 +1295,7 @@
               <w:noProof/>
             </w:rPr>
           </w:pPr>
-          <w:hyperlink w:anchor="_Toc498376608" w:history="1">
+          <w:hyperlink w:anchor="_Toc498408249" w:history="1">
             <w:r>
               <w:rPr>
                 <w:rStyle w:val="Hyperlink"/>
@@ -1322,7 +1322,7 @@
                 <w:noProof/>
                 <w:webHidden/>
               </w:rPr>
-              <w:instrText xml:space="preserve"> PAGEREF _Toc498376608 \h </w:instrText>
+              <w:instrText xml:space="preserve"> PAGEREF _Toc498408249 \h </w:instrText>
             </w:r>
             <w:r>
               <w:rPr>
@@ -1363,7 +1363,7 @@
               <w:noProof/>
             </w:rPr>
           </w:pPr>
-          <w:hyperlink w:anchor="_Toc498376609" w:history="1">
+          <w:hyperlink w:anchor="_Toc498408250" w:history="1">
             <w:r>
               <w:rPr>
                 <w:rStyle w:val="Hyperlink"/>
@@ -1390,7 +1390,7 @@
                 <w:noProof/>
                 <w:webHidden/>
               </w:rPr>
-              <w:instrText xml:space="preserve"> PAGEREF _Toc498376609 \h </w:instrText>
+              <w:instrText xml:space="preserve"> PAGEREF _Toc498408250 \h </w:instrText>
             </w:r>
             <w:r>
               <w:rPr>
@@ -1431,7 +1431,7 @@
               <w:noProof/>
             </w:rPr>
           </w:pPr>
-          <w:hyperlink w:anchor="_Toc498376610" w:history="1">
+          <w:hyperlink w:anchor="_Toc498408251" w:history="1">
             <w:r>
               <w:rPr>
                 <w:rStyle w:val="Hyperlink"/>
@@ -1458,7 +1458,7 @@
                 <w:noProof/>
                 <w:webHidden/>
               </w:rPr>
-              <w:instrText xml:space="preserve"> PAGEREF _Toc498376610 \h </w:instrText>
+              <w:instrText xml:space="preserve"> PAGEREF _Toc498408251 \h </w:instrText>
             </w:r>
             <w:r>
               <w:rPr>
@@ -1499,7 +1499,7 @@
               <w:noProof/>
             </w:rPr>
           </w:pPr>
-          <w:hyperlink w:anchor="_Toc498376611" w:history="1">
+          <w:hyperlink w:anchor="_Toc498408252" w:history="1">
             <w:r>
               <w:rPr>
                 <w:rStyle w:val="Hyperlink"/>
@@ -1526,7 +1526,7 @@
                 <w:noProof/>
                 <w:webHidden/>
               </w:rPr>
-              <w:instrText xml:space="preserve"> PAGEREF _Toc498376611 \h </w:instrText>
+              <w:instrText xml:space="preserve"> PAGEREF _Toc498408252 \h </w:instrText>
             </w:r>
             <w:r>
               <w:rPr>
@@ -1567,7 +1567,7 @@
               <w:noProof/>
             </w:rPr>
           </w:pPr>
-          <w:hyperlink w:anchor="_Toc498376612" w:history="1">
+          <w:hyperlink w:anchor="_Toc498408253" w:history="1">
             <w:r>
               <w:rPr>
                 <w:rStyle w:val="Hyperlink"/>
@@ -1594,7 +1594,7 @@
                 <w:noProof/>
                 <w:webHidden/>
               </w:rPr>
-              <w:instrText xml:space="preserve"> PAGEREF _Toc498376612 \h </w:instrText>
+              <w:instrText xml:space="preserve"> PAGEREF _Toc498408253 \h </w:instrText>
             </w:r>
             <w:r>
               <w:rPr>
@@ -1635,7 +1635,7 @@
               <w:noProof/>
             </w:rPr>
           </w:pPr>
-          <w:hyperlink w:anchor="_Toc498376613" w:history="1">
+          <w:hyperlink w:anchor="_Toc498408254" w:history="1">
             <w:r>
               <w:rPr>
                 <w:rStyle w:val="Hyperlink"/>
@@ -1662,7 +1662,7 @@
                 <w:noProof/>
                 <w:webHidden/>
               </w:rPr>
-              <w:instrText xml:space="preserve"> PAGEREF _Toc498376613 \h </w:instrText>
+              <w:instrText xml:space="preserve"> PAGEREF _Toc498408254 \h </w:instrText>
             </w:r>
             <w:r>
               <w:rPr>
@@ -1703,13 +1703,13 @@
               <w:noProof/>
             </w:rPr>
           </w:pPr>
-          <w:hyperlink w:anchor="_Toc498376614" w:history="1">
+          <w:hyperlink w:anchor="_Toc498408255" w:history="1">
             <w:r>
               <w:rPr>
                 <w:rStyle w:val="Hyperlink"/>
                 <w:noProof/>
               </w:rPr>
-              <w:t>List Specifications</w:t>
+              <w:t>Character encoding</w:t>
             </w:r>
             <w:r>
               <w:rPr>
@@ -1730,7 +1730,7 @@
                 <w:noProof/>
                 <w:webHidden/>
               </w:rPr>
-              <w:instrText xml:space="preserve"> PAGEREF _Toc498376614 \h </w:instrText>
+              <w:instrText xml:space="preserve"> PAGEREF _Toc498408255 \h </w:instrText>
             </w:r>
             <w:r>
               <w:rPr>
@@ -1771,12 +1771,80 @@
               <w:noProof/>
             </w:rPr>
           </w:pPr>
-          <w:hyperlink w:anchor="_Toc498376615" w:history="1">
+          <w:hyperlink w:anchor="_Toc498408256" w:history="1">
             <w:r>
               <w:rPr>
                 <w:rStyle w:val="Hyperlink"/>
                 <w:noProof/>
               </w:rPr>
+              <w:t>List Specifications</w:t>
+            </w:r>
+            <w:r>
+              <w:rPr>
+                <w:noProof/>
+                <w:webHidden/>
+              </w:rPr>
+              <w:tab/>
+            </w:r>
+            <w:r>
+              <w:rPr>
+                <w:noProof/>
+                <w:webHidden/>
+              </w:rPr>
+              <w:fldChar w:fldCharType="begin"/>
+            </w:r>
+            <w:r>
+              <w:rPr>
+                <w:noProof/>
+                <w:webHidden/>
+              </w:rPr>
+              <w:instrText xml:space="preserve"> PAGEREF _Toc498408256 \h </w:instrText>
+            </w:r>
+            <w:r>
+              <w:rPr>
+                <w:noProof/>
+                <w:webHidden/>
+              </w:rPr>
+            </w:r>
+            <w:r>
+              <w:rPr>
+                <w:noProof/>
+                <w:webHidden/>
+              </w:rPr>
+              <w:fldChar w:fldCharType="separate"/>
+            </w:r>
+            <w:r>
+              <w:rPr>
+                <w:noProof/>
+                <w:webHidden/>
+              </w:rPr>
+              <w:t>15</w:t>
+            </w:r>
+            <w:r>
+              <w:rPr>
+                <w:noProof/>
+                <w:webHidden/>
+              </w:rPr>
+              <w:fldChar w:fldCharType="end"/>
+            </w:r>
+          </w:hyperlink>
+        </w:p>
+        <w:p>
+          <w:pPr>
+            <w:pStyle w:val="TOC2"/>
+            <w:tabs>
+              <w:tab w:val="right" w:leader="dot" w:pos="9350"/>
+            </w:tabs>
+            <w:rPr>
+              <w:noProof/>
+            </w:rPr>
+          </w:pPr>
+          <w:hyperlink w:anchor="_Toc498408257" w:history="1">
+            <w:r>
+              <w:rPr>
+                <w:rStyle w:val="Hyperlink"/>
+                <w:noProof/>
+              </w:rPr>
               <w:t>Ballots vs. Ballot Cards</w:t>
             </w:r>
             <w:r>
@@ -1798,7 +1866,7 @@
                 <w:noProof/>
                 <w:webHidden/>
               </w:rPr>
-              <w:instrText xml:space="preserve"> PAGEREF _Toc498376615 \h </w:instrText>
+              <w:instrText xml:space="preserve"> PAGEREF _Toc498408257 \h </w:instrText>
             </w:r>
             <w:r>
               <w:rPr>
@@ -1831,6 +1899,7 @@
         </w:p>
         <w:p>
           <w:r>
+            <w:lastRenderedPageBreak/>
             <w:fldChar w:fldCharType="end"/>
           </w:r>
         </w:p>
@@ -1841,7 +1910,6 @@
         <w:pStyle w:val="FirstParagraph"/>
       </w:pPr>
       <w:r>
-        <w:lastRenderedPageBreak/>
         <w:t xml:space="preserve">Separate from the RLA application server and client software that supports the Department of State and the Counties in carrying out the Risk Limiting Audit, there is a command, called </w:t>
       </w:r>
       <w:r>
@@ -1913,7 +1981,7 @@
         <w:pStyle w:val="Heading1"/>
       </w:pPr>
       <w:bookmarkStart w:id="1" w:name="minimum-data-required-to-allow-public-to"/>
-      <w:bookmarkStart w:id="2" w:name="_Toc498376590"/>
+      <w:bookmarkStart w:id="2" w:name="_Toc498408231"/>
       <w:bookmarkEnd w:id="1"/>
       <w:r>
         <w:t>Minimum Data Required to Allow Public to Reproduce Audit Calculations</w:t>
@@ -1940,7 +2008,7 @@
         </w:numPr>
       </w:pPr>
       <w:r>
-        <w:t>all CVR files and their hashes</w:t>
+        <w:t>all CVR files and their SHA-256 hashes</w:t>
       </w:r>
     </w:p>
     <w:p>
@@ -1952,7 +2020,7 @@
         </w:numPr>
       </w:pPr>
       <w:r>
-        <w:t>all ballot manifest files and their hashes</w:t>
+        <w:t>all ballot manifest files and their SHA-256 hashes</w:t>
       </w:r>
     </w:p>
     <w:p>
@@ -1976,10 +2044,10 @@
         </w:numPr>
       </w:pPr>
       <w:r>
-        <w:t>opportunity to observe the r</w:t>
-      </w:r>
-      <w:r>
-        <w:t>andom seed selection</w:t>
+        <w:t xml:space="preserve">opportunity </w:t>
+      </w:r>
+      <w:r>
+        <w:t>to observe the random seed selection</w:t>
       </w:r>
     </w:p>
     <w:p>
@@ -2015,10 +2083,10 @@
         </w:numPr>
       </w:pPr>
       <w:r>
-        <w:t>announced tabulated results for contests selecte</w:t>
-      </w:r>
-      <w:r>
-        <w:t>d for audit</w:t>
+        <w:t xml:space="preserve">announced tabulated results for </w:t>
+      </w:r>
+      <w:r>
+        <w:t>contests selected for audit</w:t>
       </w:r>
     </w:p>
     <w:p>
@@ -2066,10 +2134,10 @@
         </w:numPr>
       </w:pPr>
       <w:r>
-        <w:t>for each County and each round of the audi</w:t>
-      </w:r>
-      <w:r>
-        <w:t>t, the list of ballot cards assigned to the Audit Board for review</w:t>
+        <w:t>for each County and each r</w:t>
+      </w:r>
+      <w:r>
+        <w:t>ound of the audit, the list of ballot cards assigned to the Audit Board for review</w:t>
       </w:r>
     </w:p>
     <w:p>
@@ -2081,10 +2149,10 @@
         </w:numPr>
       </w:pPr>
       <w:r>
-        <w:t>for each contest selected for audit, and for each cast vote record that contains the given contest and has been presented to the Audit Board for verification, the RLA system's record of the</w:t>
-      </w:r>
-      <w:r>
-        <w:t xml:space="preserve"> Audit Board's review of the physical ballot for that contest</w:t>
+        <w:t>for each contest selected for audit, and for each cast vote record that contains the given contest and has been presented to the Audit Board for verification, the RLA system</w:t>
+      </w:r>
+      <w:r>
+        <w:t>'s record of the Audit Board's review of the physical ballot for that contest</w:t>
       </w:r>
     </w:p>
     <w:p>
@@ -2092,7 +2160,7 @@
         <w:pStyle w:val="Heading1"/>
       </w:pPr>
       <w:bookmarkStart w:id="3" w:name="exports"/>
-      <w:bookmarkStart w:id="4" w:name="_Toc498376591"/>
+      <w:bookmarkStart w:id="4" w:name="_Toc498408232"/>
       <w:bookmarkEnd w:id="3"/>
       <w:r>
         <w:t>Exports</w:t>
@@ -2121,14 +2189,14 @@
         <w:pStyle w:val="Heading2"/>
       </w:pPr>
       <w:bookmarkStart w:id="5" w:name="database-exports-in.csv-and-.json-format"/>
-      <w:bookmarkStart w:id="6" w:name="_Toc498376592"/>
+      <w:bookmarkStart w:id="6" w:name="_Toc498408233"/>
       <w:bookmarkEnd w:id="5"/>
       <w:r>
         <w:lastRenderedPageBreak/>
-        <w:t>Database Exports in.csv and .json</w:t>
-      </w:r>
-      <w:r>
-        <w:t xml:space="preserve"> format</w:t>
+        <w:t xml:space="preserve">Database Exports </w:t>
+      </w:r>
+      <w:r>
+        <w:t>in.csv and .json format</w:t>
       </w:r>
       <w:bookmarkEnd w:id="6"/>
     </w:p>
@@ -2152,40 +2220,49 @@
         <w:rPr>
           <w:rStyle w:val="VerbatimChar"/>
         </w:rPr>
-        <w:t>.json` and</w:t>
-      </w:r>
-      <w:r>
-        <w:t>.csv</w:t>
+        <w:t>.json</w:t>
+      </w:r>
+      <w:r>
+        <w:t xml:space="preserve"> and </w:t>
       </w:r>
       <w:r>
         <w:rPr>
           <w:rStyle w:val="VerbatimChar"/>
         </w:rPr>
-        <w:t>. The basename of each resulting file is the same as the basename of the query file. For example, the query file</w:t>
-      </w:r>
-      <w:r>
-        <w:t>seed.sq</w:t>
-      </w:r>
-      <w:r>
-        <w:t>l</w:t>
+        <w:t>.csv</w:t>
+      </w:r>
+      <w:r>
+        <w:t>. The basename of each resulting file is the same as the basename of the query file. For example, the q</w:t>
+      </w:r>
+      <w:r>
+        <w:t xml:space="preserve">uery file </w:t>
       </w:r>
       <w:r>
         <w:rPr>
           <w:rStyle w:val="VerbatimChar"/>
         </w:rPr>
-        <w:t>, produces files</w:t>
-      </w:r>
-      <w:r>
-        <w:t>seed.json</w:t>
+        <w:t>seed.sql</w:t>
+      </w:r>
+      <w:r>
+        <w:t xml:space="preserve">, produces files </w:t>
       </w:r>
       <w:r>
         <w:rPr>
           <w:rStyle w:val="VerbatimChar"/>
         </w:rPr>
-        <w:t>and</w:t>
-      </w:r>
-      <w:r>
-        <w:t>seed.csv``.</w:t>
+        <w:t>seed.json</w:t>
+      </w:r>
+      <w:r>
+        <w:t xml:space="preserve"> and </w:t>
+      </w:r>
+      <w:r>
+        <w:rPr>
+          <w:rStyle w:val="VerbatimChar"/>
+        </w:rPr>
+        <w:t>seed.csv</w:t>
+      </w:r>
+      <w:r>
+        <w:t>.</w:t>
       </w:r>
     </w:p>
     <w:p>
@@ -2201,7 +2278,7 @@
         <w:pStyle w:val="Heading3"/>
       </w:pPr>
       <w:bookmarkStart w:id="7" w:name="m_tabulate.sql"/>
-      <w:bookmarkStart w:id="8" w:name="_Toc498376593"/>
+      <w:bookmarkStart w:id="8" w:name="_Toc498408234"/>
       <w:bookmarkEnd w:id="7"/>
       <w:r>
         <w:t>m_tabulate.sql</w:t>
@@ -2389,7 +2466,7 @@
               <w:pStyle w:val="Compact"/>
             </w:pPr>
             <w:r>
-              <w:t>Name of candidate or for a ballot question "Yes" or "No"</w:t>
+              <w:t>Name of candidate or for a ballot question e.g. "Yes" or "No"</w:t>
             </w:r>
           </w:p>
         </w:tc>
@@ -2441,7 +2518,7 @@
         <w:pStyle w:val="Heading3"/>
       </w:pPr>
       <w:bookmarkStart w:id="9" w:name="m_selected_contest_audit_details_by_cvr"/>
-      <w:bookmarkStart w:id="10" w:name="_Toc498376594"/>
+      <w:bookmarkStart w:id="10" w:name="_Toc498408235"/>
       <w:bookmarkEnd w:id="9"/>
       <w:r>
         <w:t>m_selected_contest_audit_details_by_cvr</w:t>
@@ -2467,7 +2544,7 @@
         <w:t>Note that the number of discrepancies each cast vote record contributes to the risk level calculation depends not only on the discrepancies found between the cast vote record and the Audit Board interpretation, but also on the number of times that</w:t>
       </w:r>
       <w:r>
-        <w:t xml:space="preserve"> cast vote record counts in the random sequence.</w:t>
+        <w:t xml:space="preserve"> the cast vote record has occurred in the random sequence.</w:t>
       </w:r>
     </w:p>
     <w:tbl>
@@ -2476,7 +2553,7 @@
         <w:tblLook w:val="07E0" w:firstRow="1" w:lastRow="1" w:firstColumn="1" w:lastColumn="1" w:noHBand="1" w:noVBand="1"/>
       </w:tblPr>
       <w:tblGrid>
-        <w:gridCol w:w="3508"/>
+        <w:gridCol w:w="3237"/>
         <w:gridCol w:w="1377"/>
         <w:gridCol w:w="3768"/>
       </w:tblGrid>
@@ -2724,7 +2801,7 @@
             </w:pPr>
             <w:r>
               <w:lastRenderedPageBreak/>
-              <w:t>duplicates_in_random_sequence</w:t>
+              <w:t>counted</w:t>
             </w:r>
           </w:p>
         </w:tc>
@@ -2750,10 +2827,10 @@
               <w:pStyle w:val="Compact"/>
             </w:pPr>
             <w:r>
-              <w:t>Number of times that a discrepancy between the cast vote record with the given imprinted id and the audit board interpretati</w:t>
-            </w:r>
-            <w:r>
-              <w:t>on has been counted toward the risk level</w:t>
+              <w:t>Number of times that a discrepancy between the cast vote record with the given imprinted id and the audit board interpretation has been counted to</w:t>
+            </w:r>
+            <w:r>
+              <w:t>ward the risk level. Can be more than one when there have been duplicate selections.</w:t>
             </w:r>
           </w:p>
         </w:tc>
@@ -2794,7 +2871,10 @@
               <w:pStyle w:val="Compact"/>
             </w:pPr>
             <w:r>
-              <w:t>List of voter choices in the given contest on the given ballot card, as interpreted by the vote-tabulation computer system (note: overvotes recorded as blank votes)</w:t>
+              <w:t>List of voter choices in the given contest on the given ballot card, as interpreted by the vote-tabulation computer syste</w:t>
+            </w:r>
+            <w:r>
+              <w:t>m (note: overvotes recorded as blank votes)</w:t>
             </w:r>
           </w:p>
         </w:tc>
@@ -2850,7 +2930,10 @@
               <w:pStyle w:val="Compact"/>
             </w:pPr>
             <w:r>
-              <w:t>consensus</w:t>
+              <w:t>conse</w:t>
+            </w:r>
+            <w:r>
+              <w:t>nsus</w:t>
             </w:r>
           </w:p>
         </w:tc>
@@ -2876,10 +2959,7 @@
               <w:pStyle w:val="Compact"/>
             </w:pPr>
             <w:r>
-              <w:t xml:space="preserve">YES if the Audit Board came to </w:t>
-            </w:r>
-            <w:r>
-              <w:t>consensus on the interpretation of the given ballot card; NO if not; blank if the card has not been reviewed by the Audit Board.</w:t>
+              <w:t>YES if the Audit Board came to consensus on the interpretation of the given ballot card; NO if not; blank if the card has not been reviewed by the Audit Board.</w:t>
             </w:r>
           </w:p>
         </w:tc>
@@ -3013,7 +3093,7 @@
         <w:pStyle w:val="Heading3"/>
       </w:pPr>
       <w:bookmarkStart w:id="11" w:name="m_selected_contest_static"/>
-      <w:bookmarkStart w:id="12" w:name="_Toc498376595"/>
+      <w:bookmarkStart w:id="12" w:name="_Toc498408236"/>
       <w:bookmarkEnd w:id="11"/>
       <w:r>
         <w:t>m_selected_contest_static</w:t>
@@ -3028,7 +3108,7 @@
         <w:t>List of contests selected to drive the audit, with information about each contest that doesn't change during the audit, namely: the reason for the audit, the number of winners allowed</w:t>
       </w:r>
       <w:r>
-        <w:t xml:space="preserve"> in the contest, the tabulated winners of the contest, the numbers of ballot cards recorded as cast in the county (total number as well as the number containing the given contest) and the value of the error inflation factor (gamma).</w:t>
+        <w:t xml:space="preserve"> in the contest, the tabulated winners of the contest, the numbers of ballot cards recorded as cast in the county (total number as well as the number containing the given contest), the risk limit, and the value of the error inflation factor (gamma).</w:t>
       </w:r>
     </w:p>
     <w:tbl>
@@ -3089,10 +3169,7 @@
               <w:pStyle w:val="Compact"/>
             </w:pPr>
             <w:r>
-              <w:t>____________</w:t>
-            </w:r>
-            <w:r>
-              <w:t>___Meaning_______________</w:t>
+              <w:t>_______________Meaning_______________</w:t>
             </w:r>
           </w:p>
         </w:tc>
@@ -3108,47 +3185,6 @@
             </w:pPr>
             <w:r>
               <w:t>county_name</w:t>
-            </w:r>
-          </w:p>
-        </w:tc>
-        <w:tc>
-          <w:tcPr>
-            <w:tcW w:w="0" w:type="auto"/>
-          </w:tcPr>
-          <w:p>
-            <w:pPr>
-              <w:pStyle w:val="Compact"/>
-            </w:pPr>
-            <w:r>
-              <w:t>Text String</w:t>
-            </w:r>
-          </w:p>
-        </w:tc>
-        <w:tc>
-          <w:tcPr>
-            <w:tcW w:w="0" w:type="auto"/>
-          </w:tcPr>
-          <w:p>
-            <w:pPr>
-              <w:pStyle w:val="Compact"/>
-            </w:pPr>
-            <w:r>
-              <w:t>Name of County</w:t>
-            </w:r>
-          </w:p>
-        </w:tc>
-      </w:tr>
-      <w:tr>
-        <w:tc>
-          <w:tcPr>
-            <w:tcW w:w="0" w:type="auto"/>
-          </w:tcPr>
-          <w:p>
-            <w:pPr>
-              <w:pStyle w:val="Compact"/>
-            </w:pPr>
-            <w:r>
-              <w:t>contest_name</w:t>
             </w:r>
           </w:p>
         </w:tc>
@@ -3179,6 +3215,48 @@
             </w:pPr>
             <w:r>
               <w:lastRenderedPageBreak/>
+              <w:t>Name of County</w:t>
+            </w:r>
+          </w:p>
+        </w:tc>
+      </w:tr>
+      <w:tr>
+        <w:tc>
+          <w:tcPr>
+            <w:tcW w:w="0" w:type="auto"/>
+          </w:tcPr>
+          <w:p>
+            <w:pPr>
+              <w:pStyle w:val="Compact"/>
+            </w:pPr>
+            <w:r>
+              <w:lastRenderedPageBreak/>
+              <w:t>contest_name</w:t>
+            </w:r>
+          </w:p>
+        </w:tc>
+        <w:tc>
+          <w:tcPr>
+            <w:tcW w:w="0" w:type="auto"/>
+          </w:tcPr>
+          <w:p>
+            <w:pPr>
+              <w:pStyle w:val="Compact"/>
+            </w:pPr>
+            <w:r>
+              <w:t>Text String</w:t>
+            </w:r>
+          </w:p>
+        </w:tc>
+        <w:tc>
+          <w:tcPr>
+            <w:tcW w:w="0" w:type="auto"/>
+          </w:tcPr>
+          <w:p>
+            <w:pPr>
+              <w:pStyle w:val="Compact"/>
+            </w:pPr>
+            <w:r>
               <w:t>Name of contest</w:t>
             </w:r>
           </w:p>
@@ -3194,7 +3272,6 @@
               <w:pStyle w:val="Compact"/>
             </w:pPr>
             <w:r>
-              <w:lastRenderedPageBreak/>
               <w:t>audit_reason</w:t>
             </w:r>
           </w:p>
@@ -3488,6 +3565,47 @@
               <w:pStyle w:val="Compact"/>
             </w:pPr>
             <w:r>
+              <w:t>risk_limit</w:t>
+            </w:r>
+          </w:p>
+        </w:tc>
+        <w:tc>
+          <w:tcPr>
+            <w:tcW w:w="0" w:type="auto"/>
+          </w:tcPr>
+          <w:p>
+            <w:pPr>
+              <w:pStyle w:val="Compact"/>
+            </w:pPr>
+            <w:r>
+              <w:t>Number</w:t>
+            </w:r>
+          </w:p>
+        </w:tc>
+        <w:tc>
+          <w:tcPr>
+            <w:tcW w:w="0" w:type="auto"/>
+          </w:tcPr>
+          <w:p>
+            <w:pPr>
+              <w:pStyle w:val="Compact"/>
+            </w:pPr>
+            <w:r>
+              <w:t>The risk limit, as a fraction</w:t>
+            </w:r>
+          </w:p>
+        </w:tc>
+      </w:tr>
+      <w:tr>
+        <w:tc>
+          <w:tcPr>
+            <w:tcW w:w="0" w:type="auto"/>
+          </w:tcPr>
+          <w:p>
+            <w:pPr>
+              <w:pStyle w:val="Compact"/>
+            </w:pPr>
+            <w:r>
               <w:t>gamma</w:t>
             </w:r>
           </w:p>
@@ -3514,10 +3632,10 @@
               <w:pStyle w:val="Compact"/>
             </w:pPr>
             <w:r>
-              <w:t>Error inflation factor defined in Stark's paper, Super-simple simultaneous single-ballot risk-limiting audits, which is cited in Lindeman and Stark's paper, A Gentle Introduction to Risk Limiting Audits, which is cited in Rule 25.2.2(j)</w:t>
-            </w:r>
-            <w:r>
-              <w:t>)</w:t>
+              <w:t xml:space="preserve">Error inflation factor defined in Stark's paper, Super-simple simultaneous single-ballot risk-limiting audits, which is cited in Lindeman and Stark's paper, A Gentle Introduction to Risk </w:t>
+            </w:r>
+            <w:r>
+              <w:t>Limiting Audits, which is cited in Rule 25.2.2(j))</w:t>
             </w:r>
           </w:p>
         </w:tc>
@@ -3528,9 +3646,10 @@
         <w:pStyle w:val="Heading3"/>
       </w:pPr>
       <w:bookmarkStart w:id="13" w:name="m_selected_contest_dynamic"/>
-      <w:bookmarkStart w:id="14" w:name="_Toc498376596"/>
+      <w:bookmarkStart w:id="14" w:name="_Toc498408237"/>
       <w:bookmarkEnd w:id="13"/>
       <w:r>
+        <w:lastRenderedPageBreak/>
         <w:t>m_selected_contest_dynamic</w:t>
       </w:r>
       <w:bookmarkEnd w:id="14"/>
@@ -3540,10 +3659,10 @@
         <w:pStyle w:val="FirstParagraph"/>
       </w:pPr>
       <w:r>
-        <w:t xml:space="preserve">List of contests selected to drive the audit, with current status. Which contests (if any) have been selected for hand count? How many discrepancies of each type have been found so far (in the random sequence of ballot cards, </w:t>
-      </w:r>
-      <w:r>
-        <w:t>including duplicates)?</w:t>
+        <w:t>List of contests selected to drive the audit, with current status. Which contests (if any) have been selected for hand count? How many discrepancies of each type have been found</w:t>
+      </w:r>
+      <w:r>
+        <w:t xml:space="preserve"> so far (in the random sequence of ballot cards, including duplicates)?</w:t>
       </w:r>
     </w:p>
     <w:tbl>
@@ -3570,7 +3689,6 @@
               <w:pStyle w:val="Compact"/>
             </w:pPr>
             <w:r>
-              <w:lastRenderedPageBreak/>
               <w:t>Field</w:t>
             </w:r>
           </w:p>
@@ -3772,7 +3890,48 @@
               <w:t>NOT_STARTED, NOT_AUDITABLE, IN_PROGRESS or ENDED. Because declaring</w:t>
             </w:r>
             <w:r>
-              <w:t xml:space="preserve"> a hand count ends the computerized portion of the audit, a contest that is being hand-counted will have the value ENDED in this field.</w:t>
+              <w:t xml:space="preserve"> a hand count ends the random selection portion of the audit, a contest that is being hand-counted will have the value ENDED in this field.</w:t>
+            </w:r>
+          </w:p>
+        </w:tc>
+      </w:tr>
+      <w:tr>
+        <w:tc>
+          <w:tcPr>
+            <w:tcW w:w="0" w:type="auto"/>
+          </w:tcPr>
+          <w:p>
+            <w:pPr>
+              <w:pStyle w:val="Compact"/>
+            </w:pPr>
+            <w:r>
+              <w:t>two_vote_over_count</w:t>
+            </w:r>
+          </w:p>
+        </w:tc>
+        <w:tc>
+          <w:tcPr>
+            <w:tcW w:w="0" w:type="auto"/>
+          </w:tcPr>
+          <w:p>
+            <w:pPr>
+              <w:pStyle w:val="Compact"/>
+            </w:pPr>
+            <w:r>
+              <w:t>Integer</w:t>
+            </w:r>
+          </w:p>
+        </w:tc>
+        <w:tc>
+          <w:tcPr>
+            <w:tcW w:w="0" w:type="auto"/>
+          </w:tcPr>
+          <w:p>
+            <w:pPr>
+              <w:pStyle w:val="Compact"/>
+            </w:pPr>
+            <w:r>
+              <w:t>The number of ballot cards in the random sequence so far (with duplicates) on which there is a two-vote overstatement (per Lindeman &amp; Stark's A Gentle Introduction to Risk Limiting Audits).</w:t>
             </w:r>
           </w:p>
         </w:tc>
@@ -3813,10 +3972,10 @@
               <w:pStyle w:val="Compact"/>
             </w:pPr>
             <w:r>
-              <w:t>The number of ballot cards in the random sequence so far (with duplicates) on which there i</w:t>
-            </w:r>
-            <w:r>
-              <w:t>s a one-vote overstatement (per Lindeman &amp; Stark's A Gentle Introduction to Risk Limiting Audits).</w:t>
+              <w:t>The number of ballot cards in the ran</w:t>
+            </w:r>
+            <w:r>
+              <w:t>dom sequence so far (with duplicates) on which there is a one-vote overstatement (per Lindeman &amp; Stark's A Gentle Introduction to Risk Limiting Audits).</w:t>
             </w:r>
           </w:p>
         </w:tc>
@@ -3857,22 +4016,30 @@
               <w:pStyle w:val="Compact"/>
             </w:pPr>
             <w:r>
-              <w:t>The number of ballot cards in the random sequence so far (with duplicates) on which there is a one-vote understatement (per Lindeman &amp; Stark's A Gentle Introduction to Risk Limiting Audits).</w:t>
-            </w:r>
-          </w:p>
-        </w:tc>
-      </w:tr>
-      <w:tr>
-        <w:tc>
-          <w:tcPr>
-            <w:tcW w:w="0" w:type="auto"/>
-          </w:tcPr>
-          <w:p>
-            <w:pPr>
-              <w:pStyle w:val="Compact"/>
-            </w:pPr>
-            <w:r>
-              <w:t>two_vote_over_count</w:t>
+              <w:t>The number of ballot cards in the random sequence so far (with duplicates</w:t>
+            </w:r>
+            <w:r>
+              <w:t xml:space="preserve">) on which there is a one-vote understatement (per Lindeman &amp; Stark's A Gentle Introduction to Risk Limiting </w:t>
+            </w:r>
+            <w:r>
+              <w:lastRenderedPageBreak/>
+              <w:t>Audits).</w:t>
+            </w:r>
+          </w:p>
+        </w:tc>
+      </w:tr>
+      <w:tr>
+        <w:tc>
+          <w:tcPr>
+            <w:tcW w:w="0" w:type="auto"/>
+          </w:tcPr>
+          <w:p>
+            <w:pPr>
+              <w:pStyle w:val="Compact"/>
+            </w:pPr>
+            <w:r>
+              <w:lastRenderedPageBreak/>
+              <w:t>two_vote_under_count</w:t>
             </w:r>
           </w:p>
         </w:tc>
@@ -3898,58 +4065,10 @@
               <w:pStyle w:val="Compact"/>
             </w:pPr>
             <w:r>
-              <w:t>The number of ballot cards in the ra</w:t>
-            </w:r>
-            <w:r>
-              <w:t>ndom sequence so far (with duplicates) on which there is a two-vote overstatement (per Lindeman &amp; Stark's A Gentle Introduction to Risk Limiting Audits).</w:t>
-            </w:r>
-          </w:p>
-        </w:tc>
-      </w:tr>
-      <w:tr>
-        <w:tc>
-          <w:tcPr>
-            <w:tcW w:w="0" w:type="auto"/>
-          </w:tcPr>
-          <w:p>
-            <w:pPr>
-              <w:pStyle w:val="Compact"/>
-            </w:pPr>
-            <w:r>
-              <w:t>two_vote_under_count</w:t>
-            </w:r>
-          </w:p>
-        </w:tc>
-        <w:tc>
-          <w:tcPr>
-            <w:tcW w:w="0" w:type="auto"/>
-          </w:tcPr>
-          <w:p>
-            <w:pPr>
-              <w:pStyle w:val="Compact"/>
-            </w:pPr>
-            <w:r>
-              <w:t>Integer</w:t>
-            </w:r>
-          </w:p>
-        </w:tc>
-        <w:tc>
-          <w:tcPr>
-            <w:tcW w:w="0" w:type="auto"/>
-          </w:tcPr>
-          <w:p>
-            <w:pPr>
-              <w:pStyle w:val="Compact"/>
-            </w:pPr>
-            <w:r>
-              <w:t>The number of ballot cards in the random sequence so far (with duplicate</w:t>
-            </w:r>
-            <w:r>
-              <w:t xml:space="preserve">s) on which there is a two-vote understatement (per </w:t>
-            </w:r>
-            <w:r>
-              <w:lastRenderedPageBreak/>
-              <w:t>Lindeman &amp; Stark's A Gentle Introduction to Risk Limiting Audits).</w:t>
+              <w:t>The number of ballot cards in the random sequence so far (with duplicates) on which there is a two-vote unde</w:t>
+            </w:r>
+            <w:r>
+              <w:t>rstatement (per Lindeman &amp; Stark's A Gentle Introduction to Risk Limiting Audits).</w:t>
             </w:r>
           </w:p>
         </w:tc>
@@ -3960,10 +4079,9 @@
         <w:pStyle w:val="Heading3"/>
       </w:pPr>
       <w:bookmarkStart w:id="15" w:name="m_cvr_hash"/>
-      <w:bookmarkStart w:id="16" w:name="_Toc498376597"/>
+      <w:bookmarkStart w:id="16" w:name="_Toc498408238"/>
       <w:bookmarkEnd w:id="15"/>
       <w:r>
-        <w:lastRenderedPageBreak/>
         <w:t>m_cvr_hash</w:t>
       </w:r>
       <w:bookmarkEnd w:id="16"/>
@@ -4116,7 +4234,7 @@
               <w:pStyle w:val="Compact"/>
             </w:pPr>
             <w:r>
-              <w:t>Hash value entered by the given county after uploading the cast vote record file to be used in the audit</w:t>
+              <w:t>SHA-256 hash value entered by the given county after uploading the cast vote record file to be used in the audit</w:t>
             </w:r>
           </w:p>
         </w:tc>
@@ -4127,7 +4245,7 @@
         <w:pStyle w:val="Heading3"/>
       </w:pPr>
       <w:bookmarkStart w:id="17" w:name="m_manifest_hash"/>
-      <w:bookmarkStart w:id="18" w:name="_Toc498376598"/>
+      <w:bookmarkStart w:id="18" w:name="_Toc498408239"/>
       <w:bookmarkEnd w:id="17"/>
       <w:r>
         <w:t>m_manifest_hash</w:t>
@@ -4282,7 +4400,7 @@
               <w:pStyle w:val="Compact"/>
             </w:pPr>
             <w:r>
-              <w:t>Hash value entered by the given county after uploading the ballot manifest file to be used in the audit</w:t>
+              <w:t>SHA-256 hash value entered by the given county after uploading the ballot manifest file to be used in the audit</w:t>
             </w:r>
           </w:p>
         </w:tc>
@@ -4293,7 +4411,7 @@
         <w:pStyle w:val="Heading3"/>
       </w:pPr>
       <w:bookmarkStart w:id="19" w:name="all_contest_static"/>
-      <w:bookmarkStart w:id="20" w:name="_Toc498376599"/>
+      <w:bookmarkStart w:id="20" w:name="_Toc498408240"/>
       <w:bookmarkEnd w:id="19"/>
       <w:r>
         <w:t>all_contest_static</w:t>
@@ -4305,13 +4423,13 @@
         <w:pStyle w:val="FirstParagraph"/>
       </w:pPr>
       <w:r>
-        <w:t>List of all contests, with information about each contest that doesn't change during the audit, na</w:t>
-      </w:r>
-      <w:r>
-        <w:t>mely the reason for the audit, the number of winners allowed in the contest, the tabulated winners of the contest, the numbers of ballot cards recorded as cast in the county (total number as well as the number containing the given contest) and the value of</w:t>
-      </w:r>
-      <w:r>
-        <w:t xml:space="preserve"> the error inflation factor (gamma).</w:t>
+        <w:t>List of all contests, with information about each contest that doesn't change during the au</w:t>
+      </w:r>
+      <w:r>
+        <w:t>dit, namely the reason for the audit, the number of winners allowed in the contest, the tabulated winners of the contest, the numbers of ballot cards recorded as cast in the county (total number as well as the number containing the given contest), the risk</w:t>
+      </w:r>
+      <w:r>
+        <w:t xml:space="preserve"> limit, and the value of the error inflation factor (gamma).</w:t>
       </w:r>
     </w:p>
     <w:tbl>
@@ -4441,6 +4559,53 @@
               <w:pStyle w:val="Compact"/>
             </w:pPr>
             <w:r>
+              <w:t xml:space="preserve">Text </w:t>
+            </w:r>
+            <w:r>
+              <w:lastRenderedPageBreak/>
+              <w:t>String</w:t>
+            </w:r>
+          </w:p>
+        </w:tc>
+        <w:tc>
+          <w:tcPr>
+            <w:tcW w:w="0" w:type="auto"/>
+          </w:tcPr>
+          <w:p>
+            <w:pPr>
+              <w:pStyle w:val="Compact"/>
+            </w:pPr>
+            <w:r>
+              <w:lastRenderedPageBreak/>
+              <w:t>Name of contest</w:t>
+            </w:r>
+          </w:p>
+        </w:tc>
+      </w:tr>
+      <w:tr>
+        <w:tc>
+          <w:tcPr>
+            <w:tcW w:w="0" w:type="auto"/>
+          </w:tcPr>
+          <w:p>
+            <w:pPr>
+              <w:pStyle w:val="Compact"/>
+            </w:pPr>
+            <w:r>
+              <w:lastRenderedPageBreak/>
+              <w:t>audit_reason</w:t>
+            </w:r>
+          </w:p>
+        </w:tc>
+        <w:tc>
+          <w:tcPr>
+            <w:tcW w:w="0" w:type="auto"/>
+          </w:tcPr>
+          <w:p>
+            <w:pPr>
+              <w:pStyle w:val="Compact"/>
+            </w:pPr>
+            <w:r>
               <w:t>Text String</w:t>
             </w:r>
           </w:p>
@@ -4454,355 +4619,351 @@
               <w:pStyle w:val="Compact"/>
             </w:pPr>
             <w:r>
-              <w:t>Name of contest</w:t>
-            </w:r>
-          </w:p>
-        </w:tc>
-      </w:tr>
-      <w:tr>
-        <w:tc>
-          <w:tcPr>
-            <w:tcW w:w="0" w:type="auto"/>
-          </w:tcPr>
-          <w:p>
-            <w:pPr>
-              <w:pStyle w:val="Compact"/>
-            </w:pPr>
-            <w:r>
-              <w:t>audit_reason</w:t>
-            </w:r>
-          </w:p>
-        </w:tc>
-        <w:tc>
-          <w:tcPr>
-            <w:tcW w:w="0" w:type="auto"/>
-          </w:tcPr>
-          <w:p>
-            <w:pPr>
-              <w:pStyle w:val="Compact"/>
-            </w:pPr>
-            <w:r>
-              <w:t>Text String</w:t>
-            </w:r>
-          </w:p>
-        </w:tc>
-        <w:tc>
-          <w:tcPr>
-            <w:tcW w:w="0" w:type="auto"/>
-          </w:tcPr>
-          <w:p>
-            <w:pPr>
-              <w:pStyle w:val="Compact"/>
-            </w:pPr>
-            <w:r>
-              <w:t xml:space="preserve">Reason for audit (STATE_WIDE_CONTEST and COUNTY_WIDE_CONTEST refer to the types of contests that must be </w:t>
+              <w:t>Reason for audit (STATE_WIDE_CONTEST and COUNTY_WIDE_CONTEST refer to the types of contests that must be chosen to drive the audit, per Rule 25.2.2(i); other reasons from the Rule include CLOSE_CONTEST, TIED_CONTEST, GEOGRAPHICAL_SCOPE, CONCERN_REGARDING_A</w:t>
+            </w:r>
+            <w:r>
+              <w:t>CCURACY, and COUNTY_CLERK_ABILITY; the audits of other contests on the ballot are OPPORTUNISTIC_BENEFITS)</w:t>
+            </w:r>
+          </w:p>
+        </w:tc>
+      </w:tr>
+      <w:tr>
+        <w:tc>
+          <w:tcPr>
+            <w:tcW w:w="0" w:type="auto"/>
+          </w:tcPr>
+          <w:p>
+            <w:pPr>
+              <w:pStyle w:val="Compact"/>
+            </w:pPr>
+            <w:r>
+              <w:t>votes_allowed</w:t>
+            </w:r>
+          </w:p>
+        </w:tc>
+        <w:tc>
+          <w:tcPr>
+            <w:tcW w:w="0" w:type="auto"/>
+          </w:tcPr>
+          <w:p>
+            <w:pPr>
+              <w:pStyle w:val="Compact"/>
+            </w:pPr>
+            <w:r>
+              <w:t>Integer</w:t>
+            </w:r>
+          </w:p>
+        </w:tc>
+        <w:tc>
+          <w:tcPr>
+            <w:tcW w:w="0" w:type="auto"/>
+          </w:tcPr>
+          <w:p>
+            <w:pPr>
+              <w:pStyle w:val="Compact"/>
+            </w:pPr>
+            <w:r>
+              <w:t>Maximum number of choices that can be recorded on one ballot in the given contest</w:t>
+            </w:r>
+          </w:p>
+        </w:tc>
+      </w:tr>
+      <w:tr>
+        <w:tc>
+          <w:tcPr>
+            <w:tcW w:w="0" w:type="auto"/>
+          </w:tcPr>
+          <w:p>
+            <w:pPr>
+              <w:pStyle w:val="Compact"/>
+            </w:pPr>
+            <w:r>
+              <w:t>winners_allowed</w:t>
+            </w:r>
+          </w:p>
+        </w:tc>
+        <w:tc>
+          <w:tcPr>
+            <w:tcW w:w="0" w:type="auto"/>
+          </w:tcPr>
+          <w:p>
+            <w:pPr>
+              <w:pStyle w:val="Compact"/>
+            </w:pPr>
+            <w:r>
+              <w:t>Integer</w:t>
+            </w:r>
+          </w:p>
+        </w:tc>
+        <w:tc>
+          <w:tcPr>
+            <w:tcW w:w="0" w:type="auto"/>
+          </w:tcPr>
+          <w:p>
+            <w:pPr>
+              <w:pStyle w:val="Compact"/>
+            </w:pPr>
+            <w:r>
+              <w:t>Number of winners al</w:t>
+            </w:r>
+            <w:r>
+              <w:t>lowed for the contest (required to calculate diluted margin)</w:t>
+            </w:r>
+          </w:p>
+        </w:tc>
+      </w:tr>
+      <w:tr>
+        <w:tc>
+          <w:tcPr>
+            <w:tcW w:w="0" w:type="auto"/>
+          </w:tcPr>
+          <w:p>
+            <w:pPr>
+              <w:pStyle w:val="Compact"/>
+            </w:pPr>
+            <w:r>
+              <w:t>winners</w:t>
+            </w:r>
+          </w:p>
+        </w:tc>
+        <w:tc>
+          <w:tcPr>
+            <w:tcW w:w="0" w:type="auto"/>
+          </w:tcPr>
+          <w:p>
+            <w:pPr>
+              <w:pStyle w:val="Compact"/>
+            </w:pPr>
+            <w:r>
+              <w:t>List of Text Strings</w:t>
+            </w:r>
+          </w:p>
+        </w:tc>
+        <w:tc>
+          <w:tcPr>
+            <w:tcW w:w="0" w:type="auto"/>
+          </w:tcPr>
+          <w:p>
+            <w:pPr>
+              <w:pStyle w:val="Compact"/>
+            </w:pPr>
+            <w:r>
+              <w:t>List of all winners of the given contest in the given County. (Note that for multi-county contests this list includes the highest vote-getters within the County, eve</w:t>
+            </w:r>
+            <w:r>
+              <w:t>n if these were not the winners across all Counties.)</w:t>
+            </w:r>
+          </w:p>
+        </w:tc>
+      </w:tr>
+      <w:tr>
+        <w:tc>
+          <w:tcPr>
+            <w:tcW w:w="0" w:type="auto"/>
+          </w:tcPr>
+          <w:p>
+            <w:pPr>
+              <w:pStyle w:val="Compact"/>
+            </w:pPr>
+            <w:r>
+              <w:t>min_margin</w:t>
+            </w:r>
+          </w:p>
+        </w:tc>
+        <w:tc>
+          <w:tcPr>
+            <w:tcW w:w="0" w:type="auto"/>
+          </w:tcPr>
+          <w:p>
+            <w:pPr>
+              <w:pStyle w:val="Compact"/>
+            </w:pPr>
+            <w:r>
+              <w:t>Integer</w:t>
+            </w:r>
+          </w:p>
+        </w:tc>
+        <w:tc>
+          <w:tcPr>
+            <w:tcW w:w="0" w:type="auto"/>
+          </w:tcPr>
+          <w:p>
+            <w:pPr>
+              <w:pStyle w:val="Compact"/>
+            </w:pPr>
+            <w:r>
+              <w:t>The smallest margin between any winner and any loser</w:t>
+            </w:r>
+          </w:p>
+        </w:tc>
+      </w:tr>
+      <w:tr>
+        <w:tc>
+          <w:tcPr>
+            <w:tcW w:w="0" w:type="auto"/>
+          </w:tcPr>
+          <w:p>
+            <w:pPr>
+              <w:pStyle w:val="Compact"/>
+            </w:pPr>
+            <w:r>
+              <w:t>county_ballot_card_count</w:t>
+            </w:r>
+          </w:p>
+        </w:tc>
+        <w:tc>
+          <w:tcPr>
+            <w:tcW w:w="0" w:type="auto"/>
+          </w:tcPr>
+          <w:p>
+            <w:pPr>
+              <w:pStyle w:val="Compact"/>
+            </w:pPr>
+            <w:r>
+              <w:t>Integer</w:t>
+            </w:r>
+          </w:p>
+        </w:tc>
+        <w:tc>
+          <w:tcPr>
+            <w:tcW w:w="0" w:type="auto"/>
+          </w:tcPr>
+          <w:p>
+            <w:pPr>
+              <w:pStyle w:val="Compact"/>
+            </w:pPr>
+            <w:r>
+              <w:t>The number of ballot cards recorded in the given County in the election (including cards that d</w:t>
+            </w:r>
+            <w:r>
+              <w:t>o not contain the contest in question)</w:t>
+            </w:r>
+          </w:p>
+        </w:tc>
+      </w:tr>
+      <w:tr>
+        <w:tc>
+          <w:tcPr>
+            <w:tcW w:w="0" w:type="auto"/>
+          </w:tcPr>
+          <w:p>
+            <w:pPr>
+              <w:pStyle w:val="Compact"/>
+            </w:pPr>
+            <w:r>
+              <w:t>contest_ballot_card_count</w:t>
+            </w:r>
+          </w:p>
+        </w:tc>
+        <w:tc>
+          <w:tcPr>
+            <w:tcW w:w="0" w:type="auto"/>
+          </w:tcPr>
+          <w:p>
+            <w:pPr>
+              <w:pStyle w:val="Compact"/>
+            </w:pPr>
+            <w:r>
+              <w:t>Integer</w:t>
+            </w:r>
+          </w:p>
+        </w:tc>
+        <w:tc>
+          <w:tcPr>
+            <w:tcW w:w="0" w:type="auto"/>
+          </w:tcPr>
+          <w:p>
+            <w:pPr>
+              <w:pStyle w:val="Compact"/>
+            </w:pPr>
+            <w:r>
+              <w:t>The number of ballot cards recorded in the given County that contain the contest in question</w:t>
+            </w:r>
+          </w:p>
+        </w:tc>
+      </w:tr>
+      <w:tr>
+        <w:tc>
+          <w:tcPr>
+            <w:tcW w:w="0" w:type="auto"/>
+          </w:tcPr>
+          <w:p>
+            <w:pPr>
+              <w:pStyle w:val="Compact"/>
+            </w:pPr>
+            <w:r>
+              <w:t>risk_limit</w:t>
+            </w:r>
+          </w:p>
+        </w:tc>
+        <w:tc>
+          <w:tcPr>
+            <w:tcW w:w="0" w:type="auto"/>
+          </w:tcPr>
+          <w:p>
+            <w:pPr>
+              <w:pStyle w:val="Compact"/>
+            </w:pPr>
+            <w:r>
+              <w:t>Number</w:t>
+            </w:r>
+          </w:p>
+        </w:tc>
+        <w:tc>
+          <w:tcPr>
+            <w:tcW w:w="0" w:type="auto"/>
+          </w:tcPr>
+          <w:p>
+            <w:pPr>
+              <w:pStyle w:val="Compact"/>
+            </w:pPr>
+            <w:r>
+              <w:t>The risk limit, as a fraction</w:t>
+            </w:r>
+          </w:p>
+        </w:tc>
+      </w:tr>
+      <w:tr>
+        <w:tc>
+          <w:tcPr>
+            <w:tcW w:w="0" w:type="auto"/>
+          </w:tcPr>
+          <w:p>
+            <w:pPr>
+              <w:pStyle w:val="Compact"/>
+            </w:pPr>
+            <w:r>
+              <w:t>gamma</w:t>
+            </w:r>
+          </w:p>
+        </w:tc>
+        <w:tc>
+          <w:tcPr>
+            <w:tcW w:w="0" w:type="auto"/>
+          </w:tcPr>
+          <w:p>
+            <w:pPr>
+              <w:pStyle w:val="Compact"/>
+            </w:pPr>
+            <w:r>
+              <w:t>Number</w:t>
+            </w:r>
+          </w:p>
+        </w:tc>
+        <w:tc>
+          <w:tcPr>
+            <w:tcW w:w="0" w:type="auto"/>
+          </w:tcPr>
+          <w:p>
+            <w:pPr>
+              <w:pStyle w:val="Compact"/>
+            </w:pPr>
+            <w:r>
+              <w:t xml:space="preserve">Error inflation factor defined in Stark's paper, Super-simple simultaneous single-ballot risk-limiting audits, which is cited in Lindeman and Stark's paper, A </w:t>
             </w:r>
             <w:r>
               <w:lastRenderedPageBreak/>
-              <w:t>chosen to drive the audit, per Rule 25.2.2(i); other reasons from the Rule include CLOSE_CONTEST, TIED_CONTEST, GEOGRAPHICAL_SCOPE, CONCERN_REGARDING_A</w:t>
-            </w:r>
-            <w:r>
-              <w:t>CCURACY, and COUNTY_CLERK_ABILITY; the audits of other contests on the ballot are OPPORTUNISTIC_BENEFITS)</w:t>
-            </w:r>
-          </w:p>
-        </w:tc>
-      </w:tr>
-      <w:tr>
-        <w:tc>
-          <w:tcPr>
-            <w:tcW w:w="0" w:type="auto"/>
-          </w:tcPr>
-          <w:p>
-            <w:pPr>
-              <w:pStyle w:val="Compact"/>
-            </w:pPr>
-            <w:r>
-              <w:lastRenderedPageBreak/>
-              <w:t>votes_allowed</w:t>
-            </w:r>
-          </w:p>
-        </w:tc>
-        <w:tc>
-          <w:tcPr>
-            <w:tcW w:w="0" w:type="auto"/>
-          </w:tcPr>
-          <w:p>
-            <w:pPr>
-              <w:pStyle w:val="Compact"/>
-            </w:pPr>
-            <w:r>
-              <w:t>Integer</w:t>
-            </w:r>
-          </w:p>
-        </w:tc>
-        <w:tc>
-          <w:tcPr>
-            <w:tcW w:w="0" w:type="auto"/>
-          </w:tcPr>
-          <w:p>
-            <w:pPr>
-              <w:pStyle w:val="Compact"/>
-            </w:pPr>
-            <w:r>
-              <w:t>Maximum number of choices that can be recorded on one ballot in the given contest</w:t>
-            </w:r>
-          </w:p>
-        </w:tc>
-      </w:tr>
-      <w:tr>
-        <w:tc>
-          <w:tcPr>
-            <w:tcW w:w="0" w:type="auto"/>
-          </w:tcPr>
-          <w:p>
-            <w:pPr>
-              <w:pStyle w:val="Compact"/>
-            </w:pPr>
-            <w:r>
-              <w:t>winners_allowed</w:t>
-            </w:r>
-          </w:p>
-        </w:tc>
-        <w:tc>
-          <w:tcPr>
-            <w:tcW w:w="0" w:type="auto"/>
-          </w:tcPr>
-          <w:p>
-            <w:pPr>
-              <w:pStyle w:val="Compact"/>
-            </w:pPr>
-            <w:r>
-              <w:t>Integer</w:t>
-            </w:r>
-          </w:p>
-        </w:tc>
-        <w:tc>
-          <w:tcPr>
-            <w:tcW w:w="0" w:type="auto"/>
-          </w:tcPr>
-          <w:p>
-            <w:pPr>
-              <w:pStyle w:val="Compact"/>
-            </w:pPr>
-            <w:r>
-              <w:t>Number of winners al</w:t>
-            </w:r>
-            <w:r>
-              <w:t>lowed for the contest (required to calculate diluted margin)</w:t>
-            </w:r>
-          </w:p>
-        </w:tc>
-      </w:tr>
-      <w:tr>
-        <w:tc>
-          <w:tcPr>
-            <w:tcW w:w="0" w:type="auto"/>
-          </w:tcPr>
-          <w:p>
-            <w:pPr>
-              <w:pStyle w:val="Compact"/>
-            </w:pPr>
-            <w:r>
-              <w:t>winners</w:t>
-            </w:r>
-          </w:p>
-        </w:tc>
-        <w:tc>
-          <w:tcPr>
-            <w:tcW w:w="0" w:type="auto"/>
-          </w:tcPr>
-          <w:p>
-            <w:pPr>
-              <w:pStyle w:val="Compact"/>
-            </w:pPr>
-            <w:r>
-              <w:t>List of Text Strings</w:t>
-            </w:r>
-          </w:p>
-        </w:tc>
-        <w:tc>
-          <w:tcPr>
-            <w:tcW w:w="0" w:type="auto"/>
-          </w:tcPr>
-          <w:p>
-            <w:pPr>
-              <w:pStyle w:val="Compact"/>
-            </w:pPr>
-            <w:r>
-              <w:t>List of all winners of the given contest in the given County. (Note that for multi-county contests this list includes the highest vote-getters within the County, eve</w:t>
-            </w:r>
-            <w:r>
-              <w:t>n if these were not the winners across all Counties.)</w:t>
-            </w:r>
-          </w:p>
-        </w:tc>
-      </w:tr>
-      <w:tr>
-        <w:tc>
-          <w:tcPr>
-            <w:tcW w:w="0" w:type="auto"/>
-          </w:tcPr>
-          <w:p>
-            <w:pPr>
-              <w:pStyle w:val="Compact"/>
-            </w:pPr>
-            <w:r>
-              <w:t>min_margin</w:t>
-            </w:r>
-          </w:p>
-        </w:tc>
-        <w:tc>
-          <w:tcPr>
-            <w:tcW w:w="0" w:type="auto"/>
-          </w:tcPr>
-          <w:p>
-            <w:pPr>
-              <w:pStyle w:val="Compact"/>
-            </w:pPr>
-            <w:r>
-              <w:t>Integer</w:t>
-            </w:r>
-          </w:p>
-        </w:tc>
-        <w:tc>
-          <w:tcPr>
-            <w:tcW w:w="0" w:type="auto"/>
-          </w:tcPr>
-          <w:p>
-            <w:pPr>
-              <w:pStyle w:val="Compact"/>
-            </w:pPr>
-            <w:r>
-              <w:t>The smallest margin between any winner and any loser</w:t>
-            </w:r>
-          </w:p>
-        </w:tc>
-      </w:tr>
-      <w:tr>
-        <w:tc>
-          <w:tcPr>
-            <w:tcW w:w="0" w:type="auto"/>
-          </w:tcPr>
-          <w:p>
-            <w:pPr>
-              <w:pStyle w:val="Compact"/>
-            </w:pPr>
-            <w:r>
-              <w:t>county_ballot_card_count</w:t>
-            </w:r>
-          </w:p>
-        </w:tc>
-        <w:tc>
-          <w:tcPr>
-            <w:tcW w:w="0" w:type="auto"/>
-          </w:tcPr>
-          <w:p>
-            <w:pPr>
-              <w:pStyle w:val="Compact"/>
-            </w:pPr>
-            <w:r>
-              <w:t>Integer</w:t>
-            </w:r>
-          </w:p>
-        </w:tc>
-        <w:tc>
-          <w:tcPr>
-            <w:tcW w:w="0" w:type="auto"/>
-          </w:tcPr>
-          <w:p>
-            <w:pPr>
-              <w:pStyle w:val="Compact"/>
-            </w:pPr>
-            <w:r>
-              <w:t>The number of ballot cards recorded in the given County in the election (including cards that d</w:t>
-            </w:r>
-            <w:r>
-              <w:t>o not contain the contest in question)</w:t>
-            </w:r>
-          </w:p>
-        </w:tc>
-      </w:tr>
-      <w:tr>
-        <w:tc>
-          <w:tcPr>
-            <w:tcW w:w="0" w:type="auto"/>
-          </w:tcPr>
-          <w:p>
-            <w:pPr>
-              <w:pStyle w:val="Compact"/>
-            </w:pPr>
-            <w:r>
-              <w:t>contest_ballot_card_count</w:t>
-            </w:r>
-          </w:p>
-        </w:tc>
-        <w:tc>
-          <w:tcPr>
-            <w:tcW w:w="0" w:type="auto"/>
-          </w:tcPr>
-          <w:p>
-            <w:pPr>
-              <w:pStyle w:val="Compact"/>
-            </w:pPr>
-            <w:r>
-              <w:t>Integer</w:t>
-            </w:r>
-          </w:p>
-        </w:tc>
-        <w:tc>
-          <w:tcPr>
-            <w:tcW w:w="0" w:type="auto"/>
-          </w:tcPr>
-          <w:p>
-            <w:pPr>
-              <w:pStyle w:val="Compact"/>
-            </w:pPr>
-            <w:r>
-              <w:t>The number of ballot cards recorded in the given County that contain the contest in question</w:t>
-            </w:r>
-          </w:p>
-        </w:tc>
-      </w:tr>
-      <w:tr>
-        <w:tc>
-          <w:tcPr>
-            <w:tcW w:w="0" w:type="auto"/>
-          </w:tcPr>
-          <w:p>
-            <w:pPr>
-              <w:pStyle w:val="Compact"/>
-            </w:pPr>
-            <w:r>
-              <w:t>gamma</w:t>
-            </w:r>
-          </w:p>
-        </w:tc>
-        <w:tc>
-          <w:tcPr>
-            <w:tcW w:w="0" w:type="auto"/>
-          </w:tcPr>
-          <w:p>
-            <w:pPr>
-              <w:pStyle w:val="Compact"/>
-            </w:pPr>
-            <w:r>
-              <w:t>Number</w:t>
-            </w:r>
-          </w:p>
-        </w:tc>
-        <w:tc>
-          <w:tcPr>
-            <w:tcW w:w="0" w:type="auto"/>
-          </w:tcPr>
-          <w:p>
-            <w:pPr>
-              <w:pStyle w:val="Compact"/>
-            </w:pPr>
-            <w:r>
-              <w:t>Error inflation factor defined in Stark'</w:t>
-            </w:r>
-            <w:r>
-              <w:t>s paper, Super-simple simultaneous single-ballot risk-limiting audits, which is cited in Lindeman and Stark's paper, A Gentle Introduction to Risk Limiting Audits, which is cited in Rule 25.2.2(j))</w:t>
+              <w:t>Gentle Introduction to Risk Limiting Audits, which is cited in Rule 25.2.2(j))</w:t>
             </w:r>
           </w:p>
         </w:tc>
@@ -4813,11 +4974,14 @@
         <w:pStyle w:val="Heading3"/>
       </w:pPr>
       <w:bookmarkStart w:id="21" w:name="all_contest_dynamic"/>
-      <w:bookmarkStart w:id="22" w:name="_Toc498376600"/>
+      <w:bookmarkStart w:id="22" w:name="_Toc498408241"/>
       <w:bookmarkEnd w:id="21"/>
       <w:r>
         <w:lastRenderedPageBreak/>
-        <w:t>all_contest_dynamic</w:t>
+        <w:t>all_contest_dynam</w:t>
+      </w:r>
+      <w:r>
+        <w:t>ic</w:t>
       </w:r>
       <w:bookmarkEnd w:id="22"/>
     </w:p>
@@ -4826,10 +4990,10 @@
         <w:pStyle w:val="FirstParagraph"/>
       </w:pPr>
       <w:r>
-        <w:t>List of contests with current status.</w:t>
-      </w:r>
-      <w:r>
-        <w:t xml:space="preserve"> Which contests has the Secretary selected for audit? Which contests (if any) has the Secretary selected for hand count? How many discrepancies of each type have been found so far (in the random sequence of ballot cards, including duplicates)?</w:t>
+        <w:t>List of contests with current status. Which contests has the Secretary selected for audit? Which contests (if any) has the Secretary selected for hand count? How many discrepancies of each type have been found so far (in the random sequence of ballot ca</w:t>
+      </w:r>
+      <w:r>
+        <w:t>rds, including duplicates)?</w:t>
       </w:r>
     </w:p>
     <w:tbl>
@@ -4890,10 +5054,7 @@
               <w:pStyle w:val="Compact"/>
             </w:pPr>
             <w:r>
-              <w:t>_</w:t>
-            </w:r>
-            <w:r>
-              <w:t>______________Meaning_______________</w:t>
+              <w:t>_______________Meaning_______________</w:t>
             </w:r>
           </w:p>
         </w:tc>
@@ -5057,7 +5218,48 @@
               <w:pStyle w:val="Compact"/>
             </w:pPr>
             <w:r>
-              <w:t>Not started, in progress, risk limit achieved, or ended. Because declaring a hand count ends the computerized portion of the audit, a contest that is being hand-counted will have the value "ended" in this field.</w:t>
+              <w:t>Not started, in progress, risk limit achieved, or ended. Because declaring a hand count ends the random selection portion of the audit, a contest that is being hand-counted will have the value "ended" in this field.</w:t>
+            </w:r>
+          </w:p>
+        </w:tc>
+      </w:tr>
+      <w:tr>
+        <w:tc>
+          <w:tcPr>
+            <w:tcW w:w="0" w:type="auto"/>
+          </w:tcPr>
+          <w:p>
+            <w:pPr>
+              <w:pStyle w:val="Compact"/>
+            </w:pPr>
+            <w:r>
+              <w:t>two_vote_over_count</w:t>
+            </w:r>
+          </w:p>
+        </w:tc>
+        <w:tc>
+          <w:tcPr>
+            <w:tcW w:w="0" w:type="auto"/>
+          </w:tcPr>
+          <w:p>
+            <w:pPr>
+              <w:pStyle w:val="Compact"/>
+            </w:pPr>
+            <w:r>
+              <w:t>Integer</w:t>
+            </w:r>
+          </w:p>
+        </w:tc>
+        <w:tc>
+          <w:tcPr>
+            <w:tcW w:w="0" w:type="auto"/>
+          </w:tcPr>
+          <w:p>
+            <w:pPr>
+              <w:pStyle w:val="Compact"/>
+            </w:pPr>
+            <w:r>
+              <w:t>The number of ballot cards in the random sequence so far (with duplicates) on which there is a two-vote overstatement (per Lindeman &amp; Stark's A Gentle Introduction to Risk Limiting Audits).</w:t>
             </w:r>
           </w:p>
         </w:tc>
@@ -5098,10 +5300,7 @@
               <w:pStyle w:val="Compact"/>
             </w:pPr>
             <w:r>
-              <w:t>The number of b</w:t>
-            </w:r>
-            <w:r>
-              <w:t>allot cards in the random sequence so far (with duplicates) on which there is a one-vote overstatement (per Lindeman &amp; Stark's A Gentle Introduction to Risk Limiting Audits).</w:t>
+              <w:t>The number of ballot cards in the random sequence so far (with duplicates) on which there is a one-vote overstatement (per Lindeman &amp; Stark's A Gentle Introduction to Risk Limiting Audits).</w:t>
             </w:r>
           </w:p>
         </w:tc>
@@ -5142,25 +5341,30 @@
               <w:pStyle w:val="Compact"/>
             </w:pPr>
             <w:r>
-              <w:t>The number of ballot cards in the random sequence s</w:t>
-            </w:r>
-            <w:r>
-              <w:t>o far (with duplicates) on which there is a one-vote understatement (per Lindeman &amp; Stark's A Gentle Introduction to Risk Limiting Audits).</w:t>
-            </w:r>
-          </w:p>
-        </w:tc>
-      </w:tr>
-      <w:tr>
-        <w:tc>
-          <w:tcPr>
-            <w:tcW w:w="0" w:type="auto"/>
-          </w:tcPr>
-          <w:p>
-            <w:pPr>
-              <w:pStyle w:val="Compact"/>
-            </w:pPr>
-            <w:r>
-              <w:t>two_vote_over_count</w:t>
+              <w:t>The number of ballot cards in the ra</w:t>
+            </w:r>
+            <w:r>
+              <w:t xml:space="preserve">ndom sequence so far (with duplicates) on which there is a one-vote understatement (per Lindeman &amp; Stark's A Gentle </w:t>
+            </w:r>
+            <w:r>
+              <w:lastRenderedPageBreak/>
+              <w:t>Introduction to Risk Limiting Audits).</w:t>
+            </w:r>
+          </w:p>
+        </w:tc>
+      </w:tr>
+      <w:tr>
+        <w:tc>
+          <w:tcPr>
+            <w:tcW w:w="0" w:type="auto"/>
+          </w:tcPr>
+          <w:p>
+            <w:pPr>
+              <w:pStyle w:val="Compact"/>
+            </w:pPr>
+            <w:r>
+              <w:lastRenderedPageBreak/>
+              <w:t>two_vote_under_count</w:t>
             </w:r>
           </w:p>
         </w:tc>
@@ -5186,52 +5390,10 @@
               <w:pStyle w:val="Compact"/>
             </w:pPr>
             <w:r>
-              <w:t>The number of ballot cards in the random sequence so far (with duplicates) on which there is a two-vote overstatement (per Lindeman &amp; Stark's A Gentle Introduction to Risk Limiting Audits).</w:t>
-            </w:r>
-          </w:p>
-        </w:tc>
-      </w:tr>
-      <w:tr>
-        <w:tc>
-          <w:tcPr>
-            <w:tcW w:w="0" w:type="auto"/>
-          </w:tcPr>
-          <w:p>
-            <w:pPr>
-              <w:pStyle w:val="Compact"/>
-            </w:pPr>
-            <w:r>
-              <w:t>two_vote_under_count</w:t>
-            </w:r>
-          </w:p>
-        </w:tc>
-        <w:tc>
-          <w:tcPr>
-            <w:tcW w:w="0" w:type="auto"/>
-          </w:tcPr>
-          <w:p>
-            <w:pPr>
-              <w:pStyle w:val="Compact"/>
-            </w:pPr>
-            <w:r>
-              <w:t>Integer</w:t>
-            </w:r>
-          </w:p>
-        </w:tc>
-        <w:tc>
-          <w:tcPr>
-            <w:tcW w:w="0" w:type="auto"/>
-          </w:tcPr>
-          <w:p>
-            <w:pPr>
-              <w:pStyle w:val="Compact"/>
-            </w:pPr>
-            <w:r>
-              <w:t xml:space="preserve">The number of ballot cards in the random sequence so far (with </w:t>
-            </w:r>
-            <w:r>
-              <w:lastRenderedPageBreak/>
-              <w:t>duplicates) on which there is a two-vote understatement (per Lindeman &amp; Stark's A Gentle Introduction to Risk Limiting Audits).</w:t>
+              <w:t>The number of ballot cards in the random sequence so far (with duplicat</w:t>
+            </w:r>
+            <w:r>
+              <w:t>es) on which there is a two-vote understatement (per Lindeman &amp; Stark's A Gentle Introduction to Risk Limiting Audits).</w:t>
             </w:r>
           </w:p>
         </w:tc>
@@ -5242,10 +5404,9 @@
         <w:pStyle w:val="Heading3"/>
       </w:pPr>
       <w:bookmarkStart w:id="23" w:name="all_contest_audit_details_by_cvr"/>
-      <w:bookmarkStart w:id="24" w:name="_Toc498376601"/>
+      <w:bookmarkStart w:id="24" w:name="_Toc498408242"/>
       <w:bookmarkEnd w:id="23"/>
       <w:r>
-        <w:lastRenderedPageBreak/>
         <w:t>all_contest_audit_details_by_cvr</w:t>
       </w:r>
       <w:bookmarkEnd w:id="24"/>
@@ -5255,10 +5416,10 @@
         <w:pStyle w:val="FirstParagraph"/>
       </w:pPr>
       <w:r>
-        <w:t>This file contains, for each co</w:t>
-      </w:r>
-      <w:r>
-        <w:t>ntest and for each cast vote record that contains the given contest and has been presented to the Audit Board for verification, the RLA system's record of the Audit Board's review of the physical ballot for that contest.</w:t>
+        <w:t>This file contains, for each contest and for each cast vote record that contains the given contest and</w:t>
+      </w:r>
+      <w:r>
+        <w:t xml:space="preserve"> has been presented to the Audit Board for verification, the RLA system's record of the Audit Board's review of the physical ballot for that contest.</w:t>
       </w:r>
     </w:p>
     <w:p>
@@ -5266,13 +5427,10 @@
         <w:pStyle w:val="BodyText"/>
       </w:pPr>
       <w:r>
-        <w:t>Note that the number of discrepanci</w:t>
-      </w:r>
-      <w:r>
-        <w:t>es each cast vote record contributes to the risk level calculation depends not only on the discrepancies found between the cast vote record and the Audit Board interpretation, but also on the number of times that cast vote record counts in the random seque</w:t>
-      </w:r>
-      <w:r>
-        <w:t>nce.</w:t>
+        <w:t>Note that the number of discrepancies each cast vote record contributes to the risk level calculation depe</w:t>
+      </w:r>
+      <w:r>
+        <w:t>nds not only on the discrepancies found between the cast vote record and the Audit Board interpretation, but also on the number of times that the cast vote record has occurred in the random sequence.</w:t>
       </w:r>
     </w:p>
     <w:tbl>
@@ -5281,7 +5439,7 @@
         <w:tblLook w:val="07E0" w:firstRow="1" w:lastRow="1" w:firstColumn="1" w:lastColumn="1" w:noHBand="1" w:noVBand="1"/>
       </w:tblPr>
       <w:tblGrid>
-        <w:gridCol w:w="3508"/>
+        <w:gridCol w:w="3237"/>
         <w:gridCol w:w="1377"/>
         <w:gridCol w:w="3768"/>
       </w:tblGrid>
@@ -5456,7 +5614,10 @@
               <w:pStyle w:val="Compact"/>
             </w:pPr>
             <w:r>
-              <w:t>Combination of scanner number, batch number and position within batch that uniquely identifies the ballot card and may be imprinted on the card when the ballot is scanned</w:t>
+              <w:t xml:space="preserve">Combination of scanner number, batch number and position within batch that uniquely identifies the ballot card and may be imprinted on the card when </w:t>
+            </w:r>
+            <w:r>
+              <w:t>the ballot is scanned</w:t>
             </w:r>
           </w:p>
         </w:tc>
@@ -5497,10 +5658,7 @@
               <w:pStyle w:val="Compact"/>
             </w:pPr>
             <w:r>
-              <w:t>BallotType from Dominion CVR export file, a code for the set</w:t>
-            </w:r>
-            <w:r>
-              <w:t xml:space="preserve"> of contests that should be present on the physical ballot card. Also known as </w:t>
+              <w:t xml:space="preserve">BallotType from Dominion CVR export file, a code for the set of contests that should be present on the physical ballot card. Also known as </w:t>
             </w:r>
             <w:r>
               <w:rPr>
@@ -5524,7 +5682,7 @@
               <w:pStyle w:val="Compact"/>
             </w:pPr>
             <w:r>
-              <w:t>duplicates_in_random_sequence</w:t>
+              <w:t>counted</w:t>
             </w:r>
           </w:p>
         </w:tc>
@@ -5550,10 +5708,10 @@
               <w:pStyle w:val="Compact"/>
             </w:pPr>
             <w:r>
-              <w:t>Number of times that a discrepancy between the cast vote record with the given imprinted id and the audit board interpretati</w:t>
-            </w:r>
-            <w:r>
-              <w:t>on has been counted toward the risk level</w:t>
+              <w:t>Number of times that a discrepancy betw</w:t>
+            </w:r>
+            <w:r>
+              <w:t>een the cast vote record with the given imprinted id and the audit board interpretation has been counted toward the risk level. Can be more than one when there have been duplicate selections.</w:t>
             </w:r>
           </w:p>
         </w:tc>
@@ -5594,21 +5752,26 @@
               <w:pStyle w:val="Compact"/>
             </w:pPr>
             <w:r>
-              <w:t>List of voter choices in the given contest on the given ballot card, as interpreted by the vote-tabulation computer system (note: overvotes recorded as blank votes)</w:t>
-            </w:r>
-          </w:p>
-        </w:tc>
-      </w:tr>
-      <w:tr>
-        <w:tc>
-          <w:tcPr>
-            <w:tcW w:w="0" w:type="auto"/>
-          </w:tcPr>
-          <w:p>
-            <w:pPr>
-              <w:pStyle w:val="Compact"/>
-            </w:pPr>
-            <w:r>
+              <w:t xml:space="preserve">List of voter choices in the given contest on the given ballot card, as </w:t>
+            </w:r>
+            <w:r>
+              <w:lastRenderedPageBreak/>
+              <w:t>interpreted by the vote-tabulation computer system (note: overvotes recorded as blank votes)</w:t>
+            </w:r>
+          </w:p>
+        </w:tc>
+      </w:tr>
+      <w:tr>
+        <w:tc>
+          <w:tcPr>
+            <w:tcW w:w="0" w:type="auto"/>
+          </w:tcPr>
+          <w:p>
+            <w:pPr>
+              <w:pStyle w:val="Compact"/>
+            </w:pPr>
+            <w:r>
+              <w:lastRenderedPageBreak/>
               <w:t>choices_per_audit_board</w:t>
             </w:r>
           </w:p>
@@ -5635,26 +5798,24 @@
               <w:pStyle w:val="Compact"/>
             </w:pPr>
             <w:r>
-              <w:t xml:space="preserve">List of voter choices in the given contest on the given ballot card, as interpreted by the Audit Board </w:t>
-            </w:r>
-            <w:r>
-              <w:lastRenderedPageBreak/>
-              <w:t>(note: overvotes recorded as a too-long list of choices)</w:t>
-            </w:r>
-          </w:p>
-        </w:tc>
-      </w:tr>
-      <w:tr>
-        <w:tc>
-          <w:tcPr>
-            <w:tcW w:w="0" w:type="auto"/>
-          </w:tcPr>
-          <w:p>
-            <w:pPr>
-              <w:pStyle w:val="Compact"/>
-            </w:pPr>
-            <w:r>
-              <w:lastRenderedPageBreak/>
+              <w:t>List of voter choices in the given contest on</w:t>
+            </w:r>
+            <w:r>
+              <w:t xml:space="preserve"> the given ballot card, as interpreted by the Audit Board (note: overvotes recorded as a too-long list of choices)</w:t>
+            </w:r>
+          </w:p>
+        </w:tc>
+      </w:tr>
+      <w:tr>
+        <w:tc>
+          <w:tcPr>
+            <w:tcW w:w="0" w:type="auto"/>
+          </w:tcPr>
+          <w:p>
+            <w:pPr>
+              <w:pStyle w:val="Compact"/>
+            </w:pPr>
+            <w:r>
               <w:t>consensus</w:t>
             </w:r>
           </w:p>
@@ -5681,7 +5842,10 @@
               <w:pStyle w:val="Compact"/>
             </w:pPr>
             <w:r>
-              <w:t>YES if the Audit Board came to consensus on the interpretation of the given ballot card; NO if not; blank if the card has not been reviewed by the Audit Board.</w:t>
+              <w:t>YES if the Audit Board came to consensus on the interpretation of the given ballot card; NO if not; blank if the card has n</w:t>
+            </w:r>
+            <w:r>
+              <w:t>ot been reviewed by the Audit Board.</w:t>
             </w:r>
           </w:p>
         </w:tc>
@@ -5722,10 +5886,7 @@
               <w:pStyle w:val="Compact"/>
             </w:pPr>
             <w:r>
-              <w:t xml:space="preserve">Text of comment entered by Audit Board about the given contest </w:t>
-            </w:r>
-            <w:r>
-              <w:t>on the given ballot card, or indication that the ballot was not found.</w:t>
+              <w:t>Text of comment entered by Audit Board about the given contest on the given ballot card, or indication that the ballot was not found.</w:t>
             </w:r>
           </w:p>
         </w:tc>
@@ -5766,7 +5927,10 @@
               <w:pStyle w:val="Compact"/>
             </w:pPr>
             <w:r>
-              <w:t>Date and time of Audit Board's submission of their interpretation to the RLA Tool</w:t>
+              <w:t xml:space="preserve">Date and time of Audit Board's </w:t>
+            </w:r>
+            <w:r>
+              <w:t>submission of their interpretation to the RLA Tool</w:t>
             </w:r>
           </w:p>
         </w:tc>
@@ -5818,7 +5982,7 @@
         <w:pStyle w:val="Heading3"/>
       </w:pPr>
       <w:bookmarkStart w:id="25" w:name="auditboards"/>
-      <w:bookmarkStart w:id="26" w:name="_Toc498376602"/>
+      <w:bookmarkStart w:id="26" w:name="_Toc498408243"/>
       <w:bookmarkEnd w:id="25"/>
       <w:r>
         <w:t>auditboards</w:t>
@@ -5866,10 +6030,7 @@
               <w:pStyle w:val="Compact"/>
             </w:pPr>
             <w:r>
-              <w:t>T</w:t>
-            </w:r>
-            <w:r>
-              <w:t>ype</w:t>
+              <w:t>Type</w:t>
             </w:r>
           </w:p>
         </w:tc>
@@ -6061,7 +6222,7 @@
         <w:pStyle w:val="Heading3"/>
       </w:pPr>
       <w:bookmarkStart w:id="27" w:name="batch_count_comparison"/>
-      <w:bookmarkStart w:id="28" w:name="_Toc498376603"/>
+      <w:bookmarkStart w:id="28" w:name="_Toc498408244"/>
       <w:bookmarkEnd w:id="27"/>
       <w:r>
         <w:t>batch_count_comparison</w:t>
@@ -6249,21 +6410,26 @@
               <w:pStyle w:val="Compact"/>
             </w:pPr>
             <w:r>
-              <w:t>The identification number of a batch of ballot cards scanned by the given scanner</w:t>
-            </w:r>
-          </w:p>
-        </w:tc>
-      </w:tr>
-      <w:tr>
-        <w:tc>
-          <w:tcPr>
-            <w:tcW w:w="0" w:type="auto"/>
-          </w:tcPr>
-          <w:p>
-            <w:pPr>
-              <w:pStyle w:val="Compact"/>
-            </w:pPr>
-            <w:r>
+              <w:t xml:space="preserve">The identification number of a batch of ballot cards scanned by </w:t>
+            </w:r>
+            <w:r>
+              <w:lastRenderedPageBreak/>
+              <w:t>the given scanner</w:t>
+            </w:r>
+          </w:p>
+        </w:tc>
+      </w:tr>
+      <w:tr>
+        <w:tc>
+          <w:tcPr>
+            <w:tcW w:w="0" w:type="auto"/>
+          </w:tcPr>
+          <w:p>
+            <w:pPr>
+              <w:pStyle w:val="Compact"/>
+            </w:pPr>
+            <w:r>
+              <w:lastRenderedPageBreak/>
               <w:t>count_per_manifest</w:t>
             </w:r>
           </w:p>
@@ -6305,7 +6471,10 @@
               <w:pStyle w:val="Compact"/>
             </w:pPr>
             <w:r>
-              <w:t>count_per_cvr_file</w:t>
+              <w:t>count_per_cvr_fi</w:t>
+            </w:r>
+            <w:r>
+              <w:t>le</w:t>
             </w:r>
           </w:p>
         </w:tc>
@@ -6331,29 +6500,21 @@
               <w:pStyle w:val="Compact"/>
             </w:pPr>
             <w:r>
-              <w:t xml:space="preserve">The number of ballot cards in the </w:t>
-            </w:r>
-            <w:r>
-              <w:lastRenderedPageBreak/>
-              <w:t>given batch on the given scanner, according to the cast-vote-reco</w:t>
-            </w:r>
-            <w:r>
-              <w:t>rd file export from the voting computer, uploaded by the County</w:t>
-            </w:r>
-          </w:p>
-        </w:tc>
-      </w:tr>
-      <w:tr>
-        <w:tc>
-          <w:tcPr>
-            <w:tcW w:w="0" w:type="auto"/>
-          </w:tcPr>
-          <w:p>
-            <w:pPr>
-              <w:pStyle w:val="Compact"/>
-            </w:pPr>
-            <w:r>
-              <w:lastRenderedPageBreak/>
+              <w:t>The number of ballot cards in the given batch on the given scanner, according to the cast-vote-record file export from the voting computer, uploaded by the County</w:t>
+            </w:r>
+          </w:p>
+        </w:tc>
+      </w:tr>
+      <w:tr>
+        <w:tc>
+          <w:tcPr>
+            <w:tcW w:w="0" w:type="auto"/>
+          </w:tcPr>
+          <w:p>
+            <w:pPr>
+              <w:pStyle w:val="Compact"/>
+            </w:pPr>
+            <w:r>
               <w:t>difference</w:t>
             </w:r>
           </w:p>
@@ -6380,10 +6541,10 @@
               <w:pStyle w:val="Compact"/>
             </w:pPr>
             <w:r>
-              <w:t>The difference between the two counts, which will be zero for a correctly tabulated election. If positive, there are ballots listed in the manifest that are not found in th</w:t>
-            </w:r>
-            <w:r>
-              <w:t>e CVR file; if negative, there are ballots in the CVR file that are not listed in the manifest.</w:t>
+              <w:t xml:space="preserve">The difference between the two counts, which will be zero for </w:t>
+            </w:r>
+            <w:r>
+              <w:t>a correctly tabulated election. If positive, there are ballots listed in the manifest that are not found in the CVR file; if negative, there are ballots in the CVR file that are not listed in the manifest.</w:t>
             </w:r>
           </w:p>
         </w:tc>
@@ -6394,7 +6555,7 @@
         <w:pStyle w:val="Heading3"/>
       </w:pPr>
       <w:bookmarkStart w:id="29" w:name="prefix_length"/>
-      <w:bookmarkStart w:id="30" w:name="_Toc498376604"/>
+      <w:bookmarkStart w:id="30" w:name="_Toc498408245"/>
       <w:bookmarkEnd w:id="29"/>
       <w:r>
         <w:t>prefix_length</w:t>
@@ -6459,7 +6620,10 @@
               <w:pStyle w:val="Compact"/>
             </w:pPr>
             <w:r>
-              <w:t>_______________Meaning_______________</w:t>
+              <w:t>_______________Meaning__</w:t>
+            </w:r>
+            <w:r>
+              <w:t>_____________</w:t>
             </w:r>
           </w:p>
         </w:tc>
@@ -6552,7 +6716,7 @@
         <w:pStyle w:val="Heading3"/>
       </w:pPr>
       <w:bookmarkStart w:id="31" w:name="seed"/>
-      <w:bookmarkStart w:id="32" w:name="_Toc498376605"/>
+      <w:bookmarkStart w:id="32" w:name="_Toc498408246"/>
       <w:bookmarkEnd w:id="31"/>
       <w:r>
         <w:t>seed</w:t>
@@ -6561,13 +6725,13 @@
     </w:p>
     <w:tbl>
       <w:tblPr>
-        <w:tblW w:w="833" w:type="pct"/>
+        <w:tblW w:w="0" w:type="pct"/>
         <w:tblLook w:val="07E0" w:firstRow="1" w:lastRow="1" w:firstColumn="1" w:lastColumn="1" w:noHBand="1" w:noVBand="1"/>
       </w:tblPr>
       <w:tblGrid>
         <w:gridCol w:w="727"/>
         <w:gridCol w:w="835"/>
-        <w:gridCol w:w="3768"/>
+        <w:gridCol w:w="6290"/>
       </w:tblGrid>
       <w:tr>
         <w:tc>
@@ -6645,7 +6809,7 @@
               <w:pStyle w:val="Compact"/>
             </w:pPr>
             <w:r>
-              <w:t>20-Digit String</w:t>
+              <w:t>String</w:t>
             </w:r>
           </w:p>
         </w:tc>
@@ -6669,7 +6833,7 @@
         <w:pStyle w:val="Heading3"/>
       </w:pPr>
       <w:bookmarkStart w:id="33" w:name="upload_status"/>
-      <w:bookmarkStart w:id="34" w:name="_Toc498376606"/>
+      <w:bookmarkStart w:id="34" w:name="_Toc498408247"/>
       <w:bookmarkEnd w:id="33"/>
       <w:r>
         <w:t>upload_status</w:t>
@@ -6980,21 +7144,26 @@
               <w:pStyle w:val="Compact"/>
             </w:pPr>
             <w:r>
-              <w:t>IMPORTED_AS_BALLOT_MANIFEST, IMPORTED_AS_CVR_EXPORT or NOT_IMPORTED</w:t>
-            </w:r>
-          </w:p>
-        </w:tc>
-      </w:tr>
-      <w:tr>
-        <w:tc>
-          <w:tcPr>
-            <w:tcW w:w="0" w:type="auto"/>
-          </w:tcPr>
-          <w:p>
-            <w:pPr>
-              <w:pStyle w:val="Compact"/>
-            </w:pPr>
-            <w:r>
+              <w:t xml:space="preserve">IMPORTED_AS_BALLOT_MANIFEST, </w:t>
+            </w:r>
+            <w:r>
+              <w:lastRenderedPageBreak/>
+              <w:t>IMPORTED_AS_CVR_EXPORT or NOT_IMPORTED</w:t>
+            </w:r>
+          </w:p>
+        </w:tc>
+      </w:tr>
+      <w:tr>
+        <w:tc>
+          <w:tcPr>
+            <w:tcW w:w="0" w:type="auto"/>
+          </w:tcPr>
+          <w:p>
+            <w:pPr>
+              <w:pStyle w:val="Compact"/>
+            </w:pPr>
+            <w:r>
+              <w:lastRenderedPageBreak/>
               <w:t>timestamp</w:t>
             </w:r>
           </w:p>
@@ -7021,11 +7190,10 @@
               <w:pStyle w:val="Compact"/>
             </w:pPr>
             <w:r>
-              <w:t xml:space="preserve">Date and time of the most recent update to the upload status of the </w:t>
-            </w:r>
-            <w:r>
-              <w:lastRenderedPageBreak/>
-              <w:t>given file</w:t>
+              <w:t xml:space="preserve">Date and time </w:t>
+            </w:r>
+            <w:r>
+              <w:t>of the most recent update to the upload status of the given file</w:t>
             </w:r>
           </w:p>
         </w:tc>
@@ -7036,10 +7204,9 @@
         <w:pStyle w:val="Heading2"/>
       </w:pPr>
       <w:bookmarkStart w:id="35" w:name="reports-in-.xlsx-format"/>
-      <w:bookmarkStart w:id="36" w:name="_Toc498376607"/>
+      <w:bookmarkStart w:id="36" w:name="_Toc498408248"/>
       <w:bookmarkEnd w:id="35"/>
       <w:r>
-        <w:lastRenderedPageBreak/>
         <w:t>Reports in .xlsx Format</w:t>
       </w:r>
       <w:bookmarkEnd w:id="36"/>
@@ -7057,7 +7224,7 @@
         <w:pStyle w:val="Heading3"/>
       </w:pPr>
       <w:bookmarkStart w:id="37" w:name="county-audit-reports"/>
-      <w:bookmarkStart w:id="38" w:name="_Toc498376608"/>
+      <w:bookmarkStart w:id="38" w:name="_Toc498408249"/>
       <w:bookmarkEnd w:id="37"/>
       <w:r>
         <w:t>County Audit Reports</w:t>
@@ -7069,13 +7236,13 @@
         <w:pStyle w:val="FirstParagraph"/>
       </w:pPr>
       <w:r>
-        <w:t xml:space="preserve">There is a separate report (in .xlsx format) for each County. </w:t>
-      </w:r>
-      <w:r>
-        <w:t>Within each County's report there is a separate spreadsheet for each round of the audit containing the list of ballot cards assigned to the County Audit Board for that Round. For each ballot card in the list the spreadsheet indicates whether it has been re</w:t>
-      </w:r>
-      <w:r>
-        <w:t>viewed, whether any discrepancies were found on the card and whether the Audit Board disagreed on the interpretation of the card. There is a summary page with a variety of audit information, and an affirmation page (which will be blank).</w:t>
+        <w:t>There is a separate report (in .xlsx format) for each County. Within each County's report there is a separate spreadsheet for each round of the audit containing the list of ballot cards assigned to the County Audit Board for that Round. For each ballot car</w:t>
+      </w:r>
+      <w:r>
+        <w:t>d in the list the spreadsheet indicates whether it has been reviewed, whether any discrepancies were found on the card and whether the Audit Board disagreed on the interpretation of the card. There is a summary page with a variety of audit information, and</w:t>
+      </w:r>
+      <w:r>
+        <w:t xml:space="preserve"> an affirmation page (which will be blank).</w:t>
       </w:r>
     </w:p>
     <w:p>
@@ -7083,7 +7250,7 @@
         <w:pStyle w:val="Heading3"/>
       </w:pPr>
       <w:bookmarkStart w:id="39" w:name="state-audit-report"/>
-      <w:bookmarkStart w:id="40" w:name="_Toc498376609"/>
+      <w:bookmarkStart w:id="40" w:name="_Toc498408250"/>
       <w:bookmarkEnd w:id="39"/>
       <w:r>
         <w:t>State Audit Report</w:t>
@@ -7095,7 +7262,10 @@
         <w:pStyle w:val="FirstParagraph"/>
       </w:pPr>
       <w:r>
-        <w:t>Within this report (in .xlsx format) there is a separate spreadsheet for each County containing the information from that County's round spreadsheets. The summary spreadsheet contains a variety of audit information, both general and county-specific.</w:t>
+        <w:t>Within this report (in .xlsx format) there is a separate spreadsheet for each County containing the information from that County's round spreadsheets. The summary spreadsheet contains a variety</w:t>
+      </w:r>
+      <w:r>
+        <w:t xml:space="preserve"> of audit information, both general and county-specific.</w:t>
       </w:r>
     </w:p>
     <w:p>
@@ -7103,13 +7273,10 @@
         <w:pStyle w:val="Heading2"/>
       </w:pPr>
       <w:bookmarkStart w:id="41" w:name="lists-in-.csv-format"/>
-      <w:bookmarkStart w:id="42" w:name="_Toc498376610"/>
+      <w:bookmarkStart w:id="42" w:name="_Toc498408251"/>
       <w:bookmarkEnd w:id="41"/>
       <w:r>
-        <w:t>Lists</w:t>
-      </w:r>
-      <w:r>
-        <w:t xml:space="preserve"> in .csv Format</w:t>
+        <w:t>Lists in .csv Format</w:t>
       </w:r>
       <w:bookmarkEnd w:id="42"/>
     </w:p>
@@ -7126,7 +7293,7 @@
         <w:pStyle w:val="Heading3"/>
       </w:pPr>
       <w:bookmarkStart w:id="43" w:name="county-ballot-card-list-by-round"/>
-      <w:bookmarkStart w:id="44" w:name="_Toc498376611"/>
+      <w:bookmarkStart w:id="44" w:name="_Toc498408252"/>
       <w:bookmarkEnd w:id="43"/>
       <w:r>
         <w:t>County Ballot Card List by Round</w:t>
@@ -7232,7 +7399,10 @@
               <w:pStyle w:val="Compact"/>
             </w:pPr>
             <w:r>
-              <w:t>TabulatorNum from Dominion CVR export file, identifying the tabulator used to read the physical ballot card</w:t>
+              <w:t>Tabulato</w:t>
+            </w:r>
+            <w:r>
+              <w:t>rNum from Dominion CVR export file, identifying the tabulator used to read the physical ballot card</w:t>
             </w:r>
           </w:p>
         </w:tc>
@@ -7301,10 +7471,7 @@
               <w:pStyle w:val="Compact"/>
             </w:pPr>
             <w:r>
-              <w:t>Int</w:t>
-            </w:r>
-            <w:r>
-              <w:t>eger</w:t>
+              <w:t>Integer</w:t>
             </w:r>
           </w:p>
         </w:tc>
@@ -7333,50 +7500,6 @@
             </w:pPr>
             <w:r>
               <w:t>imprinted_id</w:t>
-            </w:r>
-          </w:p>
-        </w:tc>
-        <w:tc>
-          <w:tcPr>
-            <w:tcW w:w="0" w:type="auto"/>
-          </w:tcPr>
-          <w:p>
-            <w:pPr>
-              <w:pStyle w:val="Compact"/>
-            </w:pPr>
-            <w:r>
-              <w:t>Text String</w:t>
-            </w:r>
-          </w:p>
-        </w:tc>
-        <w:tc>
-          <w:tcPr>
-            <w:tcW w:w="0" w:type="auto"/>
-          </w:tcPr>
-          <w:p>
-            <w:pPr>
-              <w:pStyle w:val="Compact"/>
-            </w:pPr>
-            <w:r>
-              <w:t>combination of scanner, batch and record ids that uniquely identifies the ballot card and may be imprinted on t</w:t>
-            </w:r>
-            <w:r>
-              <w:t>he card</w:t>
-            </w:r>
-          </w:p>
-        </w:tc>
-      </w:tr>
-      <w:tr>
-        <w:tc>
-          <w:tcPr>
-            <w:tcW w:w="0" w:type="auto"/>
-          </w:tcPr>
-          <w:p>
-            <w:pPr>
-              <w:pStyle w:val="Compact"/>
-            </w:pPr>
-            <w:r>
-              <w:t>ballot_type</w:t>
             </w:r>
           </w:p>
         </w:tc>
@@ -7407,11 +7530,56 @@
             </w:pPr>
             <w:r>
               <w:lastRenderedPageBreak/>
-              <w:t xml:space="preserve">BallotType from Dominion CVR </w:t>
+              <w:t xml:space="preserve">combination of scanner, batch and </w:t>
             </w:r>
             <w:r>
               <w:lastRenderedPageBreak/>
-              <w:t xml:space="preserve">export file, a code for the set of contests that should be present on the physical ballot card. Also known as </w:t>
+              <w:t>record ids that uniquely identifies the ballot card and may be imprinted on the ca</w:t>
+            </w:r>
+            <w:r>
+              <w:t>rd</w:t>
+            </w:r>
+          </w:p>
+        </w:tc>
+      </w:tr>
+      <w:tr>
+        <w:tc>
+          <w:tcPr>
+            <w:tcW w:w="0" w:type="auto"/>
+          </w:tcPr>
+          <w:p>
+            <w:pPr>
+              <w:pStyle w:val="Compact"/>
+            </w:pPr>
+            <w:r>
+              <w:lastRenderedPageBreak/>
+              <w:t>ballot_type</w:t>
+            </w:r>
+          </w:p>
+        </w:tc>
+        <w:tc>
+          <w:tcPr>
+            <w:tcW w:w="0" w:type="auto"/>
+          </w:tcPr>
+          <w:p>
+            <w:pPr>
+              <w:pStyle w:val="Compact"/>
+            </w:pPr>
+            <w:r>
+              <w:t>Text String</w:t>
+            </w:r>
+          </w:p>
+        </w:tc>
+        <w:tc>
+          <w:tcPr>
+            <w:tcW w:w="0" w:type="auto"/>
+          </w:tcPr>
+          <w:p>
+            <w:pPr>
+              <w:pStyle w:val="Compact"/>
+            </w:pPr>
+            <w:r>
+              <w:t xml:space="preserve">BallotType from Dominion CVR export file, a code for the set of contests that should be present on the physical ballot card. Also known as </w:t>
             </w:r>
             <w:r>
               <w:rPr>
@@ -7435,7 +7603,6 @@
               <w:pStyle w:val="Compact"/>
             </w:pPr>
             <w:r>
-              <w:lastRenderedPageBreak/>
               <w:t>storage_location</w:t>
             </w:r>
           </w:p>
@@ -7477,7 +7644,10 @@
               <w:pStyle w:val="Compact"/>
             </w:pPr>
             <w:r>
-              <w:t>cvr_number</w:t>
+              <w:t>cvr_numb</w:t>
+            </w:r>
+            <w:r>
+              <w:t>er</w:t>
             </w:r>
           </w:p>
         </w:tc>
@@ -7544,10 +7714,7 @@
               <w:pStyle w:val="Compact"/>
             </w:pPr>
             <w:r>
-              <w:t>Yes if the ballot card has been reviewed by the Au</w:t>
-            </w:r>
-            <w:r>
-              <w:t>dit Board; otherwise No.</w:t>
+              <w:t>Yes if the ballot card has been reviewed by the Audit Board; otherwise No.</w:t>
             </w:r>
           </w:p>
         </w:tc>
@@ -7558,7 +7725,7 @@
         <w:pStyle w:val="Heading3"/>
       </w:pPr>
       <w:bookmarkStart w:id="45" w:name="county-random-sequence"/>
-      <w:bookmarkStart w:id="46" w:name="_Toc498376612"/>
+      <w:bookmarkStart w:id="46" w:name="_Toc498408253"/>
       <w:bookmarkEnd w:id="45"/>
       <w:r>
         <w:t>County Random Sequence</w:t>
@@ -7828,10 +7995,10 @@
               <w:pStyle w:val="Compact"/>
             </w:pPr>
             <w:r>
-              <w:t>BatchId from Dominion CVR export file, identifying th</w:t>
-            </w:r>
-            <w:r>
-              <w:t>e batch of physical ballot cards in which the card was scanned</w:t>
+              <w:t>BatchId from Dominion CVR export file, identi</w:t>
+            </w:r>
+            <w:r>
+              <w:t>fying the batch of physical ballot cards in which the card was scanned</w:t>
             </w:r>
           </w:p>
         </w:tc>
@@ -7913,21 +8080,29 @@
               <w:pStyle w:val="Compact"/>
             </w:pPr>
             <w:r>
-              <w:t>combination of scanner, batch and record ids that uniquely identifies the ballot card and may be imprinted on the card</w:t>
-            </w:r>
-          </w:p>
-        </w:tc>
-      </w:tr>
-      <w:tr>
-        <w:tc>
-          <w:tcPr>
-            <w:tcW w:w="0" w:type="auto"/>
-          </w:tcPr>
-          <w:p>
-            <w:pPr>
-              <w:pStyle w:val="Compact"/>
-            </w:pPr>
-            <w:r>
+              <w:t>combination of scanner, ba</w:t>
+            </w:r>
+            <w:r>
+              <w:t xml:space="preserve">tch and record ids that uniquely identifies the ballot card and may be </w:t>
+            </w:r>
+            <w:r>
+              <w:lastRenderedPageBreak/>
+              <w:t>imprinted on the card</w:t>
+            </w:r>
+          </w:p>
+        </w:tc>
+      </w:tr>
+      <w:tr>
+        <w:tc>
+          <w:tcPr>
+            <w:tcW w:w="0" w:type="auto"/>
+          </w:tcPr>
+          <w:p>
+            <w:pPr>
+              <w:pStyle w:val="Compact"/>
+            </w:pPr>
+            <w:r>
+              <w:lastRenderedPageBreak/>
               <w:t>ballot_type</w:t>
             </w:r>
           </w:p>
@@ -7954,14 +8129,10 @@
               <w:pStyle w:val="Compact"/>
             </w:pPr>
             <w:r>
-              <w:t xml:space="preserve">BallotType from Dominion CVR export file, a code for the set of contests that should be present on the physical </w:t>
-            </w:r>
-            <w:r>
-              <w:t xml:space="preserve">ballot card. Also </w:t>
-            </w:r>
-            <w:r>
-              <w:lastRenderedPageBreak/>
-              <w:t xml:space="preserve">known as </w:t>
+              <w:t>BallotType from Dominion CVR export file, a code for the set of contests that should be present on the physical ballot card. Also known as</w:t>
+            </w:r>
+            <w:r>
+              <w:t xml:space="preserve"> </w:t>
             </w:r>
             <w:r>
               <w:rPr>
@@ -7981,10 +8152,9 @@
         <w:pStyle w:val="Heading1"/>
       </w:pPr>
       <w:bookmarkStart w:id="47" w:name="technical-notes"/>
-      <w:bookmarkStart w:id="48" w:name="_Toc498376613"/>
+      <w:bookmarkStart w:id="48" w:name="_Toc498408254"/>
       <w:bookmarkEnd w:id="47"/>
       <w:r>
-        <w:lastRenderedPageBreak/>
         <w:t>Technical Notes</w:t>
       </w:r>
       <w:bookmarkEnd w:id="48"/>
@@ -7993,11 +8163,11 @@
       <w:pPr>
         <w:pStyle w:val="Heading2"/>
       </w:pPr>
-      <w:bookmarkStart w:id="49" w:name="list-specifications"/>
-      <w:bookmarkStart w:id="50" w:name="_Toc498376614"/>
+      <w:bookmarkStart w:id="49" w:name="character-encoding"/>
+      <w:bookmarkStart w:id="50" w:name="_Toc498408255"/>
       <w:bookmarkEnd w:id="49"/>
       <w:r>
-        <w:t>List Specifications</w:t>
+        <w:t>Character encoding</w:t>
       </w:r>
       <w:bookmarkEnd w:id="50"/>
     </w:p>
@@ -8006,21 +8176,18 @@
         <w:pStyle w:val="FirstParagraph"/>
       </w:pPr>
       <w:r>
-        <w:t>Lists of choices are provided as JSON-format lists. When these strings occur within csv or json files, that requires an additional level of quoting, as is usually the case.</w:t>
+        <w:t>Files are provided in Unicode's UTF-8 encoding.</w:t>
       </w:r>
     </w:p>
     <w:p>
       <w:pPr>
         <w:pStyle w:val="Heading2"/>
       </w:pPr>
-      <w:bookmarkStart w:id="51" w:name="ballots-vs.-ballot-cards"/>
-      <w:bookmarkStart w:id="52" w:name="_Toc498376615"/>
+      <w:bookmarkStart w:id="51" w:name="list-specifications"/>
+      <w:bookmarkStart w:id="52" w:name="_Toc498408256"/>
       <w:bookmarkEnd w:id="51"/>
       <w:r>
-        <w:t>Ballo</w:t>
-      </w:r>
-      <w:r>
-        <w:t>ts vs. Ballot Cards</w:t>
+        <w:t>List Specifications</w:t>
       </w:r>
       <w:bookmarkEnd w:id="52"/>
     </w:p>
@@ -8029,10 +8196,30 @@
         <w:pStyle w:val="FirstParagraph"/>
       </w:pPr>
       <w:r>
-        <w:t>When a ballot extends across more than one piece of paper (a "card"), each card is tabulated independently. In Counties which have any multi-card ballots, the ballot card counts provided will be greater than the turnout figures reported</w:t>
-      </w:r>
-      <w:r>
-        <w:t xml:space="preserve"> elsewhere. For example, in November 2017 the County of Denver had a two-card ballot.</w:t>
+        <w:t>Lists of choices are provided as JSON-format lists. When these strings occur within csv or json files, that may require an additional level of quoting.</w:t>
+      </w:r>
+    </w:p>
+    <w:p>
+      <w:pPr>
+        <w:pStyle w:val="Heading2"/>
+      </w:pPr>
+      <w:bookmarkStart w:id="53" w:name="ballots-vs.-ballot-cards"/>
+      <w:bookmarkStart w:id="54" w:name="_Toc498408257"/>
+      <w:bookmarkEnd w:id="53"/>
+      <w:r>
+        <w:t>Ballots vs. Ballot Cards</w:t>
+      </w:r>
+      <w:bookmarkEnd w:id="54"/>
+    </w:p>
+    <w:p>
+      <w:pPr>
+        <w:pStyle w:val="FirstParagraph"/>
+      </w:pPr>
+      <w:r>
+        <w:t>When a ballot extends across more than one piece of paper (a "card"), each card</w:t>
+      </w:r>
+      <w:r>
+        <w:t xml:space="preserve"> is tabulated independently. In Counties which have any multi-card ballots, the ballot card counts provided will be greater than the turnout figures reported elsewhere. For example, in November 2017 the County of Denver had mostly two-card ballots.</w:t>
       </w:r>
     </w:p>
     <w:sectPr>
@@ -8179,7 +8366,7 @@
         <w:noProof/>
       </w:rPr>
       <w:drawing>
-        <wp:anchor distT="152400" distB="152400" distL="152400" distR="152400" simplePos="0" relativeHeight="251659264" behindDoc="1" locked="0" layoutInCell="1" allowOverlap="1" wp14:anchorId="644D1440" wp14:editId="7C0ED7ED">
+        <wp:anchor distT="152400" distB="152400" distL="152400" distR="152400" simplePos="0" relativeHeight="251659264" behindDoc="1" locked="0" layoutInCell="1" allowOverlap="1" wp14:anchorId="34F1FB98" wp14:editId="424DCE7C">
           <wp:simplePos x="0" y="0"/>
           <wp:positionH relativeFrom="page">
             <wp:posOffset>914400</wp:posOffset>
@@ -8300,12 +8487,12 @@
 <file path=word/numbering.xml><?xml version="1.0" encoding="utf-8"?>
 <w:numbering xmlns:wpc="http://schemas.microsoft.com/office/word/2010/wordprocessingCanvas" xmlns:mo="http://schemas.microsoft.com/office/mac/office/2008/main" xmlns:mc="http://schemas.openxmlformats.org/markup-compatibility/2006" xmlns:mv="urn:schemas-microsoft-com:mac:vml" xmlns:o="urn:schemas-microsoft-com:office:office" xmlns:r="http://schemas.openxmlformats.org/officeDocument/2006/relationships" xmlns:m="http://schemas.openxmlformats.org/officeDocument/2006/math" xmlns:v="urn:schemas-microsoft-com:vml" xmlns:wp14="http://schemas.microsoft.com/office/word/2010/wordprocessingDrawing" xmlns:wp="http://schemas.openxmlformats.org/drawingml/2006/wordprocessingDrawing" xmlns:w10="urn:schemas-microsoft-com:office:word" xmlns:w="http://schemas.openxmlformats.org/wordprocessingml/2006/main" xmlns:w14="http://schemas.microsoft.com/office/word/2010/wordml" xmlns:w15="http://schemas.microsoft.com/office/word/2012/wordml" xmlns:wpg="http://schemas.microsoft.com/office/word/2010/wordprocessingGroup" xmlns:wpi="http://schemas.microsoft.com/office/word/2010/wordprocessingInk" xmlns:wne="http://schemas.microsoft.com/office/word/2006/wordml" xmlns:wps="http://schemas.microsoft.com/office/word/2010/wordprocessingShape" mc:Ignorable="w14 w15 wp14">
   <w:abstractNum w:abstractNumId="0">
-    <w:nsid w:val="A640C61D"/>
+    <w:nsid w:val="8FD1BF44"/>
     <w:multiLevelType w:val="multilevel"/>
-    <w:tmpl w:val="C3B0C734"/>
+    <w:tmpl w:val="DF58C9C6"/>
     <w:lvl w:ilvl="0">
       <w:numFmt w:val="bullet"/>
-      <w:lvlText w:val="•"/>
+      <w:lvlText w:val=" "/>
       <w:lvlJc w:val="left"/>
       <w:pPr>
         <w:tabs>
@@ -8316,7 +8503,7 @@
     </w:lvl>
     <w:lvl w:ilvl="1">
       <w:numFmt w:val="bullet"/>
-      <w:lvlText w:val="–"/>
+      <w:lvlText w:val=" "/>
       <w:lvlJc w:val="left"/>
       <w:pPr>
         <w:tabs>
@@ -8327,7 +8514,7 @@
     </w:lvl>
     <w:lvl w:ilvl="2">
       <w:numFmt w:val="bullet"/>
-      <w:lvlText w:val="•"/>
+      <w:lvlText w:val=" "/>
       <w:lvlJc w:val="left"/>
       <w:pPr>
         <w:tabs>
@@ -8338,7 +8525,7 @@
     </w:lvl>
     <w:lvl w:ilvl="3">
       <w:numFmt w:val="bullet"/>
-      <w:lvlText w:val="–"/>
+      <w:lvlText w:val=" "/>
       <w:lvlJc w:val="left"/>
       <w:pPr>
         <w:tabs>
@@ -8349,7 +8536,7 @@
     </w:lvl>
     <w:lvl w:ilvl="4">
       <w:numFmt w:val="bullet"/>
-      <w:lvlText w:val="•"/>
+      <w:lvlText w:val=" "/>
       <w:lvlJc w:val="left"/>
       <w:pPr>
         <w:tabs>
@@ -8360,7 +8547,7 @@
     </w:lvl>
     <w:lvl w:ilvl="5">
       <w:numFmt w:val="bullet"/>
-      <w:lvlText w:val="–"/>
+      <w:lvlText w:val=" "/>
       <w:lvlJc w:val="left"/>
       <w:pPr>
         <w:tabs>
@@ -8371,7 +8558,7 @@
     </w:lvl>
     <w:lvl w:ilvl="6">
       <w:numFmt w:val="bullet"/>
-      <w:lvlText w:val="•"/>
+      <w:lvlText w:val=" "/>
       <w:lvlJc w:val="left"/>
       <w:pPr>
         <w:tabs>
@@ -8392,9 +8579,9 @@
     </w:lvl>
   </w:abstractNum>
   <w:abstractNum w:abstractNumId="1">
-    <w:nsid w:val="D8528039"/>
+    <w:nsid w:val="E17F69BA"/>
     <w:multiLevelType w:val="multilevel"/>
-    <w:tmpl w:val="3482E690"/>
+    <w:tmpl w:val="30E06C60"/>
     <w:lvl w:ilvl="0">
       <w:numFmt w:val="bullet"/>
       <w:lvlText w:val=" "/>
@@ -8484,12 +8671,337 @@
     </w:lvl>
   </w:abstractNum>
   <w:abstractNum w:abstractNumId="2">
-    <w:nsid w:val="E17F69BA"/>
+    <w:nsid w:val="FFFFFF1D"/>
     <w:multiLevelType w:val="multilevel"/>
-    <w:tmpl w:val="30E06C60"/>
+    <w:tmpl w:val="887C87DC"/>
+    <w:lvl w:ilvl="0">
+      <w:start w:val="1"/>
+      <w:numFmt w:val="bullet"/>
+      <w:lvlText w:val=""/>
+      <w:lvlJc w:val="left"/>
+      <w:pPr>
+        <w:tabs>
+          <w:tab w:val="num" w:pos="0"/>
+        </w:tabs>
+        <w:ind w:left="0" w:firstLine="0"/>
+      </w:pPr>
+      <w:rPr>
+        <w:rFonts w:ascii="Symbol" w:hAnsi="Symbol" w:hint="default"/>
+      </w:rPr>
+    </w:lvl>
+    <w:lvl w:ilvl="1">
+      <w:start w:val="1"/>
+      <w:numFmt w:val="bullet"/>
+      <w:lvlText w:val=""/>
+      <w:lvlJc w:val="left"/>
+      <w:pPr>
+        <w:tabs>
+          <w:tab w:val="num" w:pos="720"/>
+        </w:tabs>
+        <w:ind w:left="1080" w:hanging="360"/>
+      </w:pPr>
+      <w:rPr>
+        <w:rFonts w:ascii="Symbol" w:hAnsi="Symbol" w:hint="default"/>
+      </w:rPr>
+    </w:lvl>
+    <w:lvl w:ilvl="2">
+      <w:start w:val="1"/>
+      <w:numFmt w:val="bullet"/>
+      <w:lvlText w:val="o"/>
+      <w:lvlJc w:val="left"/>
+      <w:pPr>
+        <w:tabs>
+          <w:tab w:val="num" w:pos="1440"/>
+        </w:tabs>
+        <w:ind w:left="1800" w:hanging="360"/>
+      </w:pPr>
+      <w:rPr>
+        <w:rFonts w:ascii="Courier New" w:hAnsi="Courier New" w:cs="Courier New" w:hint="default"/>
+      </w:rPr>
+    </w:lvl>
+    <w:lvl w:ilvl="3">
+      <w:start w:val="1"/>
+      <w:numFmt w:val="bullet"/>
+      <w:lvlText w:val=""/>
+      <w:lvlJc w:val="left"/>
+      <w:pPr>
+        <w:tabs>
+          <w:tab w:val="num" w:pos="2160"/>
+        </w:tabs>
+        <w:ind w:left="2520" w:hanging="360"/>
+      </w:pPr>
+      <w:rPr>
+        <w:rFonts w:ascii="Wingdings" w:hAnsi="Wingdings" w:hint="default"/>
+      </w:rPr>
+    </w:lvl>
+    <w:lvl w:ilvl="4">
+      <w:start w:val="1"/>
+      <w:numFmt w:val="bullet"/>
+      <w:lvlText w:val=""/>
+      <w:lvlJc w:val="left"/>
+      <w:pPr>
+        <w:tabs>
+          <w:tab w:val="num" w:pos="2880"/>
+        </w:tabs>
+        <w:ind w:left="3240" w:hanging="360"/>
+      </w:pPr>
+      <w:rPr>
+        <w:rFonts w:ascii="Wingdings" w:hAnsi="Wingdings" w:hint="default"/>
+      </w:rPr>
+    </w:lvl>
+    <w:lvl w:ilvl="5">
+      <w:start w:val="1"/>
+      <w:numFmt w:val="bullet"/>
+      <w:lvlText w:val=""/>
+      <w:lvlJc w:val="left"/>
+      <w:pPr>
+        <w:tabs>
+          <w:tab w:val="num" w:pos="3600"/>
+        </w:tabs>
+        <w:ind w:left="3960" w:hanging="360"/>
+      </w:pPr>
+      <w:rPr>
+        <w:rFonts w:ascii="Symbol" w:hAnsi="Symbol" w:hint="default"/>
+      </w:rPr>
+    </w:lvl>
+    <w:lvl w:ilvl="6">
+      <w:start w:val="1"/>
+      <w:numFmt w:val="bullet"/>
+      <w:lvlText w:val="o"/>
+      <w:lvlJc w:val="left"/>
+      <w:pPr>
+        <w:tabs>
+          <w:tab w:val="num" w:pos="4320"/>
+        </w:tabs>
+        <w:ind w:left="4680" w:hanging="360"/>
+      </w:pPr>
+      <w:rPr>
+        <w:rFonts w:ascii="Courier New" w:hAnsi="Courier New" w:cs="Courier New" w:hint="default"/>
+      </w:rPr>
+    </w:lvl>
+    <w:lvl w:ilvl="7">
+      <w:start w:val="1"/>
+      <w:numFmt w:val="bullet"/>
+      <w:lvlText w:val=""/>
+      <w:lvlJc w:val="left"/>
+      <w:pPr>
+        <w:tabs>
+          <w:tab w:val="num" w:pos="5040"/>
+        </w:tabs>
+        <w:ind w:left="5400" w:hanging="360"/>
+      </w:pPr>
+      <w:rPr>
+        <w:rFonts w:ascii="Wingdings" w:hAnsi="Wingdings" w:hint="default"/>
+      </w:rPr>
+    </w:lvl>
+    <w:lvl w:ilvl="8">
+      <w:start w:val="1"/>
+      <w:numFmt w:val="bullet"/>
+      <w:lvlText w:val=""/>
+      <w:lvlJc w:val="left"/>
+      <w:pPr>
+        <w:tabs>
+          <w:tab w:val="num" w:pos="5760"/>
+        </w:tabs>
+        <w:ind w:left="6120" w:hanging="360"/>
+      </w:pPr>
+      <w:rPr>
+        <w:rFonts w:ascii="Wingdings" w:hAnsi="Wingdings" w:hint="default"/>
+      </w:rPr>
+    </w:lvl>
+  </w:abstractNum>
+  <w:abstractNum w:abstractNumId="3">
+    <w:nsid w:val="FFFFFF7C"/>
+    <w:multiLevelType w:val="singleLevel"/>
+    <w:tmpl w:val="04EAECD4"/>
+    <w:lvl w:ilvl="0">
+      <w:start w:val="1"/>
+      <w:numFmt w:val="decimal"/>
+      <w:lvlText w:val="%1."/>
+      <w:lvlJc w:val="left"/>
+      <w:pPr>
+        <w:tabs>
+          <w:tab w:val="num" w:pos="1800"/>
+        </w:tabs>
+        <w:ind w:left="1800" w:hanging="360"/>
+      </w:pPr>
+    </w:lvl>
+  </w:abstractNum>
+  <w:abstractNum w:abstractNumId="4">
+    <w:nsid w:val="FFFFFF7D"/>
+    <w:multiLevelType w:val="singleLevel"/>
+    <w:tmpl w:val="FF6ED436"/>
+    <w:lvl w:ilvl="0">
+      <w:start w:val="1"/>
+      <w:numFmt w:val="decimal"/>
+      <w:lvlText w:val="%1."/>
+      <w:lvlJc w:val="left"/>
+      <w:pPr>
+        <w:tabs>
+          <w:tab w:val="num" w:pos="1440"/>
+        </w:tabs>
+        <w:ind w:left="1440" w:hanging="360"/>
+      </w:pPr>
+    </w:lvl>
+  </w:abstractNum>
+  <w:abstractNum w:abstractNumId="5">
+    <w:nsid w:val="FFFFFF7E"/>
+    <w:multiLevelType w:val="singleLevel"/>
+    <w:tmpl w:val="B3625FD6"/>
+    <w:lvl w:ilvl="0">
+      <w:start w:val="1"/>
+      <w:numFmt w:val="decimal"/>
+      <w:lvlText w:val="%1."/>
+      <w:lvlJc w:val="left"/>
+      <w:pPr>
+        <w:tabs>
+          <w:tab w:val="num" w:pos="1080"/>
+        </w:tabs>
+        <w:ind w:left="1080" w:hanging="360"/>
+      </w:pPr>
+    </w:lvl>
+  </w:abstractNum>
+  <w:abstractNum w:abstractNumId="6">
+    <w:nsid w:val="FFFFFF7F"/>
+    <w:multiLevelType w:val="singleLevel"/>
+    <w:tmpl w:val="236A1C82"/>
+    <w:lvl w:ilvl="0">
+      <w:start w:val="1"/>
+      <w:numFmt w:val="decimal"/>
+      <w:lvlText w:val="%1."/>
+      <w:lvlJc w:val="left"/>
+      <w:pPr>
+        <w:tabs>
+          <w:tab w:val="num" w:pos="720"/>
+        </w:tabs>
+        <w:ind w:left="720" w:hanging="360"/>
+      </w:pPr>
+    </w:lvl>
+  </w:abstractNum>
+  <w:abstractNum w:abstractNumId="7">
+    <w:nsid w:val="FFFFFF80"/>
+    <w:multiLevelType w:val="singleLevel"/>
+    <w:tmpl w:val="AFA86018"/>
+    <w:lvl w:ilvl="0">
+      <w:start w:val="1"/>
+      <w:numFmt w:val="bullet"/>
+      <w:lvlText w:val=""/>
+      <w:lvlJc w:val="left"/>
+      <w:pPr>
+        <w:tabs>
+          <w:tab w:val="num" w:pos="1800"/>
+        </w:tabs>
+        <w:ind w:left="1800" w:hanging="360"/>
+      </w:pPr>
+      <w:rPr>
+        <w:rFonts w:ascii="Symbol" w:hAnsi="Symbol" w:hint="default"/>
+      </w:rPr>
+    </w:lvl>
+  </w:abstractNum>
+  <w:abstractNum w:abstractNumId="8">
+    <w:nsid w:val="FFFFFF81"/>
+    <w:multiLevelType w:val="singleLevel"/>
+    <w:tmpl w:val="8592925E"/>
+    <w:lvl w:ilvl="0">
+      <w:start w:val="1"/>
+      <w:numFmt w:val="bullet"/>
+      <w:lvlText w:val=""/>
+      <w:lvlJc w:val="left"/>
+      <w:pPr>
+        <w:tabs>
+          <w:tab w:val="num" w:pos="1440"/>
+        </w:tabs>
+        <w:ind w:left="1440" w:hanging="360"/>
+      </w:pPr>
+      <w:rPr>
+        <w:rFonts w:ascii="Symbol" w:hAnsi="Symbol" w:hint="default"/>
+      </w:rPr>
+    </w:lvl>
+  </w:abstractNum>
+  <w:abstractNum w:abstractNumId="9">
+    <w:nsid w:val="FFFFFF82"/>
+    <w:multiLevelType w:val="singleLevel"/>
+    <w:tmpl w:val="52366B28"/>
+    <w:lvl w:ilvl="0">
+      <w:start w:val="1"/>
+      <w:numFmt w:val="bullet"/>
+      <w:lvlText w:val=""/>
+      <w:lvlJc w:val="left"/>
+      <w:pPr>
+        <w:tabs>
+          <w:tab w:val="num" w:pos="1080"/>
+        </w:tabs>
+        <w:ind w:left="1080" w:hanging="360"/>
+      </w:pPr>
+      <w:rPr>
+        <w:rFonts w:ascii="Symbol" w:hAnsi="Symbol" w:hint="default"/>
+      </w:rPr>
+    </w:lvl>
+  </w:abstractNum>
+  <w:abstractNum w:abstractNumId="10">
+    <w:nsid w:val="FFFFFF83"/>
+    <w:multiLevelType w:val="singleLevel"/>
+    <w:tmpl w:val="3E62B072"/>
+    <w:lvl w:ilvl="0">
+      <w:start w:val="1"/>
+      <w:numFmt w:val="bullet"/>
+      <w:lvlText w:val=""/>
+      <w:lvlJc w:val="left"/>
+      <w:pPr>
+        <w:tabs>
+          <w:tab w:val="num" w:pos="720"/>
+        </w:tabs>
+        <w:ind w:left="720" w:hanging="360"/>
+      </w:pPr>
+      <w:rPr>
+        <w:rFonts w:ascii="Symbol" w:hAnsi="Symbol" w:hint="default"/>
+      </w:rPr>
+    </w:lvl>
+  </w:abstractNum>
+  <w:abstractNum w:abstractNumId="11">
+    <w:nsid w:val="FFFFFF88"/>
+    <w:multiLevelType w:val="singleLevel"/>
+    <w:tmpl w:val="6E681C2C"/>
+    <w:lvl w:ilvl="0">
+      <w:start w:val="1"/>
+      <w:numFmt w:val="decimal"/>
+      <w:lvlText w:val="%1."/>
+      <w:lvlJc w:val="left"/>
+      <w:pPr>
+        <w:tabs>
+          <w:tab w:val="num" w:pos="360"/>
+        </w:tabs>
+        <w:ind w:left="360" w:hanging="360"/>
+      </w:pPr>
+    </w:lvl>
+  </w:abstractNum>
+  <w:abstractNum w:abstractNumId="12">
+    <w:nsid w:val="FFFFFF89"/>
+    <w:multiLevelType w:val="singleLevel"/>
+    <w:tmpl w:val="23025D78"/>
+    <w:lvl w:ilvl="0">
+      <w:start w:val="1"/>
+      <w:numFmt w:val="bullet"/>
+      <w:lvlText w:val=""/>
+      <w:lvlJc w:val="left"/>
+      <w:pPr>
+        <w:tabs>
+          <w:tab w:val="num" w:pos="360"/>
+        </w:tabs>
+        <w:ind w:left="360" w:hanging="360"/>
+      </w:pPr>
+      <w:rPr>
+        <w:rFonts w:ascii="Symbol" w:hAnsi="Symbol" w:hint="default"/>
+      </w:rPr>
+    </w:lvl>
+  </w:abstractNum>
+  <w:abstractNum w:abstractNumId="13">
+    <w:nsid w:val="396BCDAF"/>
+    <w:multiLevelType w:val="multilevel"/>
+    <w:tmpl w:val="628C31B4"/>
     <w:lvl w:ilvl="0">
       <w:numFmt w:val="bullet"/>
-      <w:lvlText w:val=" "/>
+      <w:lvlText w:val="•"/>
       <w:lvlJc w:val="left"/>
       <w:pPr>
         <w:tabs>
@@ -8500,7 +9012,7 @@
     </w:lvl>
     <w:lvl w:ilvl="1">
       <w:numFmt w:val="bullet"/>
-      <w:lvlText w:val=" "/>
+      <w:lvlText w:val="–"/>
       <w:lvlJc w:val="left"/>
       <w:pPr>
         <w:tabs>
@@ -8511,7 +9023,7 @@
     </w:lvl>
     <w:lvl w:ilvl="2">
       <w:numFmt w:val="bullet"/>
-      <w:lvlText w:val=" "/>
+      <w:lvlText w:val="•"/>
       <w:lvlJc w:val="left"/>
       <w:pPr>
         <w:tabs>
@@ -8522,7 +9034,7 @@
     </w:lvl>
     <w:lvl w:ilvl="3">
       <w:numFmt w:val="bullet"/>
-      <w:lvlText w:val=" "/>
+      <w:lvlText w:val="–"/>
       <w:lvlJc w:val="left"/>
       <w:pPr>
         <w:tabs>
@@ -8533,7 +9045,7 @@
     </w:lvl>
     <w:lvl w:ilvl="4">
       <w:numFmt w:val="bullet"/>
-      <w:lvlText w:val=" "/>
+      <w:lvlText w:val="•"/>
       <w:lvlJc w:val="left"/>
       <w:pPr>
         <w:tabs>
@@ -8544,7 +9056,7 @@
     </w:lvl>
     <w:lvl w:ilvl="5">
       <w:numFmt w:val="bullet"/>
-      <w:lvlText w:val=" "/>
+      <w:lvlText w:val="–"/>
       <w:lvlJc w:val="left"/>
       <w:pPr>
         <w:tabs>
@@ -8555,7 +9067,7 @@
     </w:lvl>
     <w:lvl w:ilvl="6">
       <w:numFmt w:val="bullet"/>
-      <w:lvlText w:val=" "/>
+      <w:lvlText w:val="•"/>
       <w:lvlJc w:val="left"/>
       <w:pPr>
         <w:tabs>
@@ -8575,372 +9087,47 @@
       <w:lvlJc w:val="left"/>
     </w:lvl>
   </w:abstractNum>
-  <w:abstractNum w:abstractNumId="3">
-    <w:nsid w:val="FFFFFF1D"/>
-    <w:multiLevelType w:val="multilevel"/>
-    <w:tmpl w:val="887C87DC"/>
-    <w:lvl w:ilvl="0">
-      <w:start w:val="1"/>
-      <w:numFmt w:val="bullet"/>
-      <w:lvlText w:val=""/>
-      <w:lvlJc w:val="left"/>
-      <w:pPr>
-        <w:tabs>
-          <w:tab w:val="num" w:pos="0"/>
-        </w:tabs>
-        <w:ind w:left="0" w:firstLine="0"/>
-      </w:pPr>
-      <w:rPr>
-        <w:rFonts w:ascii="Symbol" w:hAnsi="Symbol" w:hint="default"/>
-      </w:rPr>
-    </w:lvl>
-    <w:lvl w:ilvl="1">
-      <w:start w:val="1"/>
-      <w:numFmt w:val="bullet"/>
-      <w:lvlText w:val=""/>
-      <w:lvlJc w:val="left"/>
-      <w:pPr>
-        <w:tabs>
-          <w:tab w:val="num" w:pos="720"/>
-        </w:tabs>
-        <w:ind w:left="1080" w:hanging="360"/>
-      </w:pPr>
-      <w:rPr>
-        <w:rFonts w:ascii="Symbol" w:hAnsi="Symbol" w:hint="default"/>
-      </w:rPr>
-    </w:lvl>
-    <w:lvl w:ilvl="2">
-      <w:start w:val="1"/>
-      <w:numFmt w:val="bullet"/>
-      <w:lvlText w:val="o"/>
-      <w:lvlJc w:val="left"/>
-      <w:pPr>
-        <w:tabs>
-          <w:tab w:val="num" w:pos="1440"/>
-        </w:tabs>
-        <w:ind w:left="1800" w:hanging="360"/>
-      </w:pPr>
-      <w:rPr>
-        <w:rFonts w:ascii="Courier New" w:hAnsi="Courier New" w:cs="Courier New" w:hint="default"/>
-      </w:rPr>
-    </w:lvl>
-    <w:lvl w:ilvl="3">
-      <w:start w:val="1"/>
-      <w:numFmt w:val="bullet"/>
-      <w:lvlText w:val=""/>
-      <w:lvlJc w:val="left"/>
-      <w:pPr>
-        <w:tabs>
-          <w:tab w:val="num" w:pos="2160"/>
-        </w:tabs>
-        <w:ind w:left="2520" w:hanging="360"/>
-      </w:pPr>
-      <w:rPr>
-        <w:rFonts w:ascii="Wingdings" w:hAnsi="Wingdings" w:hint="default"/>
-      </w:rPr>
-    </w:lvl>
-    <w:lvl w:ilvl="4">
-      <w:start w:val="1"/>
-      <w:numFmt w:val="bullet"/>
-      <w:lvlText w:val=""/>
-      <w:lvlJc w:val="left"/>
-      <w:pPr>
-        <w:tabs>
-          <w:tab w:val="num" w:pos="2880"/>
-        </w:tabs>
-        <w:ind w:left="3240" w:hanging="360"/>
-      </w:pPr>
-      <w:rPr>
-        <w:rFonts w:ascii="Wingdings" w:hAnsi="Wingdings" w:hint="default"/>
-      </w:rPr>
-    </w:lvl>
-    <w:lvl w:ilvl="5">
-      <w:start w:val="1"/>
-      <w:numFmt w:val="bullet"/>
-      <w:lvlText w:val=""/>
-      <w:lvlJc w:val="left"/>
-      <w:pPr>
-        <w:tabs>
-          <w:tab w:val="num" w:pos="3600"/>
-        </w:tabs>
-        <w:ind w:left="3960" w:hanging="360"/>
-      </w:pPr>
-      <w:rPr>
-        <w:rFonts w:ascii="Symbol" w:hAnsi="Symbol" w:hint="default"/>
-      </w:rPr>
-    </w:lvl>
-    <w:lvl w:ilvl="6">
-      <w:start w:val="1"/>
-      <w:numFmt w:val="bullet"/>
-      <w:lvlText w:val="o"/>
-      <w:lvlJc w:val="left"/>
-      <w:pPr>
-        <w:tabs>
-          <w:tab w:val="num" w:pos="4320"/>
-        </w:tabs>
-        <w:ind w:left="4680" w:hanging="360"/>
-      </w:pPr>
-      <w:rPr>
-        <w:rFonts w:ascii="Courier New" w:hAnsi="Courier New" w:cs="Courier New" w:hint="default"/>
-      </w:rPr>
-    </w:lvl>
-    <w:lvl w:ilvl="7">
-      <w:start w:val="1"/>
-      <w:numFmt w:val="bullet"/>
-      <w:lvlText w:val=""/>
-      <w:lvlJc w:val="left"/>
-      <w:pPr>
-        <w:tabs>
-          <w:tab w:val="num" w:pos="5040"/>
-        </w:tabs>
-        <w:ind w:left="5400" w:hanging="360"/>
-      </w:pPr>
-      <w:rPr>
-        <w:rFonts w:ascii="Wingdings" w:hAnsi="Wingdings" w:hint="default"/>
-      </w:rPr>
-    </w:lvl>
-    <w:lvl w:ilvl="8">
-      <w:start w:val="1"/>
-      <w:numFmt w:val="bullet"/>
-      <w:lvlText w:val=""/>
-      <w:lvlJc w:val="left"/>
-      <w:pPr>
-        <w:tabs>
-          <w:tab w:val="num" w:pos="5760"/>
-        </w:tabs>
-        <w:ind w:left="6120" w:hanging="360"/>
-      </w:pPr>
-      <w:rPr>
-        <w:rFonts w:ascii="Wingdings" w:hAnsi="Wingdings" w:hint="default"/>
-      </w:rPr>
-    </w:lvl>
-  </w:abstractNum>
-  <w:abstractNum w:abstractNumId="4">
-    <w:nsid w:val="FFFFFF7C"/>
-    <w:multiLevelType w:val="singleLevel"/>
-    <w:tmpl w:val="04EAECD4"/>
-    <w:lvl w:ilvl="0">
-      <w:start w:val="1"/>
-      <w:numFmt w:val="decimal"/>
-      <w:lvlText w:val="%1."/>
-      <w:lvlJc w:val="left"/>
-      <w:pPr>
-        <w:tabs>
-          <w:tab w:val="num" w:pos="1800"/>
-        </w:tabs>
-        <w:ind w:left="1800" w:hanging="360"/>
-      </w:pPr>
-    </w:lvl>
-  </w:abstractNum>
-  <w:abstractNum w:abstractNumId="5">
-    <w:nsid w:val="FFFFFF7D"/>
-    <w:multiLevelType w:val="singleLevel"/>
-    <w:tmpl w:val="FF6ED436"/>
-    <w:lvl w:ilvl="0">
-      <w:start w:val="1"/>
-      <w:numFmt w:val="decimal"/>
-      <w:lvlText w:val="%1."/>
-      <w:lvlJc w:val="left"/>
-      <w:pPr>
-        <w:tabs>
-          <w:tab w:val="num" w:pos="1440"/>
-        </w:tabs>
-        <w:ind w:left="1440" w:hanging="360"/>
-      </w:pPr>
-    </w:lvl>
-  </w:abstractNum>
-  <w:abstractNum w:abstractNumId="6">
-    <w:nsid w:val="FFFFFF7E"/>
-    <w:multiLevelType w:val="singleLevel"/>
-    <w:tmpl w:val="B3625FD6"/>
-    <w:lvl w:ilvl="0">
-      <w:start w:val="1"/>
-      <w:numFmt w:val="decimal"/>
-      <w:lvlText w:val="%1."/>
-      <w:lvlJc w:val="left"/>
-      <w:pPr>
-        <w:tabs>
-          <w:tab w:val="num" w:pos="1080"/>
-        </w:tabs>
-        <w:ind w:left="1080" w:hanging="360"/>
-      </w:pPr>
-    </w:lvl>
-  </w:abstractNum>
-  <w:abstractNum w:abstractNumId="7">
-    <w:nsid w:val="FFFFFF7F"/>
-    <w:multiLevelType w:val="singleLevel"/>
-    <w:tmpl w:val="236A1C82"/>
-    <w:lvl w:ilvl="0">
-      <w:start w:val="1"/>
-      <w:numFmt w:val="decimal"/>
-      <w:lvlText w:val="%1."/>
-      <w:lvlJc w:val="left"/>
-      <w:pPr>
-        <w:tabs>
-          <w:tab w:val="num" w:pos="720"/>
-        </w:tabs>
-        <w:ind w:left="720" w:hanging="360"/>
-      </w:pPr>
-    </w:lvl>
-  </w:abstractNum>
-  <w:abstractNum w:abstractNumId="8">
-    <w:nsid w:val="FFFFFF80"/>
-    <w:multiLevelType w:val="singleLevel"/>
-    <w:tmpl w:val="AFA86018"/>
-    <w:lvl w:ilvl="0">
-      <w:start w:val="1"/>
-      <w:numFmt w:val="bullet"/>
-      <w:lvlText w:val=""/>
-      <w:lvlJc w:val="left"/>
-      <w:pPr>
-        <w:tabs>
-          <w:tab w:val="num" w:pos="1800"/>
-        </w:tabs>
-        <w:ind w:left="1800" w:hanging="360"/>
-      </w:pPr>
-      <w:rPr>
-        <w:rFonts w:ascii="Symbol" w:hAnsi="Symbol" w:hint="default"/>
-      </w:rPr>
-    </w:lvl>
-  </w:abstractNum>
-  <w:abstractNum w:abstractNumId="9">
-    <w:nsid w:val="FFFFFF81"/>
-    <w:multiLevelType w:val="singleLevel"/>
-    <w:tmpl w:val="8592925E"/>
-    <w:lvl w:ilvl="0">
-      <w:start w:val="1"/>
-      <w:numFmt w:val="bullet"/>
-      <w:lvlText w:val=""/>
-      <w:lvlJc w:val="left"/>
-      <w:pPr>
-        <w:tabs>
-          <w:tab w:val="num" w:pos="1440"/>
-        </w:tabs>
-        <w:ind w:left="1440" w:hanging="360"/>
-      </w:pPr>
-      <w:rPr>
-        <w:rFonts w:ascii="Symbol" w:hAnsi="Symbol" w:hint="default"/>
-      </w:rPr>
-    </w:lvl>
-  </w:abstractNum>
-  <w:abstractNum w:abstractNumId="10">
-    <w:nsid w:val="FFFFFF82"/>
-    <w:multiLevelType w:val="singleLevel"/>
-    <w:tmpl w:val="52366B28"/>
-    <w:lvl w:ilvl="0">
-      <w:start w:val="1"/>
-      <w:numFmt w:val="bullet"/>
-      <w:lvlText w:val=""/>
-      <w:lvlJc w:val="left"/>
-      <w:pPr>
-        <w:tabs>
-          <w:tab w:val="num" w:pos="1080"/>
-        </w:tabs>
-        <w:ind w:left="1080" w:hanging="360"/>
-      </w:pPr>
-      <w:rPr>
-        <w:rFonts w:ascii="Symbol" w:hAnsi="Symbol" w:hint="default"/>
-      </w:rPr>
-    </w:lvl>
-  </w:abstractNum>
-  <w:abstractNum w:abstractNumId="11">
-    <w:nsid w:val="FFFFFF83"/>
-    <w:multiLevelType w:val="singleLevel"/>
-    <w:tmpl w:val="3E62B072"/>
-    <w:lvl w:ilvl="0">
-      <w:start w:val="1"/>
-      <w:numFmt w:val="bullet"/>
-      <w:lvlText w:val=""/>
-      <w:lvlJc w:val="left"/>
-      <w:pPr>
-        <w:tabs>
-          <w:tab w:val="num" w:pos="720"/>
-        </w:tabs>
-        <w:ind w:left="720" w:hanging="360"/>
-      </w:pPr>
-      <w:rPr>
-        <w:rFonts w:ascii="Symbol" w:hAnsi="Symbol" w:hint="default"/>
-      </w:rPr>
-    </w:lvl>
-  </w:abstractNum>
-  <w:abstractNum w:abstractNumId="12">
-    <w:nsid w:val="FFFFFF88"/>
-    <w:multiLevelType w:val="singleLevel"/>
-    <w:tmpl w:val="6E681C2C"/>
-    <w:lvl w:ilvl="0">
-      <w:start w:val="1"/>
-      <w:numFmt w:val="decimal"/>
-      <w:lvlText w:val="%1."/>
-      <w:lvlJc w:val="left"/>
-      <w:pPr>
-        <w:tabs>
-          <w:tab w:val="num" w:pos="360"/>
-        </w:tabs>
-        <w:ind w:left="360" w:hanging="360"/>
-      </w:pPr>
-    </w:lvl>
-  </w:abstractNum>
-  <w:abstractNum w:abstractNumId="13">
-    <w:nsid w:val="FFFFFF89"/>
-    <w:multiLevelType w:val="singleLevel"/>
-    <w:tmpl w:val="23025D78"/>
-    <w:lvl w:ilvl="0">
-      <w:start w:val="1"/>
-      <w:numFmt w:val="bullet"/>
-      <w:lvlText w:val=""/>
-      <w:lvlJc w:val="left"/>
-      <w:pPr>
-        <w:tabs>
-          <w:tab w:val="num" w:pos="360"/>
-        </w:tabs>
-        <w:ind w:left="360" w:hanging="360"/>
-      </w:pPr>
-      <w:rPr>
-        <w:rFonts w:ascii="Symbol" w:hAnsi="Symbol" w:hint="default"/>
-      </w:rPr>
-    </w:lvl>
-  </w:abstractNum>
   <w:num w:numId="1">
+    <w:abstractNumId w:val="1"/>
+  </w:num>
+  <w:num w:numId="2">
     <w:abstractNumId w:val="2"/>
   </w:num>
-  <w:num w:numId="2">
+  <w:num w:numId="3">
     <w:abstractNumId w:val="3"/>
   </w:num>
-  <w:num w:numId="3">
+  <w:num w:numId="4">
     <w:abstractNumId w:val="4"/>
   </w:num>
-  <w:num w:numId="4">
+  <w:num w:numId="5">
     <w:abstractNumId w:val="5"/>
   </w:num>
-  <w:num w:numId="5">
+  <w:num w:numId="6">
     <w:abstractNumId w:val="6"/>
   </w:num>
-  <w:num w:numId="6">
+  <w:num w:numId="7">
+    <w:abstractNumId w:val="11"/>
+  </w:num>
+  <w:num w:numId="8">
     <w:abstractNumId w:val="7"/>
   </w:num>
-  <w:num w:numId="7">
+  <w:num w:numId="9">
+    <w:abstractNumId w:val="8"/>
+  </w:num>
+  <w:num w:numId="10">
+    <w:abstractNumId w:val="9"/>
+  </w:num>
+  <w:num w:numId="11">
+    <w:abstractNumId w:val="10"/>
+  </w:num>
+  <w:num w:numId="12">
     <w:abstractNumId w:val="12"/>
   </w:num>
-  <w:num w:numId="8">
-    <w:abstractNumId w:val="8"/>
-  </w:num>
-  <w:num w:numId="9">
-    <w:abstractNumId w:val="9"/>
-  </w:num>
-  <w:num w:numId="10">
-    <w:abstractNumId w:val="10"/>
-  </w:num>
-  <w:num w:numId="11">
-    <w:abstractNumId w:val="11"/>
-  </w:num>
-  <w:num w:numId="12">
-    <w:abstractNumId w:val="13"/>
-  </w:num>
   <w:num w:numId="13">
-    <w:abstractNumId w:val="1"/>
+    <w:abstractNumId w:val="0"/>
   </w:num>
   <w:num w:numId="14">
-    <w:abstractNumId w:val="0"/>
+    <w:abstractNumId w:val="13"/>
   </w:num>
 </w:numbering>
 </file>
@@ -10023,7 +10210,7 @@
     <w:autoRedefine/>
     <w:uiPriority w:val="39"/>
     <w:unhideWhenUsed/>
-    <w:rsid w:val="00044D2C"/>
+    <w:rsid w:val="00847B0E"/>
     <w:pPr>
       <w:spacing w:after="100"/>
     </w:pPr>
@@ -10035,7 +10222,7 @@
     <w:autoRedefine/>
     <w:uiPriority w:val="39"/>
     <w:unhideWhenUsed/>
-    <w:rsid w:val="00044D2C"/>
+    <w:rsid w:val="00847B0E"/>
     <w:pPr>
       <w:spacing w:after="100"/>
       <w:ind w:left="240"/>
@@ -10048,7 +10235,7 @@
     <w:autoRedefine/>
     <w:uiPriority w:val="39"/>
     <w:unhideWhenUsed/>
-    <w:rsid w:val="00044D2C"/>
+    <w:rsid w:val="00847B0E"/>
     <w:pPr>
       <w:spacing w:after="100"/>
       <w:ind w:left="480"/>

</xml_diff>